<commit_message>
i have add neatbeans screenshots.
thesis changed
</commit_message>
<xml_diff>
--- a/EVM (1)/EVM/Thesis file/Final project proposal (2).docx
+++ b/EVM (1)/EVM/Thesis file/Final project proposal (2).docx
@@ -1,6 +1,6 @@
 
 <file path=word/document.xml><?xml version="1.0" encoding="utf-8"?>
-<w:document xmlns:wpc="http://schemas.microsoft.com/office/word/2010/wordprocessingCanvas" xmlns:cx="http://schemas.microsoft.com/office/drawing/2014/chartex" xmlns:cx1="http://schemas.microsoft.com/office/drawing/2015/9/8/chartex" xmlns:cx2="http://schemas.microsoft.com/office/drawing/2015/10/21/chartex" xmlns:cx3="http://schemas.microsoft.com/office/drawing/2016/5/9/chartex" xmlns:cx4="http://schemas.microsoft.com/office/drawing/2016/5/10/chartex" xmlns:cx5="http://schemas.microsoft.com/office/drawing/2016/5/11/chartex" xmlns:cx6="http://schemas.microsoft.com/office/drawing/2016/5/12/chartex" xmlns:cx7="http://schemas.microsoft.com/office/drawing/2016/5/13/chartex" xmlns:cx8="http://schemas.microsoft.com/office/drawing/2016/5/14/chartex" xmlns:mc="http://schemas.openxmlformats.org/markup-compatibility/2006" xmlns:aink="http://schemas.microsoft.com/office/drawing/2016/ink" xmlns:am3d="http://schemas.microsoft.com/office/drawing/2017/model3d" xmlns:o="urn:schemas-microsoft-com:office:office" xmlns:oel="http://schemas.microsoft.com/office/2019/extlst" xmlns:r="http://schemas.openxmlformats.org/officeDocument/2006/relationships" xmlns:m="http://schemas.openxmlformats.org/officeDocument/2006/math" xmlns:v="urn:schemas-microsoft-com:vml" xmlns:wp14="http://schemas.microsoft.com/office/word/2010/wordprocessingDrawing" xmlns:wp="http://schemas.openxmlformats.org/drawingml/2006/wordprocessingDrawing" xmlns:w10="urn:schemas-microsoft-com:office:word" xmlns:w="http://schemas.openxmlformats.org/wordprocessingml/2006/main" xmlns:w14="http://schemas.microsoft.com/office/word/2010/wordml" xmlns:w15="http://schemas.microsoft.com/office/word/2012/wordml" xmlns:w16cex="http://schemas.microsoft.com/office/word/2018/wordml/cex" xmlns:w16cid="http://schemas.microsoft.com/office/word/2016/wordml/cid" xmlns:w16="http://schemas.microsoft.com/office/word/2018/wordml" xmlns:w16sdtdh="http://schemas.microsoft.com/office/word/2020/wordml/sdtdatahash" xmlns:w16se="http://schemas.microsoft.com/office/word/2015/wordml/symex" xmlns:wpg="http://schemas.microsoft.com/office/word/2010/wordprocessingGroup" xmlns:wpi="http://schemas.microsoft.com/office/word/2010/wordprocessingInk" xmlns:wne="http://schemas.microsoft.com/office/word/2006/wordml" xmlns:wps="http://schemas.microsoft.com/office/word/2010/wordprocessingShape" mc:Ignorable="w14 w15 w16se w16cid w16 w16cex w16sdtdh wp14">
+<w:document xmlns:wpc="http://schemas.microsoft.com/office/word/2010/wordprocessingCanvas" xmlns:mc="http://schemas.openxmlformats.org/markup-compatibility/2006" xmlns:o="urn:schemas-microsoft-com:office:office" xmlns:r="http://schemas.openxmlformats.org/officeDocument/2006/relationships" xmlns:m="http://schemas.openxmlformats.org/officeDocument/2006/math" xmlns:v="urn:schemas-microsoft-com:vml" xmlns:wp14="http://schemas.microsoft.com/office/word/2010/wordprocessingDrawing" xmlns:wp="http://schemas.openxmlformats.org/drawingml/2006/wordprocessingDrawing" xmlns:w10="urn:schemas-microsoft-com:office:word" xmlns:w="http://schemas.openxmlformats.org/wordprocessingml/2006/main" xmlns:w14="http://schemas.microsoft.com/office/word/2010/wordml" xmlns:wpg="http://schemas.microsoft.com/office/word/2010/wordprocessingGroup" xmlns:wpi="http://schemas.microsoft.com/office/word/2010/wordprocessingInk" xmlns:wne="http://schemas.microsoft.com/office/word/2006/wordml" xmlns:wps="http://schemas.microsoft.com/office/word/2010/wordprocessingShape" mc:Ignorable="w14 wp14">
   <w:body>
     <w:p>
       <w:pPr>
@@ -20,6 +20,7 @@
           <w:noProof/>
           <w:sz w:val="30"/>
           <w:szCs w:val="30"/>
+          <w:lang w:bidi="ar-SA"/>
         </w:rPr>
         <w:drawing>
           <wp:anchor distT="0" distB="0" distL="114300" distR="114300" simplePos="0" relativeHeight="251660288" behindDoc="0" locked="0" layoutInCell="1" allowOverlap="1" wp14:anchorId="5EC4C37C" wp14:editId="3D8C4C41">
@@ -47,7 +48,7 @@
                     </pic:cNvPicPr>
                   </pic:nvPicPr>
                   <pic:blipFill>
-                    <a:blip r:embed="rId8"/>
+                    <a:blip r:embed="rId9"/>
                     <a:srcRect/>
                     <a:stretch>
                       <a:fillRect/>
@@ -321,17 +322,39 @@
           <w:rFonts w:ascii="Verdana" w:hAnsi="Verdana"/>
         </w:rPr>
       </w:pPr>
+      <w:proofErr w:type="spellStart"/>
       <w:r>
         <w:rPr>
           <w:rFonts w:ascii="Verdana" w:hAnsi="Verdana"/>
         </w:rPr>
-        <w:t>Abid (SP21-BSE-085</w:t>
+        <w:t>Abid</w:t>
+      </w:r>
+      <w:proofErr w:type="spellEnd"/>
+      <w:r>
+        <w:rPr>
+          <w:rFonts w:ascii="Verdana" w:hAnsi="Verdana"/>
+        </w:rPr>
+        <w:t xml:space="preserve"> (SP21-BSE-085</w:t>
       </w:r>
       <w:r>
         <w:rPr>
           <w:rFonts w:ascii="Verdana" w:hAnsi="Verdana"/>
         </w:rPr>
         <w:t>)</w:t>
+      </w:r>
+      <w:r>
+        <w:rPr>
+          <w:rFonts w:ascii="Verdana" w:hAnsi="Verdana"/>
+        </w:rPr>
+        <w:t xml:space="preserve"> </w:t>
+      </w:r>
+      <w:r>
+        <w:rPr>
+          <w:rFonts w:ascii="Verdana" w:hAnsi="Verdana"/>
+          <w:b/>
+          <w:sz w:val="24"/>
+        </w:rPr>
+        <w:t>(Leader)</w:t>
       </w:r>
     </w:p>
     <w:p>
@@ -2668,15 +2691,7 @@
           <w:bCs/>
           <w:iCs/>
         </w:rPr>
-        <w:t>Unauthorized</w:t>
-      </w:r>
-      <w:r>
-        <w:rPr>
-          <w:rFonts w:asciiTheme="minorHAnsi" w:hAnsiTheme="minorHAnsi" w:cstheme="minorHAnsi"/>
-          <w:bCs/>
-          <w:iCs/>
-        </w:rPr>
-        <w:t xml:space="preserve"> intervention of third parties in the voting process (hacking attacks)</w:t>
+        <w:t>Unauthorized intervention of third parties in the voting process (hacking attacks)</w:t>
       </w:r>
     </w:p>
     <w:p>
@@ -2742,23 +2757,7 @@
           <w:bCs/>
           <w:iCs/>
         </w:rPr>
-        <w:t xml:space="preserve">Possibility that fully </w:t>
-      </w:r>
-      <w:r>
-        <w:rPr>
-          <w:rFonts w:asciiTheme="minorHAnsi" w:hAnsiTheme="minorHAnsi" w:cstheme="minorHAnsi"/>
-          <w:bCs/>
-          <w:iCs/>
-        </w:rPr>
-        <w:t>digitized</w:t>
-      </w:r>
-      <w:r>
-        <w:rPr>
-          <w:rFonts w:asciiTheme="minorHAnsi" w:hAnsiTheme="minorHAnsi" w:cstheme="minorHAnsi"/>
-          <w:bCs/>
-          <w:iCs/>
-        </w:rPr>
-        <w:t xml:space="preserve"> system would fail to produce results and lack physical back-up records, making a public recount difficult or impossible</w:t>
+        <w:t>Possibility that fully digitized system would fail to produce results and lack physical back-up records, making a public recount difficult or impossible</w:t>
       </w:r>
     </w:p>
     <w:p>
@@ -2886,15 +2885,7 @@
           <w:bCs/>
           <w:iCs/>
         </w:rPr>
-        <w:t xml:space="preserve">   </w:t>
-      </w:r>
-      <w:r>
-        <w:rPr>
-          <w:rFonts w:asciiTheme="minorHAnsi" w:hAnsiTheme="minorHAnsi" w:cstheme="minorHAnsi"/>
-          <w:bCs/>
-          <w:iCs/>
-        </w:rPr>
-        <w:t>Attempts to discredit the system by those with competing commercial or political interests</w:t>
+        <w:t xml:space="preserve">   Attempts to discredit the system by those with competing commercial or political interests</w:t>
       </w:r>
     </w:p>
     <w:p>
@@ -3030,6 +3021,7 @@
       <w:r>
         <w:rPr>
           <w:noProof/>
+          <w:lang w:bidi="ar-SA"/>
         </w:rPr>
         <w:drawing>
           <wp:inline distT="0" distB="0" distL="0" distR="0" wp14:anchorId="6AC9BE43" wp14:editId="5894F6C4">
@@ -3047,7 +3039,7 @@
                     <pic:cNvPicPr/>
                   </pic:nvPicPr>
                   <pic:blipFill>
-                    <a:blip r:embed="rId9"/>
+                    <a:blip r:embed="rId10"/>
                     <a:stretch>
                       <a:fillRect/>
                     </a:stretch>
@@ -3220,8 +3212,8 @@
         <w:tblLook w:val="04A0" w:firstRow="1" w:lastRow="0" w:firstColumn="1" w:lastColumn="0" w:noHBand="0" w:noVBand="1"/>
       </w:tblPr>
       <w:tblGrid>
-        <w:gridCol w:w="4564"/>
-        <w:gridCol w:w="4786"/>
+        <w:gridCol w:w="4712"/>
+        <w:gridCol w:w="4864"/>
       </w:tblGrid>
       <w:tr>
         <w:trPr>
@@ -4715,7 +4707,7 @@
         <w:tblLook w:val="04A0" w:firstRow="1" w:lastRow="0" w:firstColumn="1" w:lastColumn="0" w:noHBand="0" w:noVBand="1"/>
       </w:tblPr>
       <w:tblGrid>
-        <w:gridCol w:w="9360"/>
+        <w:gridCol w:w="9510"/>
       </w:tblGrid>
       <w:tr>
         <w:trPr>
@@ -4741,8 +4733,8 @@
               <w:tblLook w:val="04A0" w:firstRow="1" w:lastRow="0" w:firstColumn="1" w:lastColumn="0" w:noHBand="0" w:noVBand="1"/>
             </w:tblPr>
             <w:tblGrid>
-              <w:gridCol w:w="4445"/>
-              <w:gridCol w:w="4755"/>
+              <w:gridCol w:w="4562"/>
+              <w:gridCol w:w="4788"/>
             </w:tblGrid>
             <w:tr>
               <w:trPr>
@@ -6405,31 +6397,14 @@
                       <w:sz w:val="24"/>
                       <w:szCs w:val="24"/>
                     </w:rPr>
-                    <w:t xml:space="preserve"> </w:t>
-                  </w:r>
-                  <w:proofErr w:type="gramStart"/>
-                  <w:r>
-                    <w:rPr>
-                      <w:b/>
-                      <w:sz w:val="24"/>
-                      <w:szCs w:val="24"/>
-                    </w:rPr>
-                    <w:t>IEC</w:t>
-                  </w:r>
-                  <w:r>
-                    <w:rPr>
-                      <w:sz w:val="24"/>
-                      <w:szCs w:val="24"/>
-                    </w:rPr>
-                    <w:t>(</w:t>
-                  </w:r>
-                  <w:proofErr w:type="gramEnd"/>
-                  <w:r>
-                    <w:rPr>
-                      <w:sz w:val="24"/>
-                      <w:szCs w:val="24"/>
-                    </w:rPr>
-                    <w:t>Independent Election Commission)</w:t>
+                    <w:t xml:space="preserve"> IEC</w:t>
+                  </w:r>
+                  <w:r>
+                    <w:rPr>
+                      <w:sz w:val="24"/>
+                      <w:szCs w:val="24"/>
+                    </w:rPr>
+                    <w:t>(Independent Election Commission)</w:t>
                   </w:r>
                   <w:r>
                     <w:rPr>
@@ -6479,21 +6454,12 @@
                       <w:szCs w:val="24"/>
                     </w:rPr>
                   </w:pPr>
-                  <w:proofErr w:type="gramStart"/>
-                  <w:r>
-                    <w:rPr>
-                      <w:sz w:val="24"/>
-                      <w:szCs w:val="24"/>
-                    </w:rPr>
-                    <w:t>IEC(</w:t>
-                  </w:r>
-                  <w:proofErr w:type="gramEnd"/>
-                  <w:r>
-                    <w:rPr>
-                      <w:sz w:val="24"/>
-                      <w:szCs w:val="24"/>
-                    </w:rPr>
-                    <w:t>Independent Election Commission)</w:t>
+                  <w:r>
+                    <w:rPr>
+                      <w:sz w:val="24"/>
+                      <w:szCs w:val="24"/>
+                    </w:rPr>
+                    <w:t>IEC(Independent Election Commission)</w:t>
                   </w:r>
                 </w:p>
               </w:tc>
@@ -7001,23 +6967,7 @@
                       <w:sz w:val="24"/>
                       <w:szCs w:val="24"/>
                     </w:rPr>
-                    <w:t xml:space="preserve">At any </w:t>
-                  </w:r>
-                  <w:proofErr w:type="gramStart"/>
-                  <w:r>
-                    <w:rPr>
-                      <w:sz w:val="24"/>
-                      <w:szCs w:val="24"/>
-                    </w:rPr>
-                    <w:t>time</w:t>
-                  </w:r>
-                  <w:proofErr w:type="gramEnd"/>
-                  <w:r>
-                    <w:rPr>
-                      <w:sz w:val="24"/>
-                      <w:szCs w:val="24"/>
-                    </w:rPr>
-                    <w:t xml:space="preserve"> the system fails</w:t>
+                    <w:t>At any time the system fails</w:t>
                   </w:r>
                 </w:p>
                 <w:p>
@@ -7088,17 +7038,8 @@
                       <w:sz w:val="24"/>
                       <w:szCs w:val="24"/>
                     </w:rPr>
-                    <w:t xml:space="preserve">set a new polling </w:t>
-                  </w:r>
-                  <w:proofErr w:type="gramStart"/>
-                  <w:r>
-                    <w:rPr>
-                      <w:sz w:val="24"/>
-                      <w:szCs w:val="24"/>
-                    </w:rPr>
-                    <w:t>station</w:t>
-                  </w:r>
-                  <w:proofErr w:type="gramEnd"/>
+                    <w:t>set a new polling station</w:t>
+                  </w:r>
                   <w:r>
                     <w:rPr>
                       <w:sz w:val="24"/>
@@ -7772,31 +7713,14 @@
                       <w:sz w:val="24"/>
                       <w:szCs w:val="24"/>
                     </w:rPr>
-                    <w:t xml:space="preserve"> </w:t>
-                  </w:r>
-                  <w:proofErr w:type="gramStart"/>
-                  <w:r>
-                    <w:rPr>
-                      <w:b/>
-                      <w:sz w:val="24"/>
-                      <w:szCs w:val="24"/>
-                    </w:rPr>
-                    <w:t>IEC</w:t>
-                  </w:r>
-                  <w:r>
-                    <w:rPr>
-                      <w:sz w:val="24"/>
-                      <w:szCs w:val="24"/>
-                    </w:rPr>
-                    <w:t>(</w:t>
-                  </w:r>
-                  <w:proofErr w:type="gramEnd"/>
-                  <w:r>
-                    <w:rPr>
-                      <w:sz w:val="24"/>
-                      <w:szCs w:val="24"/>
-                    </w:rPr>
-                    <w:t>Independent Election Commission)</w:t>
+                    <w:t xml:space="preserve"> IEC</w:t>
+                  </w:r>
+                  <w:r>
+                    <w:rPr>
+                      <w:sz w:val="24"/>
+                      <w:szCs w:val="24"/>
+                    </w:rPr>
+                    <w:t>(Independent Election Commission)</w:t>
                   </w:r>
                   <w:r>
                     <w:rPr>
@@ -7846,21 +7770,12 @@
                       <w:szCs w:val="24"/>
                     </w:rPr>
                   </w:pPr>
-                  <w:proofErr w:type="gramStart"/>
-                  <w:r>
-                    <w:rPr>
-                      <w:sz w:val="24"/>
-                      <w:szCs w:val="24"/>
-                    </w:rPr>
-                    <w:t>IEC(</w:t>
-                  </w:r>
-                  <w:proofErr w:type="gramEnd"/>
-                  <w:r>
-                    <w:rPr>
-                      <w:sz w:val="24"/>
-                      <w:szCs w:val="24"/>
-                    </w:rPr>
-                    <w:t>Independent Election Commission)</w:t>
+                  <w:r>
+                    <w:rPr>
+                      <w:sz w:val="24"/>
+                      <w:szCs w:val="24"/>
+                    </w:rPr>
+                    <w:t>IEC(Independent Election Commission)</w:t>
                   </w:r>
                 </w:p>
               </w:tc>
@@ -8293,23 +8208,7 @@
                       <w:sz w:val="24"/>
                       <w:szCs w:val="24"/>
                     </w:rPr>
-                    <w:t xml:space="preserve">At any </w:t>
-                  </w:r>
-                  <w:proofErr w:type="gramStart"/>
-                  <w:r>
-                    <w:rPr>
-                      <w:sz w:val="24"/>
-                      <w:szCs w:val="24"/>
-                    </w:rPr>
-                    <w:t>time</w:t>
-                  </w:r>
-                  <w:proofErr w:type="gramEnd"/>
-                  <w:r>
-                    <w:rPr>
-                      <w:sz w:val="24"/>
-                      <w:szCs w:val="24"/>
-                    </w:rPr>
-                    <w:t xml:space="preserve"> the system fails</w:t>
+                    <w:t>At any time the system fails</w:t>
                   </w:r>
                 </w:p>
                 <w:p>
@@ -8415,17 +8314,8 @@
                       <w:sz w:val="24"/>
                       <w:szCs w:val="24"/>
                     </w:rPr>
-                    <w:t xml:space="preserve">polling </w:t>
-                  </w:r>
-                  <w:proofErr w:type="gramStart"/>
-                  <w:r>
-                    <w:rPr>
-                      <w:sz w:val="24"/>
-                      <w:szCs w:val="24"/>
-                    </w:rPr>
-                    <w:t>station</w:t>
-                  </w:r>
-                  <w:proofErr w:type="gramEnd"/>
+                    <w:t>polling station</w:t>
+                  </w:r>
                   <w:r>
                     <w:rPr>
                       <w:sz w:val="24"/>
@@ -9165,15 +9055,7 @@
                     <w:cnfStyle w:val="000000100000" w:firstRow="0" w:lastRow="0" w:firstColumn="0" w:lastColumn="0" w:oddVBand="0" w:evenVBand="0" w:oddHBand="1" w:evenHBand="0" w:firstRowFirstColumn="0" w:firstRowLastColumn="0" w:lastRowFirstColumn="0" w:lastRowLastColumn="0"/>
                   </w:pPr>
                   <w:r>
-                    <w:t xml:space="preserve"> </w:t>
-                  </w:r>
-                  <w:proofErr w:type="gramStart"/>
-                  <w:r>
-                    <w:t>IEC(</w:t>
-                  </w:r>
-                  <w:proofErr w:type="gramEnd"/>
-                  <w:r>
-                    <w:t>Independent Election Commission)</w:t>
+                    <w:t xml:space="preserve"> IEC(Independent Election Commission)</w:t>
                   </w:r>
                 </w:p>
                 <w:p>
@@ -9555,23 +9437,7 @@
                       <w:sz w:val="24"/>
                       <w:szCs w:val="24"/>
                     </w:rPr>
-                    <w:t xml:space="preserve">At any </w:t>
-                  </w:r>
-                  <w:proofErr w:type="gramStart"/>
-                  <w:r>
-                    <w:rPr>
-                      <w:sz w:val="24"/>
-                      <w:szCs w:val="24"/>
-                    </w:rPr>
-                    <w:t>time</w:t>
-                  </w:r>
-                  <w:proofErr w:type="gramEnd"/>
-                  <w:r>
-                    <w:rPr>
-                      <w:sz w:val="24"/>
-                      <w:szCs w:val="24"/>
-                    </w:rPr>
-                    <w:t xml:space="preserve"> the system fails</w:t>
+                    <w:t>At any time the system fails</w:t>
                   </w:r>
                 </w:p>
                 <w:p>
@@ -9666,23 +9532,7 @@
                       <w:sz w:val="24"/>
                       <w:szCs w:val="24"/>
                     </w:rPr>
-                    <w:t xml:space="preserve">At any time if IEC mistakenly remove a wrong </w:t>
-                  </w:r>
-                  <w:proofErr w:type="gramStart"/>
-                  <w:r>
-                    <w:rPr>
-                      <w:sz w:val="24"/>
-                      <w:szCs w:val="24"/>
-                    </w:rPr>
-                    <w:t>candidate</w:t>
-                  </w:r>
-                  <w:proofErr w:type="gramEnd"/>
-                  <w:r>
-                    <w:rPr>
-                      <w:sz w:val="24"/>
-                      <w:szCs w:val="24"/>
-                    </w:rPr>
-                    <w:t xml:space="preserve"> then they can be easily added again.</w:t>
+                    <w:t>At any time if IEC mistakenly remove a wrong candidate then they can be easily added again.</w:t>
                   </w:r>
                 </w:p>
                 <w:p>
@@ -10549,34 +10399,15 @@
                       <w:szCs w:val="24"/>
                       <w:u w:val="single"/>
                     </w:rPr>
-                    <w:t xml:space="preserve"> </w:t>
-                  </w:r>
-                  <w:proofErr w:type="gramStart"/>
-                  <w:r>
-                    <w:rPr>
-                      <w:b/>
-                      <w:sz w:val="24"/>
-                      <w:szCs w:val="24"/>
-                      <w:u w:val="single"/>
-                    </w:rPr>
-                    <w:t>IEC</w:t>
-                  </w:r>
-                  <w:r>
-                    <w:rPr>
-                      <w:sz w:val="24"/>
-                      <w:szCs w:val="24"/>
-                      <w:u w:val="single"/>
-                    </w:rPr>
-                    <w:t>(</w:t>
-                  </w:r>
-                  <w:proofErr w:type="gramEnd"/>
-                  <w:r>
-                    <w:rPr>
-                      <w:sz w:val="24"/>
-                      <w:szCs w:val="24"/>
-                      <w:u w:val="single"/>
-                    </w:rPr>
-                    <w:t>Independent Election Commission)</w:t>
+                    <w:t xml:space="preserve"> IEC</w:t>
+                  </w:r>
+                  <w:r>
+                    <w:rPr>
+                      <w:sz w:val="24"/>
+                      <w:szCs w:val="24"/>
+                      <w:u w:val="single"/>
+                    </w:rPr>
+                    <w:t>(Independent Election Commission)</w:t>
                   </w:r>
                   <w:r>
                     <w:rPr>
@@ -10630,23 +10461,13 @@
                       <w:u w:val="single"/>
                     </w:rPr>
                   </w:pPr>
-                  <w:proofErr w:type="gramStart"/>
-                  <w:r>
-                    <w:rPr>
-                      <w:sz w:val="24"/>
-                      <w:szCs w:val="24"/>
-                      <w:u w:val="single"/>
-                    </w:rPr>
-                    <w:t>IEC(</w:t>
-                  </w:r>
-                  <w:proofErr w:type="gramEnd"/>
-                  <w:r>
-                    <w:rPr>
-                      <w:sz w:val="24"/>
-                      <w:szCs w:val="24"/>
-                      <w:u w:val="single"/>
-                    </w:rPr>
-                    <w:t>Independent Election Commission)</w:t>
+                  <w:r>
+                    <w:rPr>
+                      <w:sz w:val="24"/>
+                      <w:szCs w:val="24"/>
+                      <w:u w:val="single"/>
+                    </w:rPr>
+                    <w:t>IEC(Independent Election Commission)</w:t>
                   </w:r>
                 </w:p>
               </w:tc>
@@ -11088,25 +10909,7 @@
                       <w:szCs w:val="24"/>
                       <w:u w:val="single"/>
                     </w:rPr>
-                    <w:t xml:space="preserve">At any </w:t>
-                  </w:r>
-                  <w:proofErr w:type="gramStart"/>
-                  <w:r>
-                    <w:rPr>
-                      <w:sz w:val="24"/>
-                      <w:szCs w:val="24"/>
-                      <w:u w:val="single"/>
-                    </w:rPr>
-                    <w:t>time</w:t>
-                  </w:r>
-                  <w:proofErr w:type="gramEnd"/>
-                  <w:r>
-                    <w:rPr>
-                      <w:sz w:val="24"/>
-                      <w:szCs w:val="24"/>
-                      <w:u w:val="single"/>
-                    </w:rPr>
-                    <w:t xml:space="preserve"> the system fails</w:t>
+                    <w:t>At any time the system fails</w:t>
                   </w:r>
                 </w:p>
                 <w:p>
@@ -11153,25 +10956,7 @@
                       <w:szCs w:val="24"/>
                       <w:u w:val="single"/>
                     </w:rPr>
-                    <w:t xml:space="preserve">At any time if IEC mistakenly add a new polling </w:t>
-                  </w:r>
-                  <w:proofErr w:type="gramStart"/>
-                  <w:r>
-                    <w:rPr>
-                      <w:sz w:val="24"/>
-                      <w:szCs w:val="24"/>
-                      <w:u w:val="single"/>
-                    </w:rPr>
-                    <w:t>station</w:t>
-                  </w:r>
-                  <w:proofErr w:type="gramEnd"/>
-                  <w:r>
-                    <w:rPr>
-                      <w:sz w:val="24"/>
-                      <w:szCs w:val="24"/>
-                      <w:u w:val="single"/>
-                    </w:rPr>
-                    <w:t xml:space="preserve"> then they can be easily remove again.</w:t>
+                    <w:t>At any time if IEC mistakenly add a new polling station then they can be easily remove again.</w:t>
                   </w:r>
                 </w:p>
               </w:tc>
@@ -12400,25 +12185,7 @@
                       <w:szCs w:val="24"/>
                       <w:u w:val="single"/>
                     </w:rPr>
-                    <w:t xml:space="preserve">At any </w:t>
-                  </w:r>
-                  <w:proofErr w:type="gramStart"/>
-                  <w:r>
-                    <w:rPr>
-                      <w:sz w:val="24"/>
-                      <w:szCs w:val="24"/>
-                      <w:u w:val="single"/>
-                    </w:rPr>
-                    <w:t>time</w:t>
-                  </w:r>
-                  <w:proofErr w:type="gramEnd"/>
-                  <w:r>
-                    <w:rPr>
-                      <w:sz w:val="24"/>
-                      <w:szCs w:val="24"/>
-                      <w:u w:val="single"/>
-                    </w:rPr>
-                    <w:t xml:space="preserve"> the system fails</w:t>
+                    <w:t>At any time the system fails</w:t>
                   </w:r>
                 </w:p>
                 <w:p>
@@ -14309,34 +14076,15 @@
                       <w:szCs w:val="24"/>
                       <w:u w:val="single"/>
                     </w:rPr>
-                    <w:t xml:space="preserve"> </w:t>
-                  </w:r>
-                  <w:proofErr w:type="gramStart"/>
-                  <w:r>
-                    <w:rPr>
-                      <w:b/>
-                      <w:sz w:val="24"/>
-                      <w:szCs w:val="24"/>
-                      <w:u w:val="single"/>
-                    </w:rPr>
-                    <w:t>IEC</w:t>
-                  </w:r>
-                  <w:r>
-                    <w:rPr>
-                      <w:sz w:val="24"/>
-                      <w:szCs w:val="24"/>
-                      <w:u w:val="single"/>
-                    </w:rPr>
-                    <w:t>(</w:t>
-                  </w:r>
-                  <w:proofErr w:type="gramEnd"/>
-                  <w:r>
-                    <w:rPr>
-                      <w:sz w:val="24"/>
-                      <w:szCs w:val="24"/>
-                      <w:u w:val="single"/>
-                    </w:rPr>
-                    <w:t>Independent Election Commission)</w:t>
+                    <w:t xml:space="preserve"> IEC</w:t>
+                  </w:r>
+                  <w:r>
+                    <w:rPr>
+                      <w:sz w:val="24"/>
+                      <w:szCs w:val="24"/>
+                      <w:u w:val="single"/>
+                    </w:rPr>
+                    <w:t>(Independent Election Commission)</w:t>
                   </w:r>
                   <w:r>
                     <w:rPr>
@@ -14391,23 +14139,13 @@
                       <w:u w:val="single"/>
                     </w:rPr>
                   </w:pPr>
-                  <w:proofErr w:type="gramStart"/>
-                  <w:r>
-                    <w:rPr>
-                      <w:sz w:val="24"/>
-                      <w:szCs w:val="24"/>
-                      <w:u w:val="single"/>
-                    </w:rPr>
-                    <w:t>IEC(</w:t>
-                  </w:r>
-                  <w:proofErr w:type="gramEnd"/>
-                  <w:r>
-                    <w:rPr>
-                      <w:sz w:val="24"/>
-                      <w:szCs w:val="24"/>
-                      <w:u w:val="single"/>
-                    </w:rPr>
-                    <w:t>Independent Election Commission)</w:t>
+                  <w:r>
+                    <w:rPr>
+                      <w:sz w:val="24"/>
+                      <w:szCs w:val="24"/>
+                      <w:u w:val="single"/>
+                    </w:rPr>
+                    <w:t>IEC(Independent Election Commission)</w:t>
                   </w:r>
                 </w:p>
               </w:tc>
@@ -14912,25 +14650,7 @@
                       <w:szCs w:val="24"/>
                       <w:u w:val="single"/>
                     </w:rPr>
-                    <w:t xml:space="preserve">At any </w:t>
-                  </w:r>
-                  <w:proofErr w:type="gramStart"/>
-                  <w:r>
-                    <w:rPr>
-                      <w:sz w:val="24"/>
-                      <w:szCs w:val="24"/>
-                      <w:u w:val="single"/>
-                    </w:rPr>
-                    <w:t>time</w:t>
-                  </w:r>
-                  <w:proofErr w:type="gramEnd"/>
-                  <w:r>
-                    <w:rPr>
-                      <w:sz w:val="24"/>
-                      <w:szCs w:val="24"/>
-                      <w:u w:val="single"/>
-                    </w:rPr>
-                    <w:t xml:space="preserve"> the system fails</w:t>
+                    <w:t>At any time the system fails</w:t>
                   </w:r>
                 </w:p>
                 <w:p>
@@ -15023,25 +14743,7 @@
                       <w:szCs w:val="24"/>
                       <w:u w:val="single"/>
                     </w:rPr>
-                    <w:t xml:space="preserve">At any time if IEC mistakenly removed a wrong </w:t>
-                  </w:r>
-                  <w:proofErr w:type="gramStart"/>
-                  <w:r>
-                    <w:rPr>
-                      <w:sz w:val="24"/>
-                      <w:szCs w:val="24"/>
-                      <w:u w:val="single"/>
-                    </w:rPr>
-                    <w:t>candidate</w:t>
-                  </w:r>
-                  <w:proofErr w:type="gramEnd"/>
-                  <w:r>
-                    <w:rPr>
-                      <w:sz w:val="24"/>
-                      <w:szCs w:val="24"/>
-                      <w:u w:val="single"/>
-                    </w:rPr>
-                    <w:t xml:space="preserve"> then they can be easily added again.</w:t>
+                    <w:t>At any time if IEC mistakenly removed a wrong candidate then they can be easily added again.</w:t>
                   </w:r>
                 </w:p>
               </w:tc>
@@ -15686,7 +15388,6 @@
                       <w:u w:val="single"/>
                     </w:rPr>
                   </w:pPr>
-                  <w:proofErr w:type="gramStart"/>
                   <w:r>
                     <w:rPr>
                       <w:b/>
@@ -15702,16 +15403,7 @@
                       <w:szCs w:val="24"/>
                       <w:u w:val="single"/>
                     </w:rPr>
-                    <w:t>(</w:t>
-                  </w:r>
-                  <w:proofErr w:type="gramEnd"/>
-                  <w:r>
-                    <w:rPr>
-                      <w:sz w:val="24"/>
-                      <w:szCs w:val="24"/>
-                      <w:u w:val="single"/>
-                    </w:rPr>
-                    <w:t>Independent Election Commission)</w:t>
+                    <w:t>(Independent Election Commission)</w:t>
                   </w:r>
                   <w:r>
                     <w:rPr>
@@ -15768,23 +15460,13 @@
                       <w:u w:val="single"/>
                     </w:rPr>
                   </w:pPr>
-                  <w:proofErr w:type="gramStart"/>
-                  <w:r>
-                    <w:rPr>
-                      <w:sz w:val="24"/>
-                      <w:szCs w:val="24"/>
-                      <w:u w:val="single"/>
-                    </w:rPr>
-                    <w:t>IEC(</w:t>
-                  </w:r>
-                  <w:proofErr w:type="gramEnd"/>
-                  <w:r>
-                    <w:rPr>
-                      <w:sz w:val="24"/>
-                      <w:szCs w:val="24"/>
-                      <w:u w:val="single"/>
-                    </w:rPr>
-                    <w:t>Independent Election Commission)</w:t>
+                  <w:r>
+                    <w:rPr>
+                      <w:sz w:val="24"/>
+                      <w:szCs w:val="24"/>
+                      <w:u w:val="single"/>
+                    </w:rPr>
+                    <w:t>IEC(Independent Election Commission)</w:t>
                   </w:r>
                 </w:p>
               </w:tc>
@@ -16246,25 +15928,7 @@
                       <w:szCs w:val="24"/>
                       <w:u w:val="single"/>
                     </w:rPr>
-                    <w:t xml:space="preserve">After adding the </w:t>
-                  </w:r>
-                  <w:proofErr w:type="gramStart"/>
-                  <w:r>
-                    <w:rPr>
-                      <w:sz w:val="24"/>
-                      <w:szCs w:val="24"/>
-                      <w:u w:val="single"/>
-                    </w:rPr>
-                    <w:t>candidate</w:t>
-                  </w:r>
-                  <w:proofErr w:type="gramEnd"/>
-                  <w:r>
-                    <w:rPr>
-                      <w:sz w:val="24"/>
-                      <w:szCs w:val="24"/>
-                      <w:u w:val="single"/>
-                    </w:rPr>
-                    <w:t xml:space="preserve"> the IEC member </w:t>
+                    <w:t xml:space="preserve">After adding the candidate the IEC member </w:t>
                   </w:r>
                   <w:proofErr w:type="spellStart"/>
                   <w:r>
@@ -16341,25 +16005,7 @@
                       <w:szCs w:val="24"/>
                       <w:u w:val="single"/>
                     </w:rPr>
-                    <w:t xml:space="preserve">At any </w:t>
-                  </w:r>
-                  <w:proofErr w:type="gramStart"/>
-                  <w:r>
-                    <w:rPr>
-                      <w:sz w:val="24"/>
-                      <w:szCs w:val="24"/>
-                      <w:u w:val="single"/>
-                    </w:rPr>
-                    <w:t>time</w:t>
-                  </w:r>
-                  <w:proofErr w:type="gramEnd"/>
-                  <w:r>
-                    <w:rPr>
-                      <w:sz w:val="24"/>
-                      <w:szCs w:val="24"/>
-                      <w:u w:val="single"/>
-                    </w:rPr>
-                    <w:t xml:space="preserve"> the system fails</w:t>
+                    <w:t>At any time the system fails</w:t>
                   </w:r>
                 </w:p>
                 <w:p>
@@ -16806,8 +16452,8 @@
               <w:tblLook w:val="04A0" w:firstRow="1" w:lastRow="0" w:firstColumn="1" w:lastColumn="0" w:noHBand="0" w:noVBand="1"/>
             </w:tblPr>
             <w:tblGrid>
-              <w:gridCol w:w="2227"/>
-              <w:gridCol w:w="6973"/>
+              <w:gridCol w:w="2245"/>
+              <w:gridCol w:w="7105"/>
             </w:tblGrid>
             <w:tr>
               <w:tc>
@@ -17028,7 +16674,6 @@
                       <w:u w:val="single"/>
                     </w:rPr>
                   </w:pPr>
-                  <w:proofErr w:type="gramStart"/>
                   <w:r>
                     <w:rPr>
                       <w:b/>
@@ -17040,14 +16685,7 @@
                     <w:rPr>
                       <w:u w:val="single"/>
                     </w:rPr>
-                    <w:t>(</w:t>
-                  </w:r>
-                  <w:proofErr w:type="gramEnd"/>
-                  <w:r>
-                    <w:rPr>
-                      <w:u w:val="single"/>
-                    </w:rPr>
-                    <w:t>Independent Election Commission)Goal</w:t>
+                    <w:t>(Independent Election Commission)Goal</w:t>
                   </w:r>
                 </w:p>
                 <w:p>
@@ -17090,7 +16728,6 @@
                       <w:u w:val="single"/>
                     </w:rPr>
                   </w:pPr>
-                  <w:proofErr w:type="gramStart"/>
                   <w:r>
                     <w:rPr>
                       <w:u w:val="single"/>
@@ -17104,7 +16741,6 @@
                     </w:rPr>
                     <w:t>IEC</w:t>
                   </w:r>
-                  <w:proofErr w:type="gramEnd"/>
                   <w:r>
                     <w:rPr>
                       <w:u w:val="single"/>
@@ -17316,17 +16952,8 @@
                       <w:b/>
                       <w:u w:val="single"/>
                     </w:rPr>
-                    <w:t xml:space="preserve">(post </w:t>
-                  </w:r>
-                  <w:proofErr w:type="gramStart"/>
-                  <w:r>
-                    <w:rPr>
-                      <w:b/>
-                      <w:u w:val="single"/>
-                    </w:rPr>
-                    <w:t>Conditions )</w:t>
-                  </w:r>
-                  <w:proofErr w:type="gramEnd"/>
+                    <w:t>(post Conditions )</w:t>
+                  </w:r>
                 </w:p>
               </w:tc>
               <w:tc>
@@ -17494,21 +17121,7 @@
                     <w:rPr>
                       <w:u w:val="single"/>
                     </w:rPr>
-                    <w:t xml:space="preserve">At any </w:t>
-                  </w:r>
-                  <w:proofErr w:type="gramStart"/>
-                  <w:r>
-                    <w:rPr>
-                      <w:u w:val="single"/>
-                    </w:rPr>
-                    <w:t>time</w:t>
-                  </w:r>
-                  <w:proofErr w:type="gramEnd"/>
-                  <w:r>
-                    <w:rPr>
-                      <w:u w:val="single"/>
-                    </w:rPr>
-                    <w:t xml:space="preserve"> the system fails </w:t>
+                    <w:t xml:space="preserve">At any time the system fails </w:t>
                   </w:r>
                 </w:p>
                 <w:p>
@@ -17968,7 +17581,6 @@
                       <w:u w:val="single"/>
                     </w:rPr>
                   </w:pPr>
-                  <w:proofErr w:type="gramStart"/>
                   <w:r>
                     <w:rPr>
                       <w:b/>
@@ -17980,14 +17592,7 @@
                     <w:rPr>
                       <w:u w:val="single"/>
                     </w:rPr>
-                    <w:t>(</w:t>
-                  </w:r>
-                  <w:proofErr w:type="gramEnd"/>
-                  <w:r>
-                    <w:rPr>
-                      <w:u w:val="single"/>
-                    </w:rPr>
-                    <w:t>Independent Election Commission)</w:t>
+                    <w:t>(Independent Election Commission)</w:t>
                   </w:r>
                   <w:r>
                     <w:rPr>
@@ -18037,7 +17642,6 @@
                       <w:u w:val="single"/>
                     </w:rPr>
                   </w:pPr>
-                  <w:proofErr w:type="gramStart"/>
                   <w:r>
                     <w:rPr>
                       <w:u w:val="single"/>
@@ -18051,7 +17655,6 @@
                     </w:rPr>
                     <w:t>IEC</w:t>
                   </w:r>
-                  <w:proofErr w:type="gramEnd"/>
                   <w:r>
                     <w:rPr>
                       <w:u w:val="single"/>
@@ -18256,17 +17859,8 @@
                       <w:b/>
                       <w:u w:val="single"/>
                     </w:rPr>
-                    <w:t xml:space="preserve">(post </w:t>
-                  </w:r>
-                  <w:proofErr w:type="gramStart"/>
-                  <w:r>
-                    <w:rPr>
-                      <w:b/>
-                      <w:u w:val="single"/>
-                    </w:rPr>
-                    <w:t>Conditions )</w:t>
-                  </w:r>
-                  <w:proofErr w:type="gramEnd"/>
+                    <w:t>(post Conditions )</w:t>
+                  </w:r>
                 </w:p>
               </w:tc>
               <w:tc>
@@ -18434,21 +18028,7 @@
                     <w:rPr>
                       <w:u w:val="single"/>
                     </w:rPr>
-                    <w:t xml:space="preserve">At any </w:t>
-                  </w:r>
-                  <w:proofErr w:type="gramStart"/>
-                  <w:r>
-                    <w:rPr>
-                      <w:u w:val="single"/>
-                    </w:rPr>
-                    <w:t>time</w:t>
-                  </w:r>
-                  <w:proofErr w:type="gramEnd"/>
-                  <w:r>
-                    <w:rPr>
-                      <w:u w:val="single"/>
-                    </w:rPr>
-                    <w:t xml:space="preserve"> the system fails </w:t>
+                    <w:t xml:space="preserve">At any time the system fails </w:t>
                   </w:r>
                 </w:p>
                 <w:p>
@@ -18929,34 +18509,15 @@
                       <w:szCs w:val="24"/>
                       <w:u w:val="single"/>
                     </w:rPr>
-                    <w:t xml:space="preserve"> </w:t>
-                  </w:r>
-                  <w:proofErr w:type="gramStart"/>
-                  <w:r>
-                    <w:rPr>
-                      <w:b/>
-                      <w:sz w:val="24"/>
-                      <w:szCs w:val="24"/>
-                      <w:u w:val="single"/>
-                    </w:rPr>
-                    <w:t>IEC</w:t>
-                  </w:r>
-                  <w:r>
-                    <w:rPr>
-                      <w:sz w:val="24"/>
-                      <w:szCs w:val="24"/>
-                      <w:u w:val="single"/>
-                    </w:rPr>
-                    <w:t>(</w:t>
-                  </w:r>
-                  <w:proofErr w:type="gramEnd"/>
-                  <w:r>
-                    <w:rPr>
-                      <w:sz w:val="24"/>
-                      <w:szCs w:val="24"/>
-                      <w:u w:val="single"/>
-                    </w:rPr>
-                    <w:t>Independent Election Commission)</w:t>
+                    <w:t xml:space="preserve"> IEC</w:t>
+                  </w:r>
+                  <w:r>
+                    <w:rPr>
+                      <w:sz w:val="24"/>
+                      <w:szCs w:val="24"/>
+                      <w:u w:val="single"/>
+                    </w:rPr>
+                    <w:t>(Independent Election Commission)</w:t>
                   </w:r>
                 </w:p>
               </w:tc>
@@ -18999,23 +18560,13 @@
                       <w:u w:val="single"/>
                     </w:rPr>
                   </w:pPr>
-                  <w:proofErr w:type="gramStart"/>
-                  <w:r>
-                    <w:rPr>
-                      <w:sz w:val="24"/>
-                      <w:szCs w:val="24"/>
-                      <w:u w:val="single"/>
-                    </w:rPr>
-                    <w:t>IEC(</w:t>
-                  </w:r>
-                  <w:proofErr w:type="gramEnd"/>
-                  <w:r>
-                    <w:rPr>
-                      <w:sz w:val="24"/>
-                      <w:szCs w:val="24"/>
-                      <w:u w:val="single"/>
-                    </w:rPr>
-                    <w:t>Independent Election Commission)</w:t>
+                  <w:r>
+                    <w:rPr>
+                      <w:sz w:val="24"/>
+                      <w:szCs w:val="24"/>
+                      <w:u w:val="single"/>
+                    </w:rPr>
+                    <w:t>IEC(Independent Election Commission)</w:t>
                   </w:r>
                 </w:p>
               </w:tc>
@@ -19452,6 +19003,15 @@
                     <w:t xml:space="preserve">IEC choose a </w:t>
                   </w:r>
                   <w:proofErr w:type="spellStart"/>
+                  <w:r>
+                    <w:rPr>
+                      <w:color w:val="000000"/>
+                      <w:sz w:val="24"/>
+                      <w:szCs w:val="24"/>
+                      <w:u w:val="single"/>
+                    </w:rPr>
+                    <w:t>date</w:t>
+                  </w:r>
                   <w:proofErr w:type="gramStart"/>
                   <w:r>
                     <w:rPr>
@@ -19460,7 +19020,7 @@
                       <w:szCs w:val="24"/>
                       <w:u w:val="single"/>
                     </w:rPr>
-                    <w:t>date,duration</w:t>
+                    <w:t>,duration</w:t>
                   </w:r>
                   <w:proofErr w:type="spellEnd"/>
                   <w:proofErr w:type="gramEnd"/>
@@ -20122,34 +19682,15 @@
                       <w:szCs w:val="24"/>
                       <w:u w:val="single"/>
                     </w:rPr>
-                    <w:t xml:space="preserve"> </w:t>
-                  </w:r>
-                  <w:proofErr w:type="gramStart"/>
-                  <w:r>
-                    <w:rPr>
-                      <w:b/>
-                      <w:sz w:val="24"/>
-                      <w:szCs w:val="24"/>
-                      <w:u w:val="single"/>
-                    </w:rPr>
-                    <w:t>IEC</w:t>
-                  </w:r>
-                  <w:r>
-                    <w:rPr>
-                      <w:sz w:val="24"/>
-                      <w:szCs w:val="24"/>
-                      <w:u w:val="single"/>
-                    </w:rPr>
-                    <w:t>(</w:t>
-                  </w:r>
-                  <w:proofErr w:type="gramEnd"/>
-                  <w:r>
-                    <w:rPr>
-                      <w:sz w:val="24"/>
-                      <w:szCs w:val="24"/>
-                      <w:u w:val="single"/>
-                    </w:rPr>
-                    <w:t>Independent Election Commission)</w:t>
+                    <w:t xml:space="preserve"> IEC</w:t>
+                  </w:r>
+                  <w:r>
+                    <w:rPr>
+                      <w:sz w:val="24"/>
+                      <w:szCs w:val="24"/>
+                      <w:u w:val="single"/>
+                    </w:rPr>
+                    <w:t>(Independent Election Commission)</w:t>
                   </w:r>
                 </w:p>
               </w:tc>
@@ -20192,23 +19733,13 @@
                       <w:u w:val="single"/>
                     </w:rPr>
                   </w:pPr>
-                  <w:proofErr w:type="gramStart"/>
-                  <w:r>
-                    <w:rPr>
-                      <w:sz w:val="24"/>
-                      <w:szCs w:val="24"/>
-                      <w:u w:val="single"/>
-                    </w:rPr>
-                    <w:t>IEC(</w:t>
-                  </w:r>
-                  <w:proofErr w:type="gramEnd"/>
-                  <w:r>
-                    <w:rPr>
-                      <w:sz w:val="24"/>
-                      <w:szCs w:val="24"/>
-                      <w:u w:val="single"/>
-                    </w:rPr>
-                    <w:t>Independent Election Commission)</w:t>
+                  <w:r>
+                    <w:rPr>
+                      <w:sz w:val="24"/>
+                      <w:szCs w:val="24"/>
+                      <w:u w:val="single"/>
+                    </w:rPr>
+                    <w:t>IEC(Independent Election Commission)</w:t>
                   </w:r>
                 </w:p>
               </w:tc>
@@ -20566,6 +20097,14 @@
                     <w:t xml:space="preserve">IEC choose a </w:t>
                   </w:r>
                   <w:proofErr w:type="spellStart"/>
+                  <w:r>
+                    <w:rPr>
+                      <w:sz w:val="24"/>
+                      <w:szCs w:val="24"/>
+                      <w:u w:val="single"/>
+                    </w:rPr>
+                    <w:t>date</w:t>
+                  </w:r>
                   <w:proofErr w:type="gramStart"/>
                   <w:r>
                     <w:rPr>
@@ -20573,7 +20112,7 @@
                       <w:szCs w:val="24"/>
                       <w:u w:val="single"/>
                     </w:rPr>
-                    <w:t>date,duration</w:t>
+                    <w:t>,duration</w:t>
                   </w:r>
                   <w:proofErr w:type="spellEnd"/>
                   <w:proofErr w:type="gramEnd"/>
@@ -21064,8 +20603,8 @@
               <w:tblLook w:val="04A0" w:firstRow="1" w:lastRow="0" w:firstColumn="1" w:lastColumn="0" w:noHBand="0" w:noVBand="1"/>
             </w:tblPr>
             <w:tblGrid>
-              <w:gridCol w:w="2228"/>
-              <w:gridCol w:w="6972"/>
+              <w:gridCol w:w="2245"/>
+              <w:gridCol w:w="7105"/>
             </w:tblGrid>
             <w:tr>
               <w:tc>
@@ -21551,17 +21090,8 @@
                       <w:b/>
                       <w:u w:val="single"/>
                     </w:rPr>
-                    <w:t xml:space="preserve">(post </w:t>
-                  </w:r>
-                  <w:proofErr w:type="gramStart"/>
-                  <w:r>
-                    <w:rPr>
-                      <w:b/>
-                      <w:u w:val="single"/>
-                    </w:rPr>
-                    <w:t>Conditions )</w:t>
-                  </w:r>
-                  <w:proofErr w:type="gramEnd"/>
+                    <w:t>(post Conditions )</w:t>
+                  </w:r>
                 </w:p>
               </w:tc>
               <w:tc>
@@ -21716,21 +21246,7 @@
                     <w:rPr>
                       <w:u w:val="single"/>
                     </w:rPr>
-                    <w:t xml:space="preserve">At any </w:t>
-                  </w:r>
-                  <w:proofErr w:type="gramStart"/>
-                  <w:r>
-                    <w:rPr>
-                      <w:u w:val="single"/>
-                    </w:rPr>
-                    <w:t>time</w:t>
-                  </w:r>
-                  <w:proofErr w:type="gramEnd"/>
-                  <w:r>
-                    <w:rPr>
-                      <w:u w:val="single"/>
-                    </w:rPr>
-                    <w:t xml:space="preserve"> the system fails </w:t>
+                    <w:t xml:space="preserve">At any time the system fails </w:t>
                   </w:r>
                 </w:p>
                 <w:p>
@@ -21993,8 +21509,8 @@
               <w:tblLook w:val="0000" w:firstRow="0" w:lastRow="0" w:firstColumn="0" w:lastColumn="0" w:noHBand="0" w:noVBand="0"/>
             </w:tblPr>
             <w:tblGrid>
-              <w:gridCol w:w="3039"/>
-              <w:gridCol w:w="6161"/>
+              <w:gridCol w:w="3018"/>
+              <w:gridCol w:w="6332"/>
             </w:tblGrid>
             <w:tr>
               <w:trPr>
@@ -22672,23 +22188,7 @@
                       <w:rFonts w:ascii="Book Antiqua" w:hAnsi="Book Antiqua"/>
                       <w:u w:val="single"/>
                     </w:rPr>
-                    <w:t xml:space="preserve">After selecting the </w:t>
-                  </w:r>
-                  <w:proofErr w:type="gramStart"/>
-                  <w:r>
-                    <w:rPr>
-                      <w:rFonts w:ascii="Book Antiqua" w:hAnsi="Book Antiqua"/>
-                      <w:u w:val="single"/>
-                    </w:rPr>
-                    <w:t>area</w:t>
-                  </w:r>
-                  <w:proofErr w:type="gramEnd"/>
-                  <w:r>
-                    <w:rPr>
-                      <w:rFonts w:ascii="Book Antiqua" w:hAnsi="Book Antiqua"/>
-                      <w:u w:val="single"/>
-                    </w:rPr>
-                    <w:t xml:space="preserve"> the user can be able to see the candidates of his area.</w:t>
+                    <w:t>After selecting the area the user can be able to see the candidates of his area.</w:t>
                   </w:r>
                 </w:p>
                 <w:p>
@@ -22760,23 +22260,7 @@
                       <w:rFonts w:ascii="Book Antiqua" w:hAnsi="Book Antiqua"/>
                       <w:u w:val="single"/>
                     </w:rPr>
-                    <w:t xml:space="preserve">At any </w:t>
-                  </w:r>
-                  <w:proofErr w:type="gramStart"/>
-                  <w:r>
-                    <w:rPr>
-                      <w:rFonts w:ascii="Book Antiqua" w:hAnsi="Book Antiqua"/>
-                      <w:u w:val="single"/>
-                    </w:rPr>
-                    <w:t>time</w:t>
-                  </w:r>
-                  <w:proofErr w:type="gramEnd"/>
-                  <w:r>
-                    <w:rPr>
-                      <w:rFonts w:ascii="Book Antiqua" w:hAnsi="Book Antiqua"/>
-                      <w:u w:val="single"/>
-                    </w:rPr>
-                    <w:t xml:space="preserve"> voter can be able to request for override operation.</w:t>
+                    <w:t>At any time voter can be able to request for override operation.</w:t>
                   </w:r>
                 </w:p>
                 <w:p>
@@ -22796,23 +22280,7 @@
                       <w:rFonts w:ascii="Book Antiqua" w:hAnsi="Book Antiqua"/>
                       <w:u w:val="single"/>
                     </w:rPr>
-                    <w:t xml:space="preserve">At any </w:t>
-                  </w:r>
-                  <w:proofErr w:type="gramStart"/>
-                  <w:r>
-                    <w:rPr>
-                      <w:rFonts w:ascii="Book Antiqua" w:hAnsi="Book Antiqua"/>
-                      <w:u w:val="single"/>
-                    </w:rPr>
-                    <w:t>time</w:t>
-                  </w:r>
-                  <w:proofErr w:type="gramEnd"/>
-                  <w:r>
-                    <w:rPr>
-                      <w:rFonts w:ascii="Book Antiqua" w:hAnsi="Book Antiqua"/>
-                      <w:u w:val="single"/>
-                    </w:rPr>
-                    <w:t xml:space="preserve"> voter can be able to reselect the candidate.                                                                                                                                                                          </w:t>
+                    <w:t xml:space="preserve">At any time voter can be able to reselect the candidate.                                                                                                                                                                          </w:t>
                   </w:r>
                 </w:p>
                 <w:p>
@@ -22852,23 +22320,7 @@
                       <w:rFonts w:ascii="Book Antiqua" w:hAnsi="Book Antiqua"/>
                       <w:u w:val="single"/>
                     </w:rPr>
-                    <w:t xml:space="preserve">At any </w:t>
-                  </w:r>
-                  <w:proofErr w:type="gramStart"/>
-                  <w:r>
-                    <w:rPr>
-                      <w:rFonts w:ascii="Book Antiqua" w:hAnsi="Book Antiqua"/>
-                      <w:u w:val="single"/>
-                    </w:rPr>
-                    <w:t>time</w:t>
-                  </w:r>
-                  <w:proofErr w:type="gramEnd"/>
-                  <w:r>
-                    <w:rPr>
-                      <w:rFonts w:ascii="Book Antiqua" w:hAnsi="Book Antiqua"/>
-                      <w:u w:val="single"/>
-                    </w:rPr>
-                    <w:t xml:space="preserve"> system fails.</w:t>
+                    <w:t>At any time system fails.</w:t>
                   </w:r>
                 </w:p>
                 <w:p>
@@ -22928,23 +22380,7 @@
                       <w:rFonts w:ascii="Book Antiqua" w:hAnsi="Book Antiqua"/>
                       <w:u w:val="single"/>
                     </w:rPr>
-                    <w:t xml:space="preserve">The IEC verify the voter and after verification give him/her the access to </w:t>
-                  </w:r>
-                  <w:proofErr w:type="gramStart"/>
-                  <w:r>
-                    <w:rPr>
-                      <w:rFonts w:ascii="Book Antiqua" w:hAnsi="Book Antiqua"/>
-                      <w:u w:val="single"/>
-                    </w:rPr>
-                    <w:t>other</w:t>
-                  </w:r>
-                  <w:proofErr w:type="gramEnd"/>
-                  <w:r>
-                    <w:rPr>
-                      <w:rFonts w:ascii="Book Antiqua" w:hAnsi="Book Antiqua"/>
-                      <w:u w:val="single"/>
-                    </w:rPr>
-                    <w:t xml:space="preserve"> feature.</w:t>
+                    <w:t>The IEC verify the voter and after verification give him/her the access to other feature.</w:t>
                   </w:r>
                 </w:p>
                 <w:p>
@@ -23547,34 +22983,15 @@
                       <w:szCs w:val="24"/>
                       <w:u w:val="single"/>
                     </w:rPr>
-                    <w:t xml:space="preserve"> </w:t>
-                  </w:r>
-                  <w:proofErr w:type="gramStart"/>
-                  <w:r>
-                    <w:rPr>
-                      <w:b/>
-                      <w:sz w:val="24"/>
-                      <w:szCs w:val="24"/>
-                      <w:u w:val="single"/>
-                    </w:rPr>
-                    <w:t>IEC</w:t>
-                  </w:r>
-                  <w:r>
-                    <w:rPr>
-                      <w:sz w:val="24"/>
-                      <w:szCs w:val="24"/>
-                      <w:u w:val="single"/>
-                    </w:rPr>
-                    <w:t>(</w:t>
-                  </w:r>
-                  <w:proofErr w:type="gramEnd"/>
-                  <w:r>
-                    <w:rPr>
-                      <w:sz w:val="24"/>
-                      <w:szCs w:val="24"/>
-                      <w:u w:val="single"/>
-                    </w:rPr>
-                    <w:t>Independent Election Commission)</w:t>
+                    <w:t xml:space="preserve"> IEC</w:t>
+                  </w:r>
+                  <w:r>
+                    <w:rPr>
+                      <w:sz w:val="24"/>
+                      <w:szCs w:val="24"/>
+                      <w:u w:val="single"/>
+                    </w:rPr>
+                    <w:t>(Independent Election Commission)</w:t>
                   </w:r>
                   <w:r>
                     <w:rPr>
@@ -23629,7 +23046,6 @@
                       <w:u w:val="single"/>
                     </w:rPr>
                   </w:pPr>
-                  <w:proofErr w:type="gramStart"/>
                   <w:r>
                     <w:rPr>
                       <w:b/>
@@ -23645,16 +23061,7 @@
                       <w:szCs w:val="24"/>
                       <w:u w:val="single"/>
                     </w:rPr>
-                    <w:t>(</w:t>
-                  </w:r>
-                  <w:proofErr w:type="gramEnd"/>
-                  <w:r>
-                    <w:rPr>
-                      <w:sz w:val="24"/>
-                      <w:szCs w:val="24"/>
-                      <w:u w:val="single"/>
-                    </w:rPr>
-                    <w:t>Independent Election Commission)</w:t>
+                    <w:t>(Independent Election Commission)</w:t>
                   </w:r>
                 </w:p>
               </w:tc>
@@ -24344,25 +23751,7 @@
                       <w:szCs w:val="24"/>
                       <w:u w:val="single"/>
                     </w:rPr>
-                    <w:t xml:space="preserve">This can occur when every time system </w:t>
-                  </w:r>
-                  <w:proofErr w:type="gramStart"/>
-                  <w:r>
-                    <w:rPr>
-                      <w:sz w:val="24"/>
-                      <w:szCs w:val="24"/>
-                      <w:u w:val="single"/>
-                    </w:rPr>
-                    <w:t>remove</w:t>
-                  </w:r>
-                  <w:proofErr w:type="gramEnd"/>
-                  <w:r>
-                    <w:rPr>
-                      <w:sz w:val="24"/>
-                      <w:szCs w:val="24"/>
-                      <w:u w:val="single"/>
-                    </w:rPr>
-                    <w:t xml:space="preserve"> extra polling station when needed.</w:t>
+                    <w:t>This can occur when every time system remove extra polling station when needed.</w:t>
                   </w:r>
                 </w:p>
               </w:tc>
@@ -24696,34 +24085,15 @@
                       <w:szCs w:val="24"/>
                       <w:u w:val="single"/>
                     </w:rPr>
-                    <w:t xml:space="preserve"> </w:t>
-                  </w:r>
-                  <w:proofErr w:type="gramStart"/>
-                  <w:r>
-                    <w:rPr>
-                      <w:b/>
-                      <w:sz w:val="24"/>
-                      <w:szCs w:val="24"/>
-                      <w:u w:val="single"/>
-                    </w:rPr>
-                    <w:t>IEC</w:t>
-                  </w:r>
-                  <w:r>
-                    <w:rPr>
-                      <w:sz w:val="24"/>
-                      <w:szCs w:val="24"/>
-                      <w:u w:val="single"/>
-                    </w:rPr>
-                    <w:t>(</w:t>
-                  </w:r>
-                  <w:proofErr w:type="gramEnd"/>
-                  <w:r>
-                    <w:rPr>
-                      <w:sz w:val="24"/>
-                      <w:szCs w:val="24"/>
-                      <w:u w:val="single"/>
-                    </w:rPr>
-                    <w:t>Independent Election Commission)</w:t>
+                    <w:t xml:space="preserve"> IEC</w:t>
+                  </w:r>
+                  <w:r>
+                    <w:rPr>
+                      <w:sz w:val="24"/>
+                      <w:szCs w:val="24"/>
+                      <w:u w:val="single"/>
+                    </w:rPr>
+                    <w:t>(Independent Election Commission)</w:t>
                   </w:r>
                   <w:r>
                     <w:rPr>
@@ -24778,7 +24148,6 @@
                       <w:u w:val="single"/>
                     </w:rPr>
                   </w:pPr>
-                  <w:proofErr w:type="gramStart"/>
                   <w:r>
                     <w:rPr>
                       <w:b/>
@@ -24794,16 +24163,7 @@
                       <w:szCs w:val="24"/>
                       <w:u w:val="single"/>
                     </w:rPr>
-                    <w:t>(</w:t>
-                  </w:r>
-                  <w:proofErr w:type="gramEnd"/>
-                  <w:r>
-                    <w:rPr>
-                      <w:sz w:val="24"/>
-                      <w:szCs w:val="24"/>
-                      <w:u w:val="single"/>
-                    </w:rPr>
-                    <w:t>Independent Election Commission)</w:t>
+                    <w:t>(Independent Election Commission)</w:t>
                   </w:r>
                 </w:p>
               </w:tc>
@@ -25473,25 +24833,7 @@
                       <w:szCs w:val="24"/>
                       <w:u w:val="single"/>
                     </w:rPr>
-                    <w:t xml:space="preserve">The system should have </w:t>
-                  </w:r>
-                  <w:proofErr w:type="gramStart"/>
-                  <w:r>
-                    <w:rPr>
-                      <w:sz w:val="24"/>
-                      <w:szCs w:val="24"/>
-                      <w:u w:val="single"/>
-                    </w:rPr>
-                    <w:t>the every</w:t>
-                  </w:r>
-                  <w:proofErr w:type="gramEnd"/>
-                  <w:r>
-                    <w:rPr>
-                      <w:sz w:val="24"/>
-                      <w:szCs w:val="24"/>
-                      <w:u w:val="single"/>
-                    </w:rPr>
-                    <w:t xml:space="preserve"> vote database.</w:t>
+                    <w:t>The system should have the every vote database.</w:t>
                   </w:r>
                 </w:p>
                 <w:p>
@@ -26431,25 +25773,7 @@
                       <w:szCs w:val="24"/>
                       <w:u w:val="single"/>
                     </w:rPr>
-                    <w:t xml:space="preserve">At any </w:t>
-                  </w:r>
-                  <w:proofErr w:type="gramStart"/>
-                  <w:r>
-                    <w:rPr>
-                      <w:sz w:val="24"/>
-                      <w:szCs w:val="24"/>
-                      <w:u w:val="single"/>
-                    </w:rPr>
-                    <w:t>time</w:t>
-                  </w:r>
-                  <w:proofErr w:type="gramEnd"/>
-                  <w:r>
-                    <w:rPr>
-                      <w:sz w:val="24"/>
-                      <w:szCs w:val="24"/>
-                      <w:u w:val="single"/>
-                    </w:rPr>
-                    <w:t xml:space="preserve"> the system fails the System searches for the problem and the problem gets solved.</w:t>
+                    <w:t>At any time the system fails the System searches for the problem and the problem gets solved.</w:t>
                   </w:r>
                 </w:p>
                 <w:p>
@@ -26961,6 +26285,7 @@
             <w:r>
               <w:rPr>
                 <w:noProof/>
+                <w:lang w:bidi="ar-SA"/>
               </w:rPr>
               <w:drawing>
                 <wp:inline distT="0" distB="0" distL="0" distR="0" wp14:anchorId="7901E9B5" wp14:editId="1695DB90">
@@ -26978,7 +26303,7 @@
                           <pic:cNvPicPr/>
                         </pic:nvPicPr>
                         <pic:blipFill>
-                          <a:blip r:embed="rId10"/>
+                          <a:blip r:embed="rId11"/>
                           <a:stretch>
                             <a:fillRect/>
                           </a:stretch>
@@ -27001,21 +26326,14 @@
           </w:p>
           <w:p>
             <w:r>
-              <w:t xml:space="preserve">After clicking on the view dashboard, then following screen will be appear to the voters in which it </w:t>
-            </w:r>
-            <w:proofErr w:type="gramStart"/>
-            <w:r>
-              <w:t>include</w:t>
-            </w:r>
-            <w:proofErr w:type="gramEnd"/>
-            <w:r>
-              <w:t xml:space="preserve"> the status of it whether he voted or not and some other details.</w:t>
+              <w:t>After clicking on the view dashboard, then following screen will be appear to the voters in which it include the status of it whether he voted or not and some other details.</w:t>
             </w:r>
           </w:p>
           <w:p>
             <w:r>
               <w:rPr>
                 <w:noProof/>
+                <w:lang w:bidi="ar-SA"/>
               </w:rPr>
               <w:drawing>
                 <wp:inline distT="0" distB="0" distL="0" distR="0" wp14:anchorId="273F3E96" wp14:editId="327D2632">
@@ -27033,7 +26351,7 @@
                           <pic:cNvPicPr/>
                         </pic:nvPicPr>
                         <pic:blipFill>
-                          <a:blip r:embed="rId11"/>
+                          <a:blip r:embed="rId12"/>
                           <a:stretch>
                             <a:fillRect/>
                           </a:stretch>
@@ -27119,7 +26437,7 @@
                           <pic:cNvPicPr/>
                         </pic:nvPicPr>
                         <pic:blipFill>
-                          <a:blip r:embed="rId12"/>
+                          <a:blip r:embed="rId13"/>
                           <a:stretch>
                             <a:fillRect/>
                           </a:stretch>
@@ -27212,7 +26530,7 @@
                           <pic:cNvPicPr/>
                         </pic:nvPicPr>
                         <pic:blipFill>
-                          <a:blip r:embed="rId13"/>
+                          <a:blip r:embed="rId14"/>
                           <a:stretch>
                             <a:fillRect/>
                           </a:stretch>
@@ -27275,25 +26593,7 @@
                 <w:sz w:val="28"/>
                 <w:szCs w:val="28"/>
               </w:rPr>
-              <w:t xml:space="preserve">This is the view election interface if the IEC member clicks on the view </w:t>
-            </w:r>
-            <w:proofErr w:type="gramStart"/>
-            <w:r>
-              <w:rPr>
-                <w:rStyle w:val="docemphstrong"/>
-                <w:sz w:val="28"/>
-                <w:szCs w:val="28"/>
-              </w:rPr>
-              <w:t>election</w:t>
-            </w:r>
-            <w:proofErr w:type="gramEnd"/>
-            <w:r>
-              <w:rPr>
-                <w:rStyle w:val="docemphstrong"/>
-                <w:sz w:val="28"/>
-                <w:szCs w:val="28"/>
-              </w:rPr>
-              <w:t xml:space="preserve"> then the following screen will appear.</w:t>
+              <w:t>This is the view election interface if the IEC member clicks on the view election then the following screen will appear.</w:t>
             </w:r>
           </w:p>
           <w:p>
@@ -27328,7 +26628,7 @@
                           <pic:cNvPicPr/>
                         </pic:nvPicPr>
                         <pic:blipFill>
-                          <a:blip r:embed="rId14"/>
+                          <a:blip r:embed="rId15"/>
                           <a:stretch>
                             <a:fillRect/>
                           </a:stretch>
@@ -27529,7 +26829,7 @@
                           </pic:cNvPicPr>
                         </pic:nvPicPr>
                         <pic:blipFill>
-                          <a:blip r:embed="rId15">
+                          <a:blip r:embed="rId16">
                             <a:extLst>
                               <a:ext uri="{28A0092B-C50C-407E-A947-70E740481C1C}">
                                 <a14:useLocalDpi xmlns:a14="http://schemas.microsoft.com/office/drawing/2010/main" val="0"/>
@@ -27637,7 +26937,7 @@
                           </pic:cNvPicPr>
                         </pic:nvPicPr>
                         <pic:blipFill>
-                          <a:blip r:embed="rId16">
+                          <a:blip r:embed="rId17">
                             <a:extLst>
                               <a:ext uri="{28A0092B-C50C-407E-A947-70E740481C1C}">
                                 <a14:useLocalDpi xmlns:a14="http://schemas.microsoft.com/office/drawing/2010/main" val="0"/>
@@ -27822,7 +27122,7 @@
                           </pic:cNvPicPr>
                         </pic:nvPicPr>
                         <pic:blipFill>
-                          <a:blip r:embed="rId17">
+                          <a:blip r:embed="rId18">
                             <a:extLst>
                               <a:ext uri="{28A0092B-C50C-407E-A947-70E740481C1C}">
                                 <a14:useLocalDpi xmlns:a14="http://schemas.microsoft.com/office/drawing/2010/main" val="0"/>
@@ -27931,7 +27231,7 @@
                           </pic:cNvPicPr>
                         </pic:nvPicPr>
                         <pic:blipFill>
-                          <a:blip r:embed="rId18">
+                          <a:blip r:embed="rId19">
                             <a:extLst>
                               <a:ext uri="{28A0092B-C50C-407E-A947-70E740481C1C}">
                                 <a14:useLocalDpi xmlns:a14="http://schemas.microsoft.com/office/drawing/2010/main" val="0"/>
@@ -28008,7 +27308,7 @@
                           </pic:cNvPicPr>
                         </pic:nvPicPr>
                         <pic:blipFill>
-                          <a:blip r:embed="rId19">
+                          <a:blip r:embed="rId20">
                             <a:extLst>
                               <a:ext uri="{28A0092B-C50C-407E-A947-70E740481C1C}">
                                 <a14:useLocalDpi xmlns:a14="http://schemas.microsoft.com/office/drawing/2010/main" val="0"/>
@@ -28086,7 +27386,6 @@
               <w:t xml:space="preserve"> </w:t>
             </w:r>
             <w:proofErr w:type="spellStart"/>
-            <w:proofErr w:type="gramStart"/>
             <w:r>
               <w:rPr>
                 <w:rStyle w:val="docemphstrong"/>
@@ -28106,18 +27405,7 @@
                 <w:sz w:val="44"/>
                 <w:szCs w:val="44"/>
               </w:rPr>
-              <w:t>(</w:t>
-            </w:r>
-            <w:proofErr w:type="gramEnd"/>
-            <w:r>
-              <w:rPr>
-                <w:rStyle w:val="docemphstrong"/>
-                <w:b/>
-                <w:bCs/>
-                <w:sz w:val="44"/>
-                <w:szCs w:val="44"/>
-              </w:rPr>
-              <w:t>SP21-BSE-028)</w:t>
+              <w:t>(SP21-BSE-028)</w:t>
             </w:r>
             <w:r>
               <w:rPr>
@@ -28225,7 +27513,7 @@
                           </pic:cNvPicPr>
                         </pic:nvPicPr>
                         <pic:blipFill>
-                          <a:blip r:embed="rId20">
+                          <a:blip r:embed="rId21">
                             <a:extLst>
                               <a:ext uri="{28A0092B-C50C-407E-A947-70E740481C1C}">
                                 <a14:useLocalDpi xmlns:a14="http://schemas.microsoft.com/office/drawing/2010/main" val="0"/>
@@ -28326,7 +27614,7 @@
                           </pic:cNvPicPr>
                         </pic:nvPicPr>
                         <pic:blipFill>
-                          <a:blip r:embed="rId21">
+                          <a:blip r:embed="rId22">
                             <a:extLst>
                               <a:ext uri="{28A0092B-C50C-407E-A947-70E740481C1C}">
                                 <a14:useLocalDpi xmlns:a14="http://schemas.microsoft.com/office/drawing/2010/main" val="0"/>
@@ -28457,7 +27745,7 @@
                           </pic:cNvPicPr>
                         </pic:nvPicPr>
                         <pic:blipFill>
-                          <a:blip r:embed="rId22">
+                          <a:blip r:embed="rId23">
                             <a:extLst>
                               <a:ext uri="{28A0092B-C50C-407E-A947-70E740481C1C}">
                                 <a14:useLocalDpi xmlns:a14="http://schemas.microsoft.com/office/drawing/2010/main" val="0"/>
@@ -28574,7 +27862,7 @@
                           </pic:cNvPicPr>
                         </pic:nvPicPr>
                         <pic:blipFill>
-                          <a:blip r:embed="rId23">
+                          <a:blip r:embed="rId24">
                             <a:extLst>
                               <a:ext uri="{28A0092B-C50C-407E-A947-70E740481C1C}">
                                 <a14:useLocalDpi xmlns:a14="http://schemas.microsoft.com/office/drawing/2010/main" val="0"/>
@@ -28712,7 +28000,7 @@
                           </pic:cNvPicPr>
                         </pic:nvPicPr>
                         <pic:blipFill>
-                          <a:blip r:embed="rId24">
+                          <a:blip r:embed="rId25">
                             <a:extLst>
                               <a:ext uri="{28A0092B-C50C-407E-A947-70E740481C1C}">
                                 <a14:useLocalDpi xmlns:a14="http://schemas.microsoft.com/office/drawing/2010/main" val="0"/>
@@ -28885,7 +28173,7 @@
                     </pic:cNvPicPr>
                   </pic:nvPicPr>
                   <pic:blipFill>
-                    <a:blip r:embed="rId25">
+                    <a:blip r:embed="rId26">
                       <a:extLst>
                         <a:ext uri="{28A0092B-C50C-407E-A947-70E740481C1C}">
                           <a14:useLocalDpi xmlns:a14="http://schemas.microsoft.com/office/drawing/2010/main" val="0"/>
@@ -28971,7 +28259,7 @@
                     </pic:cNvPicPr>
                   </pic:nvPicPr>
                   <pic:blipFill>
-                    <a:blip r:embed="rId26">
+                    <a:blip r:embed="rId27">
                       <a:extLst>
                         <a:ext uri="{28A0092B-C50C-407E-A947-70E740481C1C}">
                           <a14:useLocalDpi xmlns:a14="http://schemas.microsoft.com/office/drawing/2010/main" val="0"/>
@@ -29075,15 +28363,7 @@
         <w:ind w:left="720"/>
       </w:pPr>
       <w:r>
-        <w:t xml:space="preserve">In this part the voter </w:t>
-      </w:r>
-      <w:proofErr w:type="gramStart"/>
-      <w:r>
-        <w:t>give</w:t>
-      </w:r>
-      <w:proofErr w:type="gramEnd"/>
-      <w:r>
-        <w:t xml:space="preserve"> the vote to their favorite candidate. By selecting the candidate and entering their CNIC number they can give vote.</w:t>
+        <w:t>In this part the voter give the vote to their favorite candidate. By selecting the candidate and entering their CNIC number they can give vote.</w:t>
       </w:r>
     </w:p>
     <w:p>
@@ -29113,7 +28393,7 @@
                     </pic:cNvPicPr>
                   </pic:nvPicPr>
                   <pic:blipFill>
-                    <a:blip r:embed="rId27">
+                    <a:blip r:embed="rId28">
                       <a:extLst>
                         <a:ext uri="{28A0092B-C50C-407E-A947-70E740481C1C}">
                           <a14:useLocalDpi xmlns:a14="http://schemas.microsoft.com/office/drawing/2010/main" val="0"/>
@@ -29175,16 +28455,13 @@
         <w:ind w:left="720"/>
       </w:pPr>
       <w:r>
-        <w:t xml:space="preserve">In this part after the voter gave the vote, there will be a page and be displayed to the voter. By showing the </w:t>
+        <w:t xml:space="preserve">In this part after the voter gave the vote, there will be a page and be displayed to the voter. </w:t>
       </w:r>
       <w:proofErr w:type="gramStart"/>
       <w:r>
-        <w:t>voters</w:t>
+        <w:t>By showing the voters name.</w:t>
       </w:r>
       <w:proofErr w:type="gramEnd"/>
-      <w:r>
-        <w:t xml:space="preserve"> name.</w:t>
-      </w:r>
     </w:p>
     <w:p>
       <w:pPr>
@@ -29213,7 +28490,7 @@
                     </pic:cNvPicPr>
                   </pic:nvPicPr>
                   <pic:blipFill>
-                    <a:blip r:embed="rId28">
+                    <a:blip r:embed="rId29">
                       <a:extLst>
                         <a:ext uri="{28A0092B-C50C-407E-A947-70E740481C1C}">
                           <a14:useLocalDpi xmlns:a14="http://schemas.microsoft.com/office/drawing/2010/main" val="0"/>
@@ -29348,7 +28625,7 @@
                     <pic:cNvPicPr/>
                   </pic:nvPicPr>
                   <pic:blipFill>
-                    <a:blip r:embed="rId29"/>
+                    <a:blip r:embed="rId30"/>
                     <a:stretch>
                       <a:fillRect/>
                     </a:stretch>
@@ -29375,15 +28652,7 @@
         <w:ind w:left="720"/>
       </w:pPr>
       <w:r>
-        <w:t xml:space="preserve">After clicking on the view and remove candidate following screen will be appear in which we can see the </w:t>
-      </w:r>
-      <w:proofErr w:type="gramStart"/>
-      <w:r>
-        <w:t>candidate</w:t>
-      </w:r>
-      <w:proofErr w:type="gramEnd"/>
-      <w:r>
-        <w:t xml:space="preserve"> name.</w:t>
+        <w:t>After clicking on the view and remove candidate following screen will be appear in which we can see the candidate name.</w:t>
       </w:r>
     </w:p>
     <w:p>
@@ -29411,7 +28680,7 @@
                     <pic:cNvPicPr/>
                   </pic:nvPicPr>
                   <pic:blipFill>
-                    <a:blip r:embed="rId30"/>
+                    <a:blip r:embed="rId31"/>
                     <a:stretch>
                       <a:fillRect/>
                     </a:stretch>
@@ -29464,7 +28733,7 @@
                     <pic:cNvPicPr/>
                   </pic:nvPicPr>
                   <pic:blipFill>
-                    <a:blip r:embed="rId31"/>
+                    <a:blip r:embed="rId32"/>
                     <a:stretch>
                       <a:fillRect/>
                     </a:stretch>
@@ -29525,7 +28794,7 @@
                     <pic:cNvPicPr/>
                   </pic:nvPicPr>
                   <pic:blipFill>
-                    <a:blip r:embed="rId32"/>
+                    <a:blip r:embed="rId33"/>
                     <a:stretch>
                       <a:fillRect/>
                     </a:stretch>
@@ -29578,7 +28847,7 @@
                     <pic:cNvPicPr/>
                   </pic:nvPicPr>
                   <pic:blipFill>
-                    <a:blip r:embed="rId33"/>
+                    <a:blip r:embed="rId34"/>
                     <a:stretch>
                       <a:fillRect/>
                     </a:stretch>
@@ -29602,14 +28871,158 @@
     <w:p>
       <w:pPr>
         <w:pStyle w:val="doclist"/>
-        <w:ind w:left="720"/>
-      </w:pPr>
+        <w:rPr>
+          <w:b/>
+          <w:sz w:val="32"/>
+          <w:u w:val="single"/>
+        </w:rPr>
+      </w:pPr>
+      <w:r>
+        <w:rPr>
+          <w:b/>
+          <w:sz w:val="32"/>
+          <w:u w:val="single"/>
+        </w:rPr>
+        <w:t>Muhammad Bilal   FA20-BSE-071</w:t>
+      </w:r>
     </w:p>
     <w:p>
       <w:pPr>
         <w:pStyle w:val="doclist"/>
+        <w:rPr>
+          <w:b/>
+          <w:sz w:val="32"/>
+          <w:u w:val="single"/>
+        </w:rPr>
+      </w:pPr>
+      <w:r>
+        <w:rPr>
+          <w:b/>
+          <w:sz w:val="32"/>
+          <w:u w:val="single"/>
+        </w:rPr>
+        <w:t xml:space="preserve">           </w:t>
+      </w:r>
+      <w:bookmarkStart w:id="21" w:name="_GoBack"/>
+      <w:bookmarkEnd w:id="21"/>
+      <w:r>
+        <w:rPr>
+          <w:b/>
+          <w:noProof/>
+          <w:sz w:val="32"/>
+          <w:u w:val="single"/>
+        </w:rPr>
+        <w:drawing>
+          <wp:inline distT="0" distB="0" distL="0" distR="0" wp14:anchorId="6AEAC678" wp14:editId="5F2B88AB">
+            <wp:extent cx="5801535" cy="4677428"/>
+            <wp:effectExtent l="0" t="0" r="8890" b="8890"/>
+            <wp:docPr id="12" name="Picture 12"/>
+            <wp:cNvGraphicFramePr>
+              <a:graphicFrameLocks xmlns:a="http://schemas.openxmlformats.org/drawingml/2006/main" noChangeAspect="1"/>
+            </wp:cNvGraphicFramePr>
+            <a:graphic xmlns:a="http://schemas.openxmlformats.org/drawingml/2006/main">
+              <a:graphicData uri="http://schemas.openxmlformats.org/drawingml/2006/picture">
+                <pic:pic xmlns:pic="http://schemas.openxmlformats.org/drawingml/2006/picture">
+                  <pic:nvPicPr>
+                    <pic:cNvPr id="0" name="removeelection.png"/>
+                    <pic:cNvPicPr/>
+                  </pic:nvPicPr>
+                  <pic:blipFill>
+                    <a:blip r:embed="rId35">
+                      <a:extLst>
+                        <a:ext uri="{28A0092B-C50C-407E-A947-70E740481C1C}">
+                          <a14:useLocalDpi xmlns:a14="http://schemas.microsoft.com/office/drawing/2010/main" val="0"/>
+                        </a:ext>
+                      </a:extLst>
+                    </a:blip>
+                    <a:stretch>
+                      <a:fillRect/>
+                    </a:stretch>
+                  </pic:blipFill>
+                  <pic:spPr>
+                    <a:xfrm>
+                      <a:off x="0" y="0"/>
+                      <a:ext cx="5801535" cy="4677428"/>
+                    </a:xfrm>
+                    <a:prstGeom prst="rect">
+                      <a:avLst/>
+                    </a:prstGeom>
+                  </pic:spPr>
+                </pic:pic>
+              </a:graphicData>
+            </a:graphic>
+          </wp:inline>
+        </w:drawing>
+      </w:r>
+      <w:r>
+        <w:rPr>
+          <w:b/>
+          <w:sz w:val="32"/>
+          <w:u w:val="single"/>
+        </w:rPr>
+        <w:t xml:space="preserve">    </w:t>
+      </w:r>
+    </w:p>
+    <w:p>
+      <w:pPr>
+        <w:pStyle w:val="doclist"/>
         <w:ind w:left="720"/>
       </w:pPr>
+    </w:p>
+    <w:p>
+      <w:pPr>
+        <w:pStyle w:val="doclist"/>
+        <w:ind w:left="720"/>
+      </w:pPr>
+      <w:r>
+        <w:rPr>
+          <w:b/>
+          <w:noProof/>
+          <w:sz w:val="32"/>
+          <w:u w:val="single"/>
+        </w:rPr>
+        <w:drawing>
+          <wp:inline distT="0" distB="0" distL="0" distR="0" wp14:anchorId="71B4AE9D" wp14:editId="3B9BA88F">
+            <wp:extent cx="6820852" cy="5477639"/>
+            <wp:effectExtent l="0" t="0" r="0" b="8890"/>
+            <wp:docPr id="17" name="Picture 17"/>
+            <wp:cNvGraphicFramePr>
+              <a:graphicFrameLocks xmlns:a="http://schemas.openxmlformats.org/drawingml/2006/main" noChangeAspect="1"/>
+            </wp:cNvGraphicFramePr>
+            <a:graphic xmlns:a="http://schemas.openxmlformats.org/drawingml/2006/main">
+              <a:graphicData uri="http://schemas.openxmlformats.org/drawingml/2006/picture">
+                <pic:pic xmlns:pic="http://schemas.openxmlformats.org/drawingml/2006/picture">
+                  <pic:nvPicPr>
+                    <pic:cNvPr id="0" name="Screenshot 2022-11-01 004311.png"/>
+                    <pic:cNvPicPr/>
+                  </pic:nvPicPr>
+                  <pic:blipFill>
+                    <a:blip r:embed="rId36">
+                      <a:extLst>
+                        <a:ext uri="{28A0092B-C50C-407E-A947-70E740481C1C}">
+                          <a14:useLocalDpi xmlns:a14="http://schemas.microsoft.com/office/drawing/2010/main" val="0"/>
+                        </a:ext>
+                      </a:extLst>
+                    </a:blip>
+                    <a:stretch>
+                      <a:fillRect/>
+                    </a:stretch>
+                  </pic:blipFill>
+                  <pic:spPr>
+                    <a:xfrm>
+                      <a:off x="0" y="0"/>
+                      <a:ext cx="6820852" cy="5477639"/>
+                    </a:xfrm>
+                    <a:prstGeom prst="rect">
+                      <a:avLst/>
+                    </a:prstGeom>
+                  </pic:spPr>
+                </pic:pic>
+              </a:graphicData>
+            </a:graphic>
+          </wp:inline>
+        </w:drawing>
+      </w:r>
     </w:p>
     <w:sectPr>
       <w:pgSz w:w="12240" w:h="15840"/>
@@ -29622,7 +29035,7 @@
 </file>
 
 <file path=word/endnotes.xml><?xml version="1.0" encoding="utf-8"?>
-<w:endnotes xmlns:wpc="http://schemas.microsoft.com/office/word/2010/wordprocessingCanvas" xmlns:cx="http://schemas.microsoft.com/office/drawing/2014/chartex" xmlns:cx1="http://schemas.microsoft.com/office/drawing/2015/9/8/chartex" xmlns:cx2="http://schemas.microsoft.com/office/drawing/2015/10/21/chartex" xmlns:cx3="http://schemas.microsoft.com/office/drawing/2016/5/9/chartex" xmlns:cx4="http://schemas.microsoft.com/office/drawing/2016/5/10/chartex" xmlns:cx5="http://schemas.microsoft.com/office/drawing/2016/5/11/chartex" xmlns:cx6="http://schemas.microsoft.com/office/drawing/2016/5/12/chartex" xmlns:cx7="http://schemas.microsoft.com/office/drawing/2016/5/13/chartex" xmlns:cx8="http://schemas.microsoft.com/office/drawing/2016/5/14/chartex" xmlns:mc="http://schemas.openxmlformats.org/markup-compatibility/2006" xmlns:aink="http://schemas.microsoft.com/office/drawing/2016/ink" xmlns:am3d="http://schemas.microsoft.com/office/drawing/2017/model3d" xmlns:o="urn:schemas-microsoft-com:office:office" xmlns:oel="http://schemas.microsoft.com/office/2019/extlst" xmlns:r="http://schemas.openxmlformats.org/officeDocument/2006/relationships" xmlns:m="http://schemas.openxmlformats.org/officeDocument/2006/math" xmlns:v="urn:schemas-microsoft-com:vml" xmlns:wp14="http://schemas.microsoft.com/office/word/2010/wordprocessingDrawing" xmlns:wp="http://schemas.openxmlformats.org/drawingml/2006/wordprocessingDrawing" xmlns:w10="urn:schemas-microsoft-com:office:word" xmlns:w="http://schemas.openxmlformats.org/wordprocessingml/2006/main" xmlns:w14="http://schemas.microsoft.com/office/word/2010/wordml" xmlns:w15="http://schemas.microsoft.com/office/word/2012/wordml" xmlns:w16cex="http://schemas.microsoft.com/office/word/2018/wordml/cex" xmlns:w16cid="http://schemas.microsoft.com/office/word/2016/wordml/cid" xmlns:w16="http://schemas.microsoft.com/office/word/2018/wordml" xmlns:w16sdtdh="http://schemas.microsoft.com/office/word/2020/wordml/sdtdatahash" xmlns:w16se="http://schemas.microsoft.com/office/word/2015/wordml/symex" xmlns:wpg="http://schemas.microsoft.com/office/word/2010/wordprocessingGroup" xmlns:wpi="http://schemas.microsoft.com/office/word/2010/wordprocessingInk" xmlns:wne="http://schemas.microsoft.com/office/word/2006/wordml" xmlns:wps="http://schemas.microsoft.com/office/word/2010/wordprocessingShape" mc:Ignorable="w14 w15 w16se w16cid w16 w16cex w16sdtdh wp14">
+<w:endnotes xmlns:wpc="http://schemas.microsoft.com/office/word/2010/wordprocessingCanvas" xmlns:mc="http://schemas.openxmlformats.org/markup-compatibility/2006" xmlns:o="urn:schemas-microsoft-com:office:office" xmlns:r="http://schemas.openxmlformats.org/officeDocument/2006/relationships" xmlns:m="http://schemas.openxmlformats.org/officeDocument/2006/math" xmlns:v="urn:schemas-microsoft-com:vml" xmlns:wp14="http://schemas.microsoft.com/office/word/2010/wordprocessingDrawing" xmlns:wp="http://schemas.openxmlformats.org/drawingml/2006/wordprocessingDrawing" xmlns:w10="urn:schemas-microsoft-com:office:word" xmlns:w="http://schemas.openxmlformats.org/wordprocessingml/2006/main" xmlns:w14="http://schemas.microsoft.com/office/word/2010/wordml" xmlns:wpg="http://schemas.microsoft.com/office/word/2010/wordprocessingGroup" xmlns:wpi="http://schemas.microsoft.com/office/word/2010/wordprocessingInk" xmlns:wne="http://schemas.microsoft.com/office/word/2006/wordml" xmlns:wps="http://schemas.microsoft.com/office/word/2010/wordprocessingShape" mc:Ignorable="w14 wp14">
   <w:endnote w:type="separator" w:id="-1">
     <w:p>
       <w:pPr>
@@ -29647,7 +29060,7 @@
 </file>
 
 <file path=word/footnotes.xml><?xml version="1.0" encoding="utf-8"?>
-<w:footnotes xmlns:wpc="http://schemas.microsoft.com/office/word/2010/wordprocessingCanvas" xmlns:cx="http://schemas.microsoft.com/office/drawing/2014/chartex" xmlns:cx1="http://schemas.microsoft.com/office/drawing/2015/9/8/chartex" xmlns:cx2="http://schemas.microsoft.com/office/drawing/2015/10/21/chartex" xmlns:cx3="http://schemas.microsoft.com/office/drawing/2016/5/9/chartex" xmlns:cx4="http://schemas.microsoft.com/office/drawing/2016/5/10/chartex" xmlns:cx5="http://schemas.microsoft.com/office/drawing/2016/5/11/chartex" xmlns:cx6="http://schemas.microsoft.com/office/drawing/2016/5/12/chartex" xmlns:cx7="http://schemas.microsoft.com/office/drawing/2016/5/13/chartex" xmlns:cx8="http://schemas.microsoft.com/office/drawing/2016/5/14/chartex" xmlns:mc="http://schemas.openxmlformats.org/markup-compatibility/2006" xmlns:aink="http://schemas.microsoft.com/office/drawing/2016/ink" xmlns:am3d="http://schemas.microsoft.com/office/drawing/2017/model3d" xmlns:o="urn:schemas-microsoft-com:office:office" xmlns:oel="http://schemas.microsoft.com/office/2019/extlst" xmlns:r="http://schemas.openxmlformats.org/officeDocument/2006/relationships" xmlns:m="http://schemas.openxmlformats.org/officeDocument/2006/math" xmlns:v="urn:schemas-microsoft-com:vml" xmlns:wp14="http://schemas.microsoft.com/office/word/2010/wordprocessingDrawing" xmlns:wp="http://schemas.openxmlformats.org/drawingml/2006/wordprocessingDrawing" xmlns:w10="urn:schemas-microsoft-com:office:word" xmlns:w="http://schemas.openxmlformats.org/wordprocessingml/2006/main" xmlns:w14="http://schemas.microsoft.com/office/word/2010/wordml" xmlns:w15="http://schemas.microsoft.com/office/word/2012/wordml" xmlns:w16cex="http://schemas.microsoft.com/office/word/2018/wordml/cex" xmlns:w16cid="http://schemas.microsoft.com/office/word/2016/wordml/cid" xmlns:w16="http://schemas.microsoft.com/office/word/2018/wordml" xmlns:w16sdtdh="http://schemas.microsoft.com/office/word/2020/wordml/sdtdatahash" xmlns:w16se="http://schemas.microsoft.com/office/word/2015/wordml/symex" xmlns:wpg="http://schemas.microsoft.com/office/word/2010/wordprocessingGroup" xmlns:wpi="http://schemas.microsoft.com/office/word/2010/wordprocessingInk" xmlns:wne="http://schemas.microsoft.com/office/word/2006/wordml" xmlns:wps="http://schemas.microsoft.com/office/word/2010/wordprocessingShape" mc:Ignorable="w14 w15 w16se w16cid w16 w16cex w16sdtdh wp14">
+<w:footnotes xmlns:wpc="http://schemas.microsoft.com/office/word/2010/wordprocessingCanvas" xmlns:mc="http://schemas.openxmlformats.org/markup-compatibility/2006" xmlns:o="urn:schemas-microsoft-com:office:office" xmlns:r="http://schemas.openxmlformats.org/officeDocument/2006/relationships" xmlns:m="http://schemas.openxmlformats.org/officeDocument/2006/math" xmlns:v="urn:schemas-microsoft-com:vml" xmlns:wp14="http://schemas.microsoft.com/office/word/2010/wordprocessingDrawing" xmlns:wp="http://schemas.openxmlformats.org/drawingml/2006/wordprocessingDrawing" xmlns:w10="urn:schemas-microsoft-com:office:word" xmlns:w="http://schemas.openxmlformats.org/wordprocessingml/2006/main" xmlns:w14="http://schemas.microsoft.com/office/word/2010/wordml" xmlns:wpg="http://schemas.microsoft.com/office/word/2010/wordprocessingGroup" xmlns:wpi="http://schemas.microsoft.com/office/word/2010/wordprocessingInk" xmlns:wne="http://schemas.microsoft.com/office/word/2006/wordml" xmlns:wps="http://schemas.microsoft.com/office/word/2010/wordprocessingShape" mc:Ignorable="w14 wp14">
   <w:footnote w:type="separator" w:id="-1">
     <w:p>
       <w:pPr>
@@ -29672,8 +29085,8 @@
 </file>
 
 <file path=word/numbering.xml><?xml version="1.0" encoding="utf-8"?>
-<w:numbering xmlns:wpc="http://schemas.microsoft.com/office/word/2010/wordprocessingCanvas" xmlns:cx="http://schemas.microsoft.com/office/drawing/2014/chartex" xmlns:cx1="http://schemas.microsoft.com/office/drawing/2015/9/8/chartex" xmlns:cx2="http://schemas.microsoft.com/office/drawing/2015/10/21/chartex" xmlns:cx3="http://schemas.microsoft.com/office/drawing/2016/5/9/chartex" xmlns:cx4="http://schemas.microsoft.com/office/drawing/2016/5/10/chartex" xmlns:cx5="http://schemas.microsoft.com/office/drawing/2016/5/11/chartex" xmlns:cx6="http://schemas.microsoft.com/office/drawing/2016/5/12/chartex" xmlns:cx7="http://schemas.microsoft.com/office/drawing/2016/5/13/chartex" xmlns:cx8="http://schemas.microsoft.com/office/drawing/2016/5/14/chartex" xmlns:mc="http://schemas.openxmlformats.org/markup-compatibility/2006" xmlns:aink="http://schemas.microsoft.com/office/drawing/2016/ink" xmlns:am3d="http://schemas.microsoft.com/office/drawing/2017/model3d" xmlns:o="urn:schemas-microsoft-com:office:office" xmlns:oel="http://schemas.microsoft.com/office/2019/extlst" xmlns:r="http://schemas.openxmlformats.org/officeDocument/2006/relationships" xmlns:m="http://schemas.openxmlformats.org/officeDocument/2006/math" xmlns:v="urn:schemas-microsoft-com:vml" xmlns:wp14="http://schemas.microsoft.com/office/word/2010/wordprocessingDrawing" xmlns:wp="http://schemas.openxmlformats.org/drawingml/2006/wordprocessingDrawing" xmlns:w10="urn:schemas-microsoft-com:office:word" xmlns:w="http://schemas.openxmlformats.org/wordprocessingml/2006/main" xmlns:w14="http://schemas.microsoft.com/office/word/2010/wordml" xmlns:w15="http://schemas.microsoft.com/office/word/2012/wordml" xmlns:w16cex="http://schemas.microsoft.com/office/word/2018/wordml/cex" xmlns:w16cid="http://schemas.microsoft.com/office/word/2016/wordml/cid" xmlns:w16="http://schemas.microsoft.com/office/word/2018/wordml" xmlns:w16sdtdh="http://schemas.microsoft.com/office/word/2020/wordml/sdtdatahash" xmlns:w16se="http://schemas.microsoft.com/office/word/2015/wordml/symex" xmlns:wpg="http://schemas.microsoft.com/office/word/2010/wordprocessingGroup" xmlns:wpi="http://schemas.microsoft.com/office/word/2010/wordprocessingInk" xmlns:wne="http://schemas.microsoft.com/office/word/2006/wordml" xmlns:wps="http://schemas.microsoft.com/office/word/2010/wordprocessingShape" mc:Ignorable="w14 w15 w16se w16cid w16 w16cex w16sdtdh wp14">
-  <w:abstractNum w:abstractNumId="0" w15:restartNumberingAfterBreak="0">
+<w:numbering xmlns:wpc="http://schemas.microsoft.com/office/word/2010/wordprocessingCanvas" xmlns:mc="http://schemas.openxmlformats.org/markup-compatibility/2006" xmlns:o="urn:schemas-microsoft-com:office:office" xmlns:r="http://schemas.openxmlformats.org/officeDocument/2006/relationships" xmlns:m="http://schemas.openxmlformats.org/officeDocument/2006/math" xmlns:v="urn:schemas-microsoft-com:vml" xmlns:wp14="http://schemas.microsoft.com/office/word/2010/wordprocessingDrawing" xmlns:wp="http://schemas.openxmlformats.org/drawingml/2006/wordprocessingDrawing" xmlns:w10="urn:schemas-microsoft-com:office:word" xmlns:w="http://schemas.openxmlformats.org/wordprocessingml/2006/main" xmlns:w14="http://schemas.microsoft.com/office/word/2010/wordml" xmlns:wpg="http://schemas.microsoft.com/office/word/2010/wordprocessingGroup" xmlns:wpi="http://schemas.microsoft.com/office/word/2010/wordprocessingInk" xmlns:wne="http://schemas.microsoft.com/office/word/2006/wordml" xmlns:wps="http://schemas.microsoft.com/office/word/2010/wordprocessingShape" mc:Ignorable="w14 wp14">
+  <w:abstractNum w:abstractNumId="0">
     <w:nsid w:val="00DE7DD5"/>
     <w:multiLevelType w:val="hybridMultilevel"/>
     <w:tmpl w:val="2E46AC8A"/>
@@ -29786,7 +29199,7 @@
       </w:rPr>
     </w:lvl>
   </w:abstractNum>
-  <w:abstractNum w:abstractNumId="1" w15:restartNumberingAfterBreak="0">
+  <w:abstractNum w:abstractNumId="1">
     <w:nsid w:val="010256F1"/>
     <w:multiLevelType w:val="hybridMultilevel"/>
     <w:tmpl w:val="C45ECF64"/>
@@ -29900,7 +29313,7 @@
       </w:rPr>
     </w:lvl>
   </w:abstractNum>
-  <w:abstractNum w:abstractNumId="2" w15:restartNumberingAfterBreak="0">
+  <w:abstractNum w:abstractNumId="2">
     <w:nsid w:val="018D3DA0"/>
     <w:multiLevelType w:val="hybridMultilevel"/>
     <w:tmpl w:val="C6DC9FD8"/>
@@ -30013,7 +29426,7 @@
       </w:rPr>
     </w:lvl>
   </w:abstractNum>
-  <w:abstractNum w:abstractNumId="3" w15:restartNumberingAfterBreak="0">
+  <w:abstractNum w:abstractNumId="3">
     <w:nsid w:val="0C39240D"/>
     <w:multiLevelType w:val="multilevel"/>
     <w:tmpl w:val="6A940A12"/>
@@ -30126,7 +29539,7 @@
       </w:rPr>
     </w:lvl>
   </w:abstractNum>
-  <w:abstractNum w:abstractNumId="4" w15:restartNumberingAfterBreak="0">
+  <w:abstractNum w:abstractNumId="4">
     <w:nsid w:val="0D122C2C"/>
     <w:multiLevelType w:val="hybridMultilevel"/>
     <w:tmpl w:val="0E5A0B1E"/>
@@ -30239,7 +29652,7 @@
       </w:rPr>
     </w:lvl>
   </w:abstractNum>
-  <w:abstractNum w:abstractNumId="5" w15:restartNumberingAfterBreak="0">
+  <w:abstractNum w:abstractNumId="5">
     <w:nsid w:val="11301957"/>
     <w:multiLevelType w:val="hybridMultilevel"/>
     <w:tmpl w:val="AA16999E"/>
@@ -30352,7 +29765,7 @@
       </w:rPr>
     </w:lvl>
   </w:abstractNum>
-  <w:abstractNum w:abstractNumId="6" w15:restartNumberingAfterBreak="0">
+  <w:abstractNum w:abstractNumId="6">
     <w:nsid w:val="12656978"/>
     <w:multiLevelType w:val="multilevel"/>
     <w:tmpl w:val="0409001D"/>
@@ -30438,7 +29851,7 @@
       </w:pPr>
     </w:lvl>
   </w:abstractNum>
-  <w:abstractNum w:abstractNumId="7" w15:restartNumberingAfterBreak="0">
+  <w:abstractNum w:abstractNumId="7">
     <w:nsid w:val="203A7DE4"/>
     <w:multiLevelType w:val="hybridMultilevel"/>
     <w:tmpl w:val="ACF83E40"/>
@@ -30524,7 +29937,7 @@
       </w:pPr>
     </w:lvl>
   </w:abstractNum>
-  <w:abstractNum w:abstractNumId="8" w15:restartNumberingAfterBreak="0">
+  <w:abstractNum w:abstractNumId="8">
     <w:nsid w:val="27E53355"/>
     <w:multiLevelType w:val="hybridMultilevel"/>
     <w:tmpl w:val="C12AF82E"/>
@@ -30638,7 +30051,7 @@
       </w:rPr>
     </w:lvl>
   </w:abstractNum>
-  <w:abstractNum w:abstractNumId="9" w15:restartNumberingAfterBreak="0">
+  <w:abstractNum w:abstractNumId="9">
     <w:nsid w:val="2AF76F14"/>
     <w:multiLevelType w:val="multilevel"/>
     <w:tmpl w:val="564E6C62"/>
@@ -30751,7 +30164,7 @@
       </w:rPr>
     </w:lvl>
   </w:abstractNum>
-  <w:abstractNum w:abstractNumId="10" w15:restartNumberingAfterBreak="0">
+  <w:abstractNum w:abstractNumId="10">
     <w:nsid w:val="2BAA5CCE"/>
     <w:multiLevelType w:val="hybridMultilevel"/>
     <w:tmpl w:val="4F5E2BE0"/>
@@ -30864,7 +30277,7 @@
       </w:rPr>
     </w:lvl>
   </w:abstractNum>
-  <w:abstractNum w:abstractNumId="11" w15:restartNumberingAfterBreak="0">
+  <w:abstractNum w:abstractNumId="11">
     <w:nsid w:val="300B6304"/>
     <w:multiLevelType w:val="hybridMultilevel"/>
     <w:tmpl w:val="83BE6E74"/>
@@ -30950,7 +30363,7 @@
       </w:pPr>
     </w:lvl>
   </w:abstractNum>
-  <w:abstractNum w:abstractNumId="12" w15:restartNumberingAfterBreak="0">
+  <w:abstractNum w:abstractNumId="12">
     <w:nsid w:val="305865C6"/>
     <w:multiLevelType w:val="hybridMultilevel"/>
     <w:tmpl w:val="43848246"/>
@@ -31063,7 +30476,7 @@
       </w:rPr>
     </w:lvl>
   </w:abstractNum>
-  <w:abstractNum w:abstractNumId="13" w15:restartNumberingAfterBreak="0">
+  <w:abstractNum w:abstractNumId="13">
     <w:nsid w:val="34207A9F"/>
     <w:multiLevelType w:val="hybridMultilevel"/>
     <w:tmpl w:val="14A21252"/>
@@ -31165,7 +30578,7 @@
       </w:rPr>
     </w:lvl>
   </w:abstractNum>
-  <w:abstractNum w:abstractNumId="14" w15:restartNumberingAfterBreak="0">
+  <w:abstractNum w:abstractNumId="14">
     <w:nsid w:val="367318FC"/>
     <w:multiLevelType w:val="hybridMultilevel"/>
     <w:tmpl w:val="3F82EBA4"/>
@@ -31251,7 +30664,7 @@
       </w:pPr>
     </w:lvl>
   </w:abstractNum>
-  <w:abstractNum w:abstractNumId="15" w15:restartNumberingAfterBreak="0">
+  <w:abstractNum w:abstractNumId="15">
     <w:nsid w:val="3841642D"/>
     <w:multiLevelType w:val="hybridMultilevel"/>
     <w:tmpl w:val="B54A5142"/>
@@ -31364,7 +30777,7 @@
       </w:rPr>
     </w:lvl>
   </w:abstractNum>
-  <w:abstractNum w:abstractNumId="16" w15:restartNumberingAfterBreak="0">
+  <w:abstractNum w:abstractNumId="16">
     <w:nsid w:val="3DA52E68"/>
     <w:multiLevelType w:val="hybridMultilevel"/>
     <w:tmpl w:val="2B140FDC"/>
@@ -31477,7 +30890,7 @@
       </w:rPr>
     </w:lvl>
   </w:abstractNum>
-  <w:abstractNum w:abstractNumId="17" w15:restartNumberingAfterBreak="0">
+  <w:abstractNum w:abstractNumId="17">
     <w:nsid w:val="3E9D43AF"/>
     <w:multiLevelType w:val="hybridMultilevel"/>
     <w:tmpl w:val="A5486088"/>
@@ -31590,7 +31003,7 @@
       </w:rPr>
     </w:lvl>
   </w:abstractNum>
-  <w:abstractNum w:abstractNumId="18" w15:restartNumberingAfterBreak="0">
+  <w:abstractNum w:abstractNumId="18">
     <w:nsid w:val="413A1FA4"/>
     <w:multiLevelType w:val="multilevel"/>
     <w:tmpl w:val="FE746722"/>
@@ -31739,7 +31152,7 @@
       </w:rPr>
     </w:lvl>
   </w:abstractNum>
-  <w:abstractNum w:abstractNumId="19" w15:restartNumberingAfterBreak="0">
+  <w:abstractNum w:abstractNumId="19">
     <w:nsid w:val="46FC64CA"/>
     <w:multiLevelType w:val="hybridMultilevel"/>
     <w:tmpl w:val="DB5CEA72"/>
@@ -31852,7 +31265,7 @@
       </w:rPr>
     </w:lvl>
   </w:abstractNum>
-  <w:abstractNum w:abstractNumId="20" w15:restartNumberingAfterBreak="0">
+  <w:abstractNum w:abstractNumId="20">
     <w:nsid w:val="475F5D9C"/>
     <w:multiLevelType w:val="hybridMultilevel"/>
     <w:tmpl w:val="2ED4DE4A"/>
@@ -31965,7 +31378,7 @@
       </w:rPr>
     </w:lvl>
   </w:abstractNum>
-  <w:abstractNum w:abstractNumId="21" w15:restartNumberingAfterBreak="0">
+  <w:abstractNum w:abstractNumId="21">
     <w:nsid w:val="47B539FD"/>
     <w:multiLevelType w:val="hybridMultilevel"/>
     <w:tmpl w:val="FB86E53E"/>
@@ -32051,7 +31464,7 @@
       </w:pPr>
     </w:lvl>
   </w:abstractNum>
-  <w:abstractNum w:abstractNumId="22" w15:restartNumberingAfterBreak="0">
+  <w:abstractNum w:abstractNumId="22">
     <w:nsid w:val="49CC619C"/>
     <w:multiLevelType w:val="hybridMultilevel"/>
     <w:tmpl w:val="5D6C8A9E"/>
@@ -32140,7 +31553,7 @@
       </w:pPr>
     </w:lvl>
   </w:abstractNum>
-  <w:abstractNum w:abstractNumId="23" w15:restartNumberingAfterBreak="0">
+  <w:abstractNum w:abstractNumId="23">
     <w:nsid w:val="4E0C69B3"/>
     <w:multiLevelType w:val="hybridMultilevel"/>
     <w:tmpl w:val="1BCCA7A4"/>
@@ -32230,7 +31643,7 @@
       </w:pPr>
     </w:lvl>
   </w:abstractNum>
-  <w:abstractNum w:abstractNumId="24" w15:restartNumberingAfterBreak="0">
+  <w:abstractNum w:abstractNumId="24">
     <w:nsid w:val="51062C4E"/>
     <w:multiLevelType w:val="hybridMultilevel"/>
     <w:tmpl w:val="C576C012"/>
@@ -32343,7 +31756,7 @@
       </w:rPr>
     </w:lvl>
   </w:abstractNum>
-  <w:abstractNum w:abstractNumId="25" w15:restartNumberingAfterBreak="0">
+  <w:abstractNum w:abstractNumId="25">
     <w:nsid w:val="52E90C8B"/>
     <w:multiLevelType w:val="hybridMultilevel"/>
     <w:tmpl w:val="E7D2E3A0"/>
@@ -32456,7 +31869,7 @@
       </w:rPr>
     </w:lvl>
   </w:abstractNum>
-  <w:abstractNum w:abstractNumId="26" w15:restartNumberingAfterBreak="0">
+  <w:abstractNum w:abstractNumId="26">
     <w:nsid w:val="548C3EF9"/>
     <w:multiLevelType w:val="hybridMultilevel"/>
     <w:tmpl w:val="5ECC0BA6"/>
@@ -32546,7 +31959,7 @@
       </w:pPr>
     </w:lvl>
   </w:abstractNum>
-  <w:abstractNum w:abstractNumId="27" w15:restartNumberingAfterBreak="0">
+  <w:abstractNum w:abstractNumId="27">
     <w:nsid w:val="5A2A56AF"/>
     <w:multiLevelType w:val="hybridMultilevel"/>
     <w:tmpl w:val="6C989496"/>
@@ -32632,7 +32045,7 @@
       </w:pPr>
     </w:lvl>
   </w:abstractNum>
-  <w:abstractNum w:abstractNumId="28" w15:restartNumberingAfterBreak="0">
+  <w:abstractNum w:abstractNumId="28">
     <w:nsid w:val="5C5D293B"/>
     <w:multiLevelType w:val="multilevel"/>
     <w:tmpl w:val="C7D4CB72"/>
@@ -32745,7 +32158,7 @@
       </w:rPr>
     </w:lvl>
   </w:abstractNum>
-  <w:abstractNum w:abstractNumId="29" w15:restartNumberingAfterBreak="0">
+  <w:abstractNum w:abstractNumId="29">
     <w:nsid w:val="5D1A0AB4"/>
     <w:multiLevelType w:val="hybridMultilevel"/>
     <w:tmpl w:val="8AFEB084"/>
@@ -32957,7 +32370,7 @@
       </w:rPr>
     </w:lvl>
   </w:abstractNum>
-  <w:abstractNum w:abstractNumId="30" w15:restartNumberingAfterBreak="0">
+  <w:abstractNum w:abstractNumId="30">
     <w:nsid w:val="5D234396"/>
     <w:multiLevelType w:val="hybridMultilevel"/>
     <w:tmpl w:val="DEE24768"/>
@@ -33047,7 +32460,7 @@
       </w:pPr>
     </w:lvl>
   </w:abstractNum>
-  <w:abstractNum w:abstractNumId="31" w15:restartNumberingAfterBreak="0">
+  <w:abstractNum w:abstractNumId="31">
     <w:nsid w:val="5FBB4A84"/>
     <w:multiLevelType w:val="multilevel"/>
     <w:tmpl w:val="D1902D32"/>
@@ -33160,7 +32573,7 @@
       </w:rPr>
     </w:lvl>
   </w:abstractNum>
-  <w:abstractNum w:abstractNumId="32" w15:restartNumberingAfterBreak="0">
+  <w:abstractNum w:abstractNumId="32">
     <w:nsid w:val="61D74EE6"/>
     <w:multiLevelType w:val="hybridMultilevel"/>
     <w:tmpl w:val="1870E2CC"/>
@@ -33273,7 +32686,7 @@
       </w:rPr>
     </w:lvl>
   </w:abstractNum>
-  <w:abstractNum w:abstractNumId="33" w15:restartNumberingAfterBreak="0">
+  <w:abstractNum w:abstractNumId="33">
     <w:nsid w:val="68D624CA"/>
     <w:multiLevelType w:val="hybridMultilevel"/>
     <w:tmpl w:val="1896AA8E"/>
@@ -33386,7 +32799,7 @@
       </w:rPr>
     </w:lvl>
   </w:abstractNum>
-  <w:abstractNum w:abstractNumId="34" w15:restartNumberingAfterBreak="0">
+  <w:abstractNum w:abstractNumId="34">
     <w:nsid w:val="69547BAF"/>
     <w:multiLevelType w:val="hybridMultilevel"/>
     <w:tmpl w:val="7EBEA666"/>
@@ -33499,7 +32912,7 @@
       </w:rPr>
     </w:lvl>
   </w:abstractNum>
-  <w:abstractNum w:abstractNumId="35" w15:restartNumberingAfterBreak="0">
+  <w:abstractNum w:abstractNumId="35">
     <w:nsid w:val="69D61615"/>
     <w:multiLevelType w:val="hybridMultilevel"/>
     <w:tmpl w:val="9E92F166"/>
@@ -33612,7 +33025,7 @@
       </w:rPr>
     </w:lvl>
   </w:abstractNum>
-  <w:abstractNum w:abstractNumId="36" w15:restartNumberingAfterBreak="0">
+  <w:abstractNum w:abstractNumId="36">
     <w:nsid w:val="6A7F4AEF"/>
     <w:multiLevelType w:val="hybridMultilevel"/>
     <w:tmpl w:val="DB606C28"/>
@@ -33725,7 +33138,7 @@
       </w:rPr>
     </w:lvl>
   </w:abstractNum>
-  <w:abstractNum w:abstractNumId="37" w15:restartNumberingAfterBreak="0">
+  <w:abstractNum w:abstractNumId="37">
     <w:nsid w:val="6AB9018C"/>
     <w:multiLevelType w:val="multilevel"/>
     <w:tmpl w:val="1E6C7080"/>
@@ -33874,7 +33287,7 @@
       </w:rPr>
     </w:lvl>
   </w:abstractNum>
-  <w:abstractNum w:abstractNumId="38" w15:restartNumberingAfterBreak="0">
+  <w:abstractNum w:abstractNumId="38">
     <w:nsid w:val="6ABD2EFE"/>
     <w:multiLevelType w:val="hybridMultilevel"/>
     <w:tmpl w:val="1D5E2790"/>
@@ -33987,7 +33400,7 @@
       </w:rPr>
     </w:lvl>
   </w:abstractNum>
-  <w:abstractNum w:abstractNumId="39" w15:restartNumberingAfterBreak="0">
+  <w:abstractNum w:abstractNumId="39">
     <w:nsid w:val="6B2E183C"/>
     <w:multiLevelType w:val="hybridMultilevel"/>
     <w:tmpl w:val="25D47F74"/>
@@ -34076,7 +33489,7 @@
       </w:pPr>
     </w:lvl>
   </w:abstractNum>
-  <w:abstractNum w:abstractNumId="40" w15:restartNumberingAfterBreak="0">
+  <w:abstractNum w:abstractNumId="40">
     <w:nsid w:val="6B3B74DE"/>
     <w:multiLevelType w:val="hybridMultilevel"/>
     <w:tmpl w:val="23AE3240"/>
@@ -34190,7 +33603,7 @@
       </w:rPr>
     </w:lvl>
   </w:abstractNum>
-  <w:abstractNum w:abstractNumId="41" w15:restartNumberingAfterBreak="0">
+  <w:abstractNum w:abstractNumId="41">
     <w:nsid w:val="6BFD2505"/>
     <w:multiLevelType w:val="hybridMultilevel"/>
     <w:tmpl w:val="A9C43CE8"/>
@@ -34303,7 +33716,7 @@
       </w:rPr>
     </w:lvl>
   </w:abstractNum>
-  <w:abstractNum w:abstractNumId="42" w15:restartNumberingAfterBreak="0">
+  <w:abstractNum w:abstractNumId="42">
     <w:nsid w:val="73A54701"/>
     <w:multiLevelType w:val="hybridMultilevel"/>
     <w:tmpl w:val="3BBC02DE"/>
@@ -34416,7 +33829,7 @@
       </w:rPr>
     </w:lvl>
   </w:abstractNum>
-  <w:abstractNum w:abstractNumId="43" w15:restartNumberingAfterBreak="0">
+  <w:abstractNum w:abstractNumId="43">
     <w:nsid w:val="773A3AB1"/>
     <w:multiLevelType w:val="hybridMultilevel"/>
     <w:tmpl w:val="A9A832E2"/>
@@ -34529,7 +33942,7 @@
       </w:rPr>
     </w:lvl>
   </w:abstractNum>
-  <w:abstractNum w:abstractNumId="44" w15:restartNumberingAfterBreak="0">
+  <w:abstractNum w:abstractNumId="44">
     <w:nsid w:val="7A030C85"/>
     <w:multiLevelType w:val="hybridMultilevel"/>
     <w:tmpl w:val="A03CCC46"/>
@@ -34619,7 +34032,7 @@
       </w:pPr>
     </w:lvl>
   </w:abstractNum>
-  <w:abstractNum w:abstractNumId="45" w15:restartNumberingAfterBreak="0">
+  <w:abstractNum w:abstractNumId="45">
     <w:nsid w:val="7E2A7584"/>
     <w:multiLevelType w:val="hybridMultilevel"/>
     <w:tmpl w:val="14706A56"/>
@@ -34705,64 +34118,64 @@
       </w:pPr>
     </w:lvl>
   </w:abstractNum>
-  <w:num w:numId="1" w16cid:durableId="719128902">
+  <w:num w:numId="1">
     <w:abstractNumId w:val="29"/>
   </w:num>
-  <w:num w:numId="2" w16cid:durableId="642009709">
+  <w:num w:numId="2">
     <w:abstractNumId w:val="41"/>
   </w:num>
-  <w:num w:numId="3" w16cid:durableId="1982153716">
+  <w:num w:numId="3">
     <w:abstractNumId w:val="11"/>
   </w:num>
-  <w:num w:numId="4" w16cid:durableId="811018705">
+  <w:num w:numId="4">
     <w:abstractNumId w:val="12"/>
   </w:num>
-  <w:num w:numId="5" w16cid:durableId="2057120622">
+  <w:num w:numId="5">
     <w:abstractNumId w:val="2"/>
   </w:num>
-  <w:num w:numId="6" w16cid:durableId="1609922938">
+  <w:num w:numId="6">
     <w:abstractNumId w:val="42"/>
   </w:num>
-  <w:num w:numId="7" w16cid:durableId="130833303">
+  <w:num w:numId="7">
     <w:abstractNumId w:val="34"/>
   </w:num>
-  <w:num w:numId="8" w16cid:durableId="48770825">
+  <w:num w:numId="8">
     <w:abstractNumId w:val="32"/>
   </w:num>
-  <w:num w:numId="9" w16cid:durableId="536281935">
+  <w:num w:numId="9">
     <w:abstractNumId w:val="0"/>
   </w:num>
-  <w:num w:numId="10" w16cid:durableId="1938172759">
+  <w:num w:numId="10">
     <w:abstractNumId w:val="38"/>
   </w:num>
-  <w:num w:numId="11" w16cid:durableId="1135953521">
+  <w:num w:numId="11">
     <w:abstractNumId w:val="16"/>
   </w:num>
-  <w:num w:numId="12" w16cid:durableId="271937319">
+  <w:num w:numId="12">
     <w:abstractNumId w:val="25"/>
   </w:num>
-  <w:num w:numId="13" w16cid:durableId="1836220403">
+  <w:num w:numId="13">
     <w:abstractNumId w:val="36"/>
   </w:num>
-  <w:num w:numId="14" w16cid:durableId="1862010011">
+  <w:num w:numId="14">
     <w:abstractNumId w:val="21"/>
   </w:num>
-  <w:num w:numId="15" w16cid:durableId="1327243691">
+  <w:num w:numId="15">
     <w:abstractNumId w:val="17"/>
   </w:num>
-  <w:num w:numId="16" w16cid:durableId="273251346">
+  <w:num w:numId="16">
     <w:abstractNumId w:val="5"/>
   </w:num>
-  <w:num w:numId="17" w16cid:durableId="1132331955">
+  <w:num w:numId="17">
     <w:abstractNumId w:val="13"/>
   </w:num>
-  <w:num w:numId="18" w16cid:durableId="470751959">
+  <w:num w:numId="18">
     <w:abstractNumId w:val="14"/>
   </w:num>
-  <w:num w:numId="19" w16cid:durableId="1830974702">
+  <w:num w:numId="19">
     <w:abstractNumId w:val="7"/>
   </w:num>
-  <w:num w:numId="20" w16cid:durableId="1091581022">
+  <w:num w:numId="20">
     <w:abstractNumId w:val="21"/>
     <w:lvlOverride w:ilvl="0">
       <w:startOverride w:val="1"/>
@@ -34792,85 +34205,85 @@
       <w:startOverride w:val="1"/>
     </w:lvlOverride>
   </w:num>
-  <w:num w:numId="21" w16cid:durableId="721712040">
+  <w:num w:numId="21">
     <w:abstractNumId w:val="15"/>
   </w:num>
-  <w:num w:numId="22" w16cid:durableId="1624728400">
+  <w:num w:numId="22">
     <w:abstractNumId w:val="35"/>
   </w:num>
-  <w:num w:numId="23" w16cid:durableId="984699340">
+  <w:num w:numId="23">
     <w:abstractNumId w:val="33"/>
   </w:num>
-  <w:num w:numId="24" w16cid:durableId="1905408133">
+  <w:num w:numId="24">
     <w:abstractNumId w:val="43"/>
   </w:num>
-  <w:num w:numId="25" w16cid:durableId="1597404674">
+  <w:num w:numId="25">
     <w:abstractNumId w:val="6"/>
   </w:num>
-  <w:num w:numId="26" w16cid:durableId="1734810563">
+  <w:num w:numId="26">
     <w:abstractNumId w:val="20"/>
   </w:num>
-  <w:num w:numId="27" w16cid:durableId="1892614350">
+  <w:num w:numId="27">
     <w:abstractNumId w:val="3"/>
   </w:num>
-  <w:num w:numId="28" w16cid:durableId="291594739">
+  <w:num w:numId="28">
     <w:abstractNumId w:val="28"/>
   </w:num>
-  <w:num w:numId="29" w16cid:durableId="1902669693">
+  <w:num w:numId="29">
     <w:abstractNumId w:val="31"/>
   </w:num>
-  <w:num w:numId="30" w16cid:durableId="1497302717">
+  <w:num w:numId="30">
     <w:abstractNumId w:val="9"/>
   </w:num>
-  <w:num w:numId="31" w16cid:durableId="1900625556">
+  <w:num w:numId="31">
     <w:abstractNumId w:val="44"/>
   </w:num>
-  <w:num w:numId="32" w16cid:durableId="2026443249">
+  <w:num w:numId="32">
     <w:abstractNumId w:val="23"/>
   </w:num>
-  <w:num w:numId="33" w16cid:durableId="2119982903">
+  <w:num w:numId="33">
     <w:abstractNumId w:val="30"/>
   </w:num>
-  <w:num w:numId="34" w16cid:durableId="285627203">
+  <w:num w:numId="34">
     <w:abstractNumId w:val="40"/>
   </w:num>
-  <w:num w:numId="35" w16cid:durableId="1985743843">
+  <w:num w:numId="35">
     <w:abstractNumId w:val="8"/>
   </w:num>
-  <w:num w:numId="36" w16cid:durableId="1133715059">
+  <w:num w:numId="36">
     <w:abstractNumId w:val="1"/>
   </w:num>
-  <w:num w:numId="37" w16cid:durableId="1619486022">
+  <w:num w:numId="37">
     <w:abstractNumId w:val="26"/>
   </w:num>
-  <w:num w:numId="38" w16cid:durableId="305594667">
+  <w:num w:numId="38">
     <w:abstractNumId w:val="39"/>
   </w:num>
-  <w:num w:numId="39" w16cid:durableId="1997948592">
+  <w:num w:numId="39">
     <w:abstractNumId w:val="24"/>
   </w:num>
-  <w:num w:numId="40" w16cid:durableId="1696348558">
+  <w:num w:numId="40">
     <w:abstractNumId w:val="10"/>
   </w:num>
-  <w:num w:numId="41" w16cid:durableId="344330425">
+  <w:num w:numId="41">
     <w:abstractNumId w:val="37"/>
   </w:num>
-  <w:num w:numId="42" w16cid:durableId="1189023645">
+  <w:num w:numId="42">
     <w:abstractNumId w:val="18"/>
   </w:num>
-  <w:num w:numId="43" w16cid:durableId="1284733531">
+  <w:num w:numId="43">
     <w:abstractNumId w:val="19"/>
   </w:num>
-  <w:num w:numId="44" w16cid:durableId="663510138">
+  <w:num w:numId="44">
     <w:abstractNumId w:val="45"/>
   </w:num>
-  <w:num w:numId="45" w16cid:durableId="1973945788">
+  <w:num w:numId="45">
     <w:abstractNumId w:val="22"/>
   </w:num>
-  <w:num w:numId="46" w16cid:durableId="1772312113">
+  <w:num w:numId="46">
     <w:abstractNumId w:val="27"/>
   </w:num>
-  <w:num w:numId="47" w16cid:durableId="1730105459">
+  <w:num w:numId="47">
     <w:abstractNumId w:val="4"/>
   </w:num>
   <w:numIdMacAtCleanup w:val="39"/>
@@ -34878,7 +34291,7 @@
 </file>
 
 <file path=word/styles.xml><?xml version="1.0" encoding="utf-8"?>
-<w:styles xmlns:mc="http://schemas.openxmlformats.org/markup-compatibility/2006" xmlns:r="http://schemas.openxmlformats.org/officeDocument/2006/relationships" xmlns:w="http://schemas.openxmlformats.org/wordprocessingml/2006/main" xmlns:w14="http://schemas.microsoft.com/office/word/2010/wordml" xmlns:w15="http://schemas.microsoft.com/office/word/2012/wordml" xmlns:w16cex="http://schemas.microsoft.com/office/word/2018/wordml/cex" xmlns:w16cid="http://schemas.microsoft.com/office/word/2016/wordml/cid" xmlns:w16="http://schemas.microsoft.com/office/word/2018/wordml" xmlns:w16sdtdh="http://schemas.microsoft.com/office/word/2020/wordml/sdtdatahash" xmlns:w16se="http://schemas.microsoft.com/office/word/2015/wordml/symex" mc:Ignorable="w14 w15 w16se w16cid w16 w16cex w16sdtdh">
+<w:styles xmlns:mc="http://schemas.openxmlformats.org/markup-compatibility/2006" xmlns:r="http://schemas.openxmlformats.org/officeDocument/2006/relationships" xmlns:w="http://schemas.openxmlformats.org/wordprocessingml/2006/main" xmlns:w14="http://schemas.microsoft.com/office/word/2010/wordml" mc:Ignorable="w14">
   <w:docDefaults>
     <w:rPrDefault>
       <w:rPr>
@@ -34888,383 +34301,144 @@
     </w:rPrDefault>
     <w:pPrDefault/>
   </w:docDefaults>
-  <w:latentStyles w:defLockedState="0" w:defUIPriority="99" w:defSemiHidden="0" w:defUnhideWhenUsed="0" w:defQFormat="0" w:count="376">
-    <w:lsdException w:name="Normal" w:locked="1" w:uiPriority="0" w:qFormat="1"/>
-    <w:lsdException w:name="heading 1" w:locked="1" w:uiPriority="0" w:qFormat="1"/>
-    <w:lsdException w:name="heading 2" w:locked="1" w:semiHidden="1" w:uiPriority="0" w:unhideWhenUsed="1" w:qFormat="1"/>
-    <w:lsdException w:name="heading 3" w:locked="1" w:semiHidden="1" w:uiPriority="0" w:unhideWhenUsed="1" w:qFormat="1"/>
-    <w:lsdException w:name="heading 4" w:locked="1" w:semiHidden="1" w:uiPriority="0" w:unhideWhenUsed="1" w:qFormat="1"/>
-    <w:lsdException w:name="heading 5" w:locked="1" w:semiHidden="1" w:uiPriority="0" w:unhideWhenUsed="1" w:qFormat="1"/>
-    <w:lsdException w:name="heading 6" w:locked="1" w:semiHidden="1" w:uiPriority="0" w:unhideWhenUsed="1" w:qFormat="1"/>
-    <w:lsdException w:name="heading 7" w:locked="1" w:semiHidden="1" w:uiPriority="0" w:unhideWhenUsed="1" w:qFormat="1"/>
-    <w:lsdException w:name="heading 8" w:locked="1" w:semiHidden="1" w:uiPriority="0" w:unhideWhenUsed="1" w:qFormat="1"/>
-    <w:lsdException w:name="heading 9" w:locked="1" w:semiHidden="1" w:uiPriority="0" w:unhideWhenUsed="1" w:qFormat="1"/>
-    <w:lsdException w:name="index 1" w:semiHidden="1" w:unhideWhenUsed="1"/>
-    <w:lsdException w:name="index 2" w:semiHidden="1" w:unhideWhenUsed="1"/>
-    <w:lsdException w:name="index 3" w:semiHidden="1" w:unhideWhenUsed="1"/>
-    <w:lsdException w:name="index 4" w:semiHidden="1" w:unhideWhenUsed="1"/>
-    <w:lsdException w:name="index 5" w:semiHidden="1" w:unhideWhenUsed="1"/>
-    <w:lsdException w:name="index 6" w:semiHidden="1" w:unhideWhenUsed="1"/>
-    <w:lsdException w:name="index 7" w:semiHidden="1" w:unhideWhenUsed="1"/>
-    <w:lsdException w:name="index 8" w:semiHidden="1" w:unhideWhenUsed="1"/>
-    <w:lsdException w:name="index 9" w:semiHidden="1" w:unhideWhenUsed="1"/>
-    <w:lsdException w:name="toc 1" w:locked="1" w:uiPriority="39"/>
-    <w:lsdException w:name="toc 2" w:locked="1" w:uiPriority="39"/>
-    <w:lsdException w:name="toc 3" w:locked="1" w:uiPriority="39"/>
-    <w:lsdException w:name="toc 4" w:locked="1" w:uiPriority="39"/>
-    <w:lsdException w:name="toc 5" w:locked="1" w:uiPriority="0"/>
-    <w:lsdException w:name="toc 6" w:locked="1" w:uiPriority="0"/>
-    <w:lsdException w:name="toc 7" w:locked="1" w:uiPriority="0"/>
-    <w:lsdException w:name="toc 8" w:locked="1" w:uiPriority="0"/>
-    <w:lsdException w:name="toc 9" w:locked="1" w:uiPriority="0"/>
-    <w:lsdException w:name="Normal Indent" w:semiHidden="1" w:unhideWhenUsed="1"/>
-    <w:lsdException w:name="footnote text" w:semiHidden="1" w:unhideWhenUsed="1"/>
-    <w:lsdException w:name="annotation text" w:semiHidden="1" w:unhideWhenUsed="1"/>
-    <w:lsdException w:name="header" w:semiHidden="1" w:unhideWhenUsed="1"/>
-    <w:lsdException w:name="footer" w:semiHidden="1" w:unhideWhenUsed="1"/>
-    <w:lsdException w:name="index heading" w:semiHidden="1" w:unhideWhenUsed="1"/>
-    <w:lsdException w:name="caption" w:locked="1" w:semiHidden="1" w:uiPriority="0" w:unhideWhenUsed="1" w:qFormat="1"/>
-    <w:lsdException w:name="table of figures" w:semiHidden="1" w:unhideWhenUsed="1"/>
-    <w:lsdException w:name="envelope address" w:semiHidden="1" w:unhideWhenUsed="1"/>
-    <w:lsdException w:name="envelope return" w:semiHidden="1" w:unhideWhenUsed="1"/>
-    <w:lsdException w:name="footnote reference" w:semiHidden="1" w:unhideWhenUsed="1"/>
-    <w:lsdException w:name="annotation reference" w:semiHidden="1" w:unhideWhenUsed="1"/>
-    <w:lsdException w:name="line number" w:semiHidden="1" w:unhideWhenUsed="1"/>
-    <w:lsdException w:name="page number" w:semiHidden="1" w:unhideWhenUsed="1"/>
-    <w:lsdException w:name="endnote reference" w:semiHidden="1" w:unhideWhenUsed="1"/>
-    <w:lsdException w:name="endnote text" w:semiHidden="1" w:unhideWhenUsed="1"/>
-    <w:lsdException w:name="table of authorities" w:semiHidden="1" w:unhideWhenUsed="1"/>
-    <w:lsdException w:name="macro" w:semiHidden="1" w:unhideWhenUsed="1"/>
-    <w:lsdException w:name="toa heading" w:semiHidden="1" w:unhideWhenUsed="1"/>
-    <w:lsdException w:name="List" w:semiHidden="1" w:unhideWhenUsed="1"/>
-    <w:lsdException w:name="List Bullet" w:semiHidden="1" w:unhideWhenUsed="1"/>
-    <w:lsdException w:name="List Number" w:semiHidden="1" w:unhideWhenUsed="1"/>
-    <w:lsdException w:name="List 2" w:semiHidden="1" w:unhideWhenUsed="1"/>
-    <w:lsdException w:name="List 3" w:semiHidden="1" w:unhideWhenUsed="1"/>
-    <w:lsdException w:name="List 4" w:semiHidden="1" w:unhideWhenUsed="1"/>
-    <w:lsdException w:name="List 5" w:semiHidden="1" w:unhideWhenUsed="1"/>
-    <w:lsdException w:name="List Bullet 2" w:semiHidden="1" w:unhideWhenUsed="1"/>
-    <w:lsdException w:name="List Bullet 3" w:semiHidden="1" w:unhideWhenUsed="1"/>
-    <w:lsdException w:name="List Bullet 4" w:semiHidden="1" w:unhideWhenUsed="1"/>
-    <w:lsdException w:name="List Bullet 5" w:semiHidden="1" w:unhideWhenUsed="1"/>
-    <w:lsdException w:name="List Number 2" w:semiHidden="1" w:unhideWhenUsed="1"/>
-    <w:lsdException w:name="List Number 3" w:semiHidden="1" w:unhideWhenUsed="1"/>
-    <w:lsdException w:name="List Number 4" w:semiHidden="1" w:unhideWhenUsed="1"/>
-    <w:lsdException w:name="List Number 5" w:semiHidden="1" w:unhideWhenUsed="1"/>
-    <w:lsdException w:name="Title" w:locked="1" w:uiPriority="0" w:qFormat="1"/>
-    <w:lsdException w:name="Closing" w:semiHidden="1" w:unhideWhenUsed="1"/>
-    <w:lsdException w:name="Signature" w:semiHidden="1" w:unhideWhenUsed="1"/>
-    <w:lsdException w:name="Default Paragraph Font" w:locked="1" w:uiPriority="0"/>
-    <w:lsdException w:name="Body Text" w:semiHidden="1" w:unhideWhenUsed="1"/>
-    <w:lsdException w:name="Body Text Indent" w:semiHidden="1" w:unhideWhenUsed="1"/>
-    <w:lsdException w:name="List Continue" w:semiHidden="1" w:unhideWhenUsed="1"/>
-    <w:lsdException w:name="List Continue 2" w:semiHidden="1" w:unhideWhenUsed="1"/>
-    <w:lsdException w:name="List Continue 3" w:semiHidden="1" w:unhideWhenUsed="1"/>
-    <w:lsdException w:name="List Continue 4" w:semiHidden="1" w:unhideWhenUsed="1"/>
-    <w:lsdException w:name="List Continue 5" w:semiHidden="1" w:unhideWhenUsed="1"/>
-    <w:lsdException w:name="Message Header" w:semiHidden="1" w:unhideWhenUsed="1"/>
-    <w:lsdException w:name="Subtitle" w:locked="1" w:uiPriority="0" w:qFormat="1"/>
-    <w:lsdException w:name="Salutation" w:semiHidden="1" w:unhideWhenUsed="1"/>
-    <w:lsdException w:name="Date" w:semiHidden="1" w:unhideWhenUsed="1"/>
-    <w:lsdException w:name="Body Text First Indent" w:semiHidden="1" w:unhideWhenUsed="1"/>
-    <w:lsdException w:name="Body Text First Indent 2" w:semiHidden="1" w:unhideWhenUsed="1"/>
-    <w:lsdException w:name="Note Heading" w:semiHidden="1" w:unhideWhenUsed="1"/>
-    <w:lsdException w:name="Body Text 2" w:semiHidden="1" w:unhideWhenUsed="1"/>
-    <w:lsdException w:name="Body Text 3" w:semiHidden="1" w:unhideWhenUsed="1"/>
-    <w:lsdException w:name="Body Text Indent 2" w:semiHidden="1" w:unhideWhenUsed="1"/>
-    <w:lsdException w:name="Body Text Indent 3" w:semiHidden="1" w:unhideWhenUsed="1"/>
-    <w:lsdException w:name="Block Text" w:semiHidden="1" w:unhideWhenUsed="1"/>
-    <w:lsdException w:name="Hyperlink" w:semiHidden="1" w:unhideWhenUsed="1"/>
-    <w:lsdException w:name="FollowedHyperlink" w:semiHidden="1" w:unhideWhenUsed="1"/>
-    <w:lsdException w:name="Strong" w:locked="1" w:uiPriority="0" w:qFormat="1"/>
-    <w:lsdException w:name="Emphasis" w:locked="1" w:uiPriority="0" w:qFormat="1"/>
-    <w:lsdException w:name="Document Map" w:semiHidden="1" w:unhideWhenUsed="1"/>
-    <w:lsdException w:name="Plain Text" w:semiHidden="1" w:unhideWhenUsed="1"/>
-    <w:lsdException w:name="E-mail Signature" w:semiHidden="1" w:unhideWhenUsed="1"/>
-    <w:lsdException w:name="HTML Top of Form" w:semiHidden="1" w:unhideWhenUsed="1"/>
-    <w:lsdException w:name="HTML Bottom of Form" w:semiHidden="1" w:unhideWhenUsed="1"/>
-    <w:lsdException w:name="Normal (Web)" w:semiHidden="1" w:unhideWhenUsed="1"/>
-    <w:lsdException w:name="HTML Acronym" w:semiHidden="1" w:unhideWhenUsed="1"/>
-    <w:lsdException w:name="HTML Address" w:semiHidden="1" w:unhideWhenUsed="1"/>
-    <w:lsdException w:name="HTML Cite" w:semiHidden="1" w:unhideWhenUsed="1"/>
-    <w:lsdException w:name="HTML Code" w:semiHidden="1" w:unhideWhenUsed="1"/>
-    <w:lsdException w:name="HTML Definition" w:semiHidden="1" w:unhideWhenUsed="1"/>
-    <w:lsdException w:name="HTML Keyboard" w:semiHidden="1" w:unhideWhenUsed="1"/>
-    <w:lsdException w:name="HTML Preformatted" w:semiHidden="1" w:unhideWhenUsed="1"/>
-    <w:lsdException w:name="HTML Sample" w:semiHidden="1" w:unhideWhenUsed="1"/>
-    <w:lsdException w:name="HTML Typewriter" w:semiHidden="1" w:unhideWhenUsed="1"/>
-    <w:lsdException w:name="HTML Variable" w:semiHidden="1" w:unhideWhenUsed="1"/>
-    <w:lsdException w:name="Normal Table" w:semiHidden="1" w:unhideWhenUsed="1"/>
-    <w:lsdException w:name="annotation subject" w:semiHidden="1" w:unhideWhenUsed="1"/>
-    <w:lsdException w:name="No List" w:semiHidden="1" w:unhideWhenUsed="1"/>
-    <w:lsdException w:name="Outline List 1" w:semiHidden="1" w:unhideWhenUsed="1"/>
-    <w:lsdException w:name="Outline List 2" w:semiHidden="1" w:unhideWhenUsed="1"/>
-    <w:lsdException w:name="Outline List 3" w:semiHidden="1" w:unhideWhenUsed="1"/>
-    <w:lsdException w:name="Table Simple 1" w:semiHidden="1" w:unhideWhenUsed="1"/>
-    <w:lsdException w:name="Table Simple 2" w:semiHidden="1" w:unhideWhenUsed="1"/>
-    <w:lsdException w:name="Table Simple 3" w:semiHidden="1" w:unhideWhenUsed="1"/>
-    <w:lsdException w:name="Table Classic 1" w:semiHidden="1" w:unhideWhenUsed="1"/>
-    <w:lsdException w:name="Table Classic 2" w:semiHidden="1" w:unhideWhenUsed="1"/>
-    <w:lsdException w:name="Table Classic 3" w:semiHidden="1" w:unhideWhenUsed="1"/>
-    <w:lsdException w:name="Table Classic 4" w:semiHidden="1" w:unhideWhenUsed="1"/>
-    <w:lsdException w:name="Table Colorful 1" w:semiHidden="1" w:unhideWhenUsed="1"/>
-    <w:lsdException w:name="Table Colorful 2" w:semiHidden="1" w:unhideWhenUsed="1"/>
-    <w:lsdException w:name="Table Colorful 3" w:semiHidden="1" w:unhideWhenUsed="1"/>
-    <w:lsdException w:name="Table Columns 1" w:semiHidden="1" w:unhideWhenUsed="1"/>
-    <w:lsdException w:name="Table Columns 2" w:semiHidden="1" w:unhideWhenUsed="1"/>
-    <w:lsdException w:name="Table Columns 3" w:semiHidden="1" w:unhideWhenUsed="1"/>
-    <w:lsdException w:name="Table Columns 4" w:semiHidden="1" w:unhideWhenUsed="1"/>
-    <w:lsdException w:name="Table Columns 5" w:semiHidden="1" w:unhideWhenUsed="1"/>
-    <w:lsdException w:name="Table Grid 1" w:semiHidden="1" w:unhideWhenUsed="1"/>
-    <w:lsdException w:name="Table Grid 2" w:semiHidden="1" w:unhideWhenUsed="1"/>
-    <w:lsdException w:name="Table Grid 3" w:semiHidden="1" w:unhideWhenUsed="1"/>
-    <w:lsdException w:name="Table Grid 4" w:semiHidden="1" w:unhideWhenUsed="1"/>
-    <w:lsdException w:name="Table Grid 5" w:semiHidden="1" w:unhideWhenUsed="1"/>
-    <w:lsdException w:name="Table Grid 6" w:semiHidden="1" w:unhideWhenUsed="1"/>
-    <w:lsdException w:name="Table Grid 7" w:semiHidden="1" w:unhideWhenUsed="1"/>
-    <w:lsdException w:name="Table Grid 8" w:semiHidden="1" w:unhideWhenUsed="1"/>
-    <w:lsdException w:name="Table List 1" w:semiHidden="1" w:unhideWhenUsed="1"/>
-    <w:lsdException w:name="Table List 2" w:semiHidden="1" w:unhideWhenUsed="1"/>
-    <w:lsdException w:name="Table List 3" w:semiHidden="1" w:unhideWhenUsed="1"/>
-    <w:lsdException w:name="Table List 4" w:semiHidden="1" w:unhideWhenUsed="1"/>
-    <w:lsdException w:name="Table List 5" w:semiHidden="1" w:unhideWhenUsed="1"/>
-    <w:lsdException w:name="Table List 6" w:semiHidden="1" w:unhideWhenUsed="1"/>
-    <w:lsdException w:name="Table List 7" w:semiHidden="1" w:unhideWhenUsed="1"/>
-    <w:lsdException w:name="Table List 8" w:semiHidden="1" w:unhideWhenUsed="1"/>
-    <w:lsdException w:name="Table 3D effects 1" w:semiHidden="1" w:unhideWhenUsed="1"/>
-    <w:lsdException w:name="Table 3D effects 2" w:semiHidden="1" w:unhideWhenUsed="1"/>
-    <w:lsdException w:name="Table 3D effects 3" w:semiHidden="1" w:unhideWhenUsed="1"/>
-    <w:lsdException w:name="Table Contemporary" w:semiHidden="1" w:unhideWhenUsed="1"/>
-    <w:lsdException w:name="Table Elegant" w:semiHidden="1" w:unhideWhenUsed="1"/>
-    <w:lsdException w:name="Table Professional" w:semiHidden="1" w:unhideWhenUsed="1"/>
-    <w:lsdException w:name="Table Subtle 1" w:semiHidden="1" w:unhideWhenUsed="1"/>
-    <w:lsdException w:name="Table Subtle 2" w:semiHidden="1" w:unhideWhenUsed="1"/>
-    <w:lsdException w:name="Table Web 1" w:semiHidden="1" w:unhideWhenUsed="1"/>
-    <w:lsdException w:name="Table Web 2" w:semiHidden="1" w:unhideWhenUsed="1"/>
-    <w:lsdException w:name="Table Web 3" w:semiHidden="1" w:unhideWhenUsed="1"/>
-    <w:lsdException w:name="Balloon Text" w:semiHidden="1" w:unhideWhenUsed="1"/>
-    <w:lsdException w:name="Table Grid" w:locked="1" w:uiPriority="59"/>
-    <w:lsdException w:name="Table Theme" w:semiHidden="1" w:unhideWhenUsed="1"/>
-    <w:lsdException w:name="Placeholder Text" w:semiHidden="1"/>
-    <w:lsdException w:name="No Spacing" w:uiPriority="1" w:qFormat="1"/>
-    <w:lsdException w:name="Light Shading" w:uiPriority="60"/>
-    <w:lsdException w:name="Light List" w:uiPriority="61"/>
-    <w:lsdException w:name="Light Grid" w:uiPriority="62"/>
-    <w:lsdException w:name="Medium Shading 1" w:uiPriority="63"/>
-    <w:lsdException w:name="Medium Shading 2" w:uiPriority="64"/>
-    <w:lsdException w:name="Medium List 1" w:uiPriority="65"/>
-    <w:lsdException w:name="Medium List 2" w:uiPriority="66"/>
-    <w:lsdException w:name="Medium Grid 1" w:uiPriority="67"/>
-    <w:lsdException w:name="Medium Grid 2" w:uiPriority="68"/>
-    <w:lsdException w:name="Medium Grid 3" w:uiPriority="69"/>
-    <w:lsdException w:name="Dark List" w:uiPriority="70"/>
-    <w:lsdException w:name="Colorful Shading" w:uiPriority="71"/>
-    <w:lsdException w:name="Colorful List" w:uiPriority="72"/>
-    <w:lsdException w:name="Colorful Grid" w:uiPriority="73"/>
-    <w:lsdException w:name="Light Shading Accent 1" w:uiPriority="60"/>
-    <w:lsdException w:name="Light List Accent 1" w:uiPriority="61"/>
-    <w:lsdException w:name="Light Grid Accent 1" w:uiPriority="62"/>
-    <w:lsdException w:name="Medium Shading 1 Accent 1" w:uiPriority="63"/>
-    <w:lsdException w:name="Medium Shading 2 Accent 1" w:uiPriority="64"/>
-    <w:lsdException w:name="Medium List 1 Accent 1" w:uiPriority="65"/>
-    <w:lsdException w:name="Revision" w:semiHidden="1"/>
-    <w:lsdException w:name="List Paragraph" w:uiPriority="34" w:qFormat="1"/>
-    <w:lsdException w:name="Quote" w:uiPriority="29" w:qFormat="1"/>
-    <w:lsdException w:name="Intense Quote" w:uiPriority="30" w:qFormat="1"/>
-    <w:lsdException w:name="Medium List 2 Accent 1" w:uiPriority="66"/>
-    <w:lsdException w:name="Medium Grid 1 Accent 1" w:uiPriority="67"/>
-    <w:lsdException w:name="Medium Grid 2 Accent 1" w:uiPriority="68"/>
-    <w:lsdException w:name="Medium Grid 3 Accent 1" w:uiPriority="69"/>
-    <w:lsdException w:name="Dark List Accent 1" w:uiPriority="70"/>
-    <w:lsdException w:name="Colorful Shading Accent 1" w:uiPriority="71"/>
-    <w:lsdException w:name="Colorful List Accent 1" w:uiPriority="72"/>
-    <w:lsdException w:name="Colorful Grid Accent 1" w:uiPriority="73"/>
-    <w:lsdException w:name="Light Shading Accent 2" w:uiPriority="60"/>
-    <w:lsdException w:name="Light List Accent 2" w:uiPriority="61"/>
-    <w:lsdException w:name="Light Grid Accent 2" w:uiPriority="62"/>
-    <w:lsdException w:name="Medium Shading 1 Accent 2" w:uiPriority="63"/>
-    <w:lsdException w:name="Medium Shading 2 Accent 2" w:uiPriority="64"/>
-    <w:lsdException w:name="Medium List 1 Accent 2" w:uiPriority="65"/>
-    <w:lsdException w:name="Medium List 2 Accent 2" w:uiPriority="66"/>
-    <w:lsdException w:name="Medium Grid 1 Accent 2" w:uiPriority="67"/>
-    <w:lsdException w:name="Medium Grid 2 Accent 2" w:uiPriority="68"/>
-    <w:lsdException w:name="Medium Grid 3 Accent 2" w:uiPriority="69"/>
-    <w:lsdException w:name="Dark List Accent 2" w:uiPriority="70"/>
-    <w:lsdException w:name="Colorful Shading Accent 2" w:uiPriority="71"/>
-    <w:lsdException w:name="Colorful List Accent 2" w:uiPriority="72"/>
-    <w:lsdException w:name="Colorful Grid Accent 2" w:uiPriority="73"/>
-    <w:lsdException w:name="Light Shading Accent 3" w:uiPriority="60"/>
-    <w:lsdException w:name="Light List Accent 3" w:uiPriority="61"/>
-    <w:lsdException w:name="Light Grid Accent 3" w:uiPriority="62"/>
-    <w:lsdException w:name="Medium Shading 1 Accent 3" w:uiPriority="63"/>
-    <w:lsdException w:name="Medium Shading 2 Accent 3" w:uiPriority="64"/>
-    <w:lsdException w:name="Medium List 1 Accent 3" w:uiPriority="65"/>
-    <w:lsdException w:name="Medium List 2 Accent 3" w:uiPriority="66"/>
-    <w:lsdException w:name="Medium Grid 1 Accent 3" w:uiPriority="67"/>
-    <w:lsdException w:name="Medium Grid 2 Accent 3" w:uiPriority="68"/>
-    <w:lsdException w:name="Medium Grid 3 Accent 3" w:uiPriority="69"/>
-    <w:lsdException w:name="Dark List Accent 3" w:uiPriority="70"/>
-    <w:lsdException w:name="Colorful Shading Accent 3" w:uiPriority="71"/>
-    <w:lsdException w:name="Colorful List Accent 3" w:uiPriority="72"/>
-    <w:lsdException w:name="Colorful Grid Accent 3" w:uiPriority="73"/>
-    <w:lsdException w:name="Light Shading Accent 4" w:uiPriority="60"/>
-    <w:lsdException w:name="Light List Accent 4" w:uiPriority="61"/>
-    <w:lsdException w:name="Light Grid Accent 4" w:uiPriority="62"/>
-    <w:lsdException w:name="Medium Shading 1 Accent 4" w:uiPriority="63"/>
-    <w:lsdException w:name="Medium Shading 2 Accent 4" w:uiPriority="64"/>
-    <w:lsdException w:name="Medium List 1 Accent 4" w:uiPriority="65"/>
-    <w:lsdException w:name="Medium List 2 Accent 4" w:uiPriority="66"/>
-    <w:lsdException w:name="Medium Grid 1 Accent 4" w:uiPriority="67"/>
-    <w:lsdException w:name="Medium Grid 2 Accent 4" w:uiPriority="68"/>
-    <w:lsdException w:name="Medium Grid 3 Accent 4" w:uiPriority="69"/>
-    <w:lsdException w:name="Dark List Accent 4" w:uiPriority="70"/>
-    <w:lsdException w:name="Colorful Shading Accent 4" w:uiPriority="71"/>
-    <w:lsdException w:name="Colorful List Accent 4" w:uiPriority="72"/>
-    <w:lsdException w:name="Colorful Grid Accent 4" w:uiPriority="73"/>
-    <w:lsdException w:name="Light Shading Accent 5" w:uiPriority="60"/>
-    <w:lsdException w:name="Light List Accent 5" w:uiPriority="61"/>
-    <w:lsdException w:name="Light Grid Accent 5" w:uiPriority="62"/>
-    <w:lsdException w:name="Medium Shading 1 Accent 5" w:uiPriority="63"/>
-    <w:lsdException w:name="Medium Shading 2 Accent 5" w:uiPriority="64"/>
-    <w:lsdException w:name="Medium List 1 Accent 5" w:uiPriority="65"/>
-    <w:lsdException w:name="Medium List 2 Accent 5" w:uiPriority="66"/>
-    <w:lsdException w:name="Medium Grid 1 Accent 5" w:uiPriority="67"/>
-    <w:lsdException w:name="Medium Grid 2 Accent 5" w:uiPriority="68"/>
-    <w:lsdException w:name="Medium Grid 3 Accent 5" w:uiPriority="69"/>
-    <w:lsdException w:name="Dark List Accent 5" w:uiPriority="70"/>
-    <w:lsdException w:name="Colorful Shading Accent 5" w:uiPriority="71"/>
-    <w:lsdException w:name="Colorful List Accent 5" w:uiPriority="72"/>
-    <w:lsdException w:name="Colorful Grid Accent 5" w:uiPriority="73"/>
-    <w:lsdException w:name="Light Shading Accent 6" w:uiPriority="60"/>
-    <w:lsdException w:name="Light List Accent 6" w:uiPriority="61"/>
-    <w:lsdException w:name="Light Grid Accent 6" w:uiPriority="62"/>
-    <w:lsdException w:name="Medium Shading 1 Accent 6" w:uiPriority="63"/>
-    <w:lsdException w:name="Medium Shading 2 Accent 6" w:uiPriority="64"/>
-    <w:lsdException w:name="Medium List 1 Accent 6" w:uiPriority="65"/>
-    <w:lsdException w:name="Medium List 2 Accent 6" w:uiPriority="66"/>
-    <w:lsdException w:name="Medium Grid 1 Accent 6" w:uiPriority="67"/>
-    <w:lsdException w:name="Medium Grid 2 Accent 6" w:uiPriority="68"/>
-    <w:lsdException w:name="Medium Grid 3 Accent 6" w:uiPriority="69"/>
-    <w:lsdException w:name="Dark List Accent 6" w:uiPriority="70"/>
-    <w:lsdException w:name="Colorful Shading Accent 6" w:uiPriority="71"/>
-    <w:lsdException w:name="Colorful List Accent 6" w:uiPriority="72"/>
-    <w:lsdException w:name="Colorful Grid Accent 6" w:uiPriority="73"/>
-    <w:lsdException w:name="Subtle Emphasis" w:uiPriority="19" w:qFormat="1"/>
-    <w:lsdException w:name="Intense Emphasis" w:uiPriority="21" w:qFormat="1"/>
-    <w:lsdException w:name="Subtle Reference" w:uiPriority="31" w:qFormat="1"/>
-    <w:lsdException w:name="Intense Reference" w:uiPriority="32" w:qFormat="1"/>
-    <w:lsdException w:name="Book Title" w:uiPriority="33" w:qFormat="1"/>
-    <w:lsdException w:name="Bibliography" w:semiHidden="1" w:uiPriority="37" w:unhideWhenUsed="1"/>
-    <w:lsdException w:name="TOC Heading" w:semiHidden="1" w:uiPriority="39" w:unhideWhenUsed="1" w:qFormat="1"/>
-    <w:lsdException w:name="Plain Table 1" w:uiPriority="41"/>
-    <w:lsdException w:name="Plain Table 2" w:uiPriority="42"/>
-    <w:lsdException w:name="Plain Table 3" w:uiPriority="43"/>
-    <w:lsdException w:name="Plain Table 4" w:uiPriority="44"/>
-    <w:lsdException w:name="Plain Table 5" w:uiPriority="45"/>
-    <w:lsdException w:name="Grid Table Light" w:uiPriority="40"/>
-    <w:lsdException w:name="Grid Table 1 Light" w:uiPriority="46"/>
-    <w:lsdException w:name="Grid Table 2" w:uiPriority="47"/>
-    <w:lsdException w:name="Grid Table 3" w:uiPriority="48"/>
-    <w:lsdException w:name="Grid Table 4" w:uiPriority="49"/>
-    <w:lsdException w:name="Grid Table 5 Dark" w:uiPriority="50"/>
-    <w:lsdException w:name="Grid Table 6 Colorful" w:uiPriority="51"/>
-    <w:lsdException w:name="Grid Table 7 Colorful" w:uiPriority="52"/>
-    <w:lsdException w:name="Grid Table 1 Light Accent 1" w:uiPriority="46"/>
-    <w:lsdException w:name="Grid Table 2 Accent 1" w:uiPriority="47"/>
-    <w:lsdException w:name="Grid Table 3 Accent 1" w:uiPriority="48"/>
-    <w:lsdException w:name="Grid Table 4 Accent 1" w:uiPriority="49"/>
-    <w:lsdException w:name="Grid Table 5 Dark Accent 1" w:uiPriority="50"/>
-    <w:lsdException w:name="Grid Table 6 Colorful Accent 1" w:uiPriority="51"/>
-    <w:lsdException w:name="Grid Table 7 Colorful Accent 1" w:uiPriority="52"/>
-    <w:lsdException w:name="Grid Table 1 Light Accent 2" w:uiPriority="46"/>
-    <w:lsdException w:name="Grid Table 2 Accent 2" w:uiPriority="47"/>
-    <w:lsdException w:name="Grid Table 3 Accent 2" w:uiPriority="48"/>
-    <w:lsdException w:name="Grid Table 4 Accent 2" w:uiPriority="49"/>
-    <w:lsdException w:name="Grid Table 5 Dark Accent 2" w:uiPriority="50"/>
-    <w:lsdException w:name="Grid Table 6 Colorful Accent 2" w:uiPriority="51"/>
-    <w:lsdException w:name="Grid Table 7 Colorful Accent 2" w:uiPriority="52"/>
-    <w:lsdException w:name="Grid Table 1 Light Accent 3" w:uiPriority="46"/>
-    <w:lsdException w:name="Grid Table 2 Accent 3" w:uiPriority="47"/>
-    <w:lsdException w:name="Grid Table 3 Accent 3" w:uiPriority="48"/>
-    <w:lsdException w:name="Grid Table 4 Accent 3" w:uiPriority="49"/>
-    <w:lsdException w:name="Grid Table 5 Dark Accent 3" w:uiPriority="50"/>
-    <w:lsdException w:name="Grid Table 6 Colorful Accent 3" w:uiPriority="51"/>
-    <w:lsdException w:name="Grid Table 7 Colorful Accent 3" w:uiPriority="52"/>
-    <w:lsdException w:name="Grid Table 1 Light Accent 4" w:uiPriority="46"/>
-    <w:lsdException w:name="Grid Table 2 Accent 4" w:uiPriority="47"/>
-    <w:lsdException w:name="Grid Table 3 Accent 4" w:uiPriority="48"/>
-    <w:lsdException w:name="Grid Table 4 Accent 4" w:uiPriority="49"/>
-    <w:lsdException w:name="Grid Table 5 Dark Accent 4" w:uiPriority="50"/>
-    <w:lsdException w:name="Grid Table 6 Colorful Accent 4" w:uiPriority="51"/>
-    <w:lsdException w:name="Grid Table 7 Colorful Accent 4" w:uiPriority="52"/>
-    <w:lsdException w:name="Grid Table 1 Light Accent 5" w:uiPriority="46"/>
-    <w:lsdException w:name="Grid Table 2 Accent 5" w:uiPriority="47"/>
-    <w:lsdException w:name="Grid Table 3 Accent 5" w:uiPriority="48"/>
-    <w:lsdException w:name="Grid Table 4 Accent 5" w:uiPriority="49"/>
-    <w:lsdException w:name="Grid Table 5 Dark Accent 5" w:uiPriority="50"/>
-    <w:lsdException w:name="Grid Table 6 Colorful Accent 5" w:uiPriority="51"/>
-    <w:lsdException w:name="Grid Table 7 Colorful Accent 5" w:uiPriority="52"/>
-    <w:lsdException w:name="Grid Table 1 Light Accent 6" w:uiPriority="46"/>
-    <w:lsdException w:name="Grid Table 2 Accent 6" w:uiPriority="47"/>
-    <w:lsdException w:name="Grid Table 3 Accent 6" w:uiPriority="48"/>
-    <w:lsdException w:name="Grid Table 4 Accent 6" w:uiPriority="49"/>
-    <w:lsdException w:name="Grid Table 5 Dark Accent 6" w:uiPriority="50"/>
-    <w:lsdException w:name="Grid Table 6 Colorful Accent 6" w:uiPriority="51"/>
-    <w:lsdException w:name="Grid Table 7 Colorful Accent 6" w:uiPriority="52"/>
-    <w:lsdException w:name="List Table 1 Light" w:uiPriority="46"/>
-    <w:lsdException w:name="List Table 2" w:uiPriority="47"/>
-    <w:lsdException w:name="List Table 3" w:uiPriority="48"/>
-    <w:lsdException w:name="List Table 4" w:uiPriority="49"/>
-    <w:lsdException w:name="List Table 5 Dark" w:uiPriority="50"/>
-    <w:lsdException w:name="List Table 6 Colorful" w:uiPriority="51"/>
-    <w:lsdException w:name="List Table 7 Colorful" w:uiPriority="52"/>
-    <w:lsdException w:name="List Table 1 Light Accent 1" w:uiPriority="46"/>
-    <w:lsdException w:name="List Table 2 Accent 1" w:uiPriority="47"/>
-    <w:lsdException w:name="List Table 3 Accent 1" w:uiPriority="48"/>
-    <w:lsdException w:name="List Table 4 Accent 1" w:uiPriority="49"/>
-    <w:lsdException w:name="List Table 5 Dark Accent 1" w:uiPriority="50"/>
-    <w:lsdException w:name="List Table 6 Colorful Accent 1" w:uiPriority="51"/>
-    <w:lsdException w:name="List Table 7 Colorful Accent 1" w:uiPriority="52"/>
-    <w:lsdException w:name="List Table 1 Light Accent 2" w:uiPriority="46"/>
-    <w:lsdException w:name="List Table 2 Accent 2" w:uiPriority="47"/>
-    <w:lsdException w:name="List Table 3 Accent 2" w:uiPriority="48"/>
-    <w:lsdException w:name="List Table 4 Accent 2" w:uiPriority="49"/>
-    <w:lsdException w:name="List Table 5 Dark Accent 2" w:uiPriority="50"/>
-    <w:lsdException w:name="List Table 6 Colorful Accent 2" w:uiPriority="51"/>
-    <w:lsdException w:name="List Table 7 Colorful Accent 2" w:uiPriority="52"/>
-    <w:lsdException w:name="List Table 1 Light Accent 3" w:uiPriority="46"/>
-    <w:lsdException w:name="List Table 2 Accent 3" w:uiPriority="47"/>
-    <w:lsdException w:name="List Table 3 Accent 3" w:uiPriority="48"/>
-    <w:lsdException w:name="List Table 4 Accent 3" w:uiPriority="49"/>
-    <w:lsdException w:name="List Table 5 Dark Accent 3" w:uiPriority="50"/>
-    <w:lsdException w:name="List Table 6 Colorful Accent 3" w:uiPriority="51"/>
-    <w:lsdException w:name="List Table 7 Colorful Accent 3" w:uiPriority="52"/>
-    <w:lsdException w:name="List Table 1 Light Accent 4" w:uiPriority="46"/>
-    <w:lsdException w:name="List Table 2 Accent 4" w:uiPriority="47"/>
-    <w:lsdException w:name="List Table 3 Accent 4" w:uiPriority="48"/>
-    <w:lsdException w:name="List Table 4 Accent 4" w:uiPriority="49"/>
-    <w:lsdException w:name="List Table 5 Dark Accent 4" w:uiPriority="50"/>
-    <w:lsdException w:name="List Table 6 Colorful Accent 4" w:uiPriority="51"/>
-    <w:lsdException w:name="List Table 7 Colorful Accent 4" w:uiPriority="52"/>
-    <w:lsdException w:name="List Table 1 Light Accent 5" w:uiPriority="46"/>
-    <w:lsdException w:name="List Table 2 Accent 5" w:uiPriority="47"/>
-    <w:lsdException w:name="List Table 3 Accent 5" w:uiPriority="48"/>
-    <w:lsdException w:name="List Table 4 Accent 5" w:uiPriority="49"/>
-    <w:lsdException w:name="List Table 5 Dark Accent 5" w:uiPriority="50"/>
-    <w:lsdException w:name="List Table 6 Colorful Accent 5" w:uiPriority="51"/>
-    <w:lsdException w:name="List Table 7 Colorful Accent 5" w:uiPriority="52"/>
-    <w:lsdException w:name="List Table 1 Light Accent 6" w:uiPriority="46"/>
-    <w:lsdException w:name="List Table 2 Accent 6" w:uiPriority="47"/>
-    <w:lsdException w:name="List Table 3 Accent 6" w:uiPriority="48"/>
-    <w:lsdException w:name="List Table 4 Accent 6" w:uiPriority="49"/>
-    <w:lsdException w:name="List Table 5 Dark Accent 6" w:uiPriority="50"/>
-    <w:lsdException w:name="List Table 6 Colorful Accent 6" w:uiPriority="51"/>
-    <w:lsdException w:name="List Table 7 Colorful Accent 6" w:uiPriority="52"/>
-    <w:lsdException w:name="Mention" w:semiHidden="1" w:unhideWhenUsed="1"/>
-    <w:lsdException w:name="Smart Hyperlink" w:semiHidden="1" w:unhideWhenUsed="1"/>
-    <w:lsdException w:name="Hashtag" w:semiHidden="1" w:unhideWhenUsed="1"/>
-    <w:lsdException w:name="Unresolved Mention" w:semiHidden="1" w:unhideWhenUsed="1"/>
-    <w:lsdException w:name="Smart Link" w:semiHidden="1" w:unhideWhenUsed="1"/>
+  <w:latentStyles w:defLockedState="0" w:defUIPriority="99" w:defSemiHidden="1" w:defUnhideWhenUsed="1" w:defQFormat="0" w:count="267">
+    <w:lsdException w:name="Normal" w:locked="1" w:semiHidden="0" w:uiPriority="0" w:unhideWhenUsed="0" w:qFormat="1"/>
+    <w:lsdException w:name="heading 1" w:locked="1" w:semiHidden="0" w:uiPriority="0" w:unhideWhenUsed="0" w:qFormat="1"/>
+    <w:lsdException w:name="heading 2" w:locked="1" w:uiPriority="0" w:qFormat="1"/>
+    <w:lsdException w:name="heading 3" w:locked="1" w:uiPriority="0" w:qFormat="1"/>
+    <w:lsdException w:name="heading 4" w:locked="1" w:uiPriority="0" w:qFormat="1"/>
+    <w:lsdException w:name="heading 5" w:locked="1" w:uiPriority="0" w:qFormat="1"/>
+    <w:lsdException w:name="heading 6" w:locked="1" w:uiPriority="0" w:qFormat="1"/>
+    <w:lsdException w:name="heading 7" w:locked="1" w:uiPriority="0" w:qFormat="1"/>
+    <w:lsdException w:name="heading 8" w:locked="1" w:uiPriority="0" w:qFormat="1"/>
+    <w:lsdException w:name="heading 9" w:locked="1" w:uiPriority="0" w:qFormat="1"/>
+    <w:lsdException w:name="toc 1" w:locked="1" w:semiHidden="0" w:uiPriority="39" w:unhideWhenUsed="0"/>
+    <w:lsdException w:name="toc 2" w:locked="1" w:semiHidden="0" w:uiPriority="39" w:unhideWhenUsed="0"/>
+    <w:lsdException w:name="toc 3" w:locked="1" w:semiHidden="0" w:uiPriority="39" w:unhideWhenUsed="0"/>
+    <w:lsdException w:name="toc 4" w:locked="1" w:semiHidden="0" w:uiPriority="39" w:unhideWhenUsed="0"/>
+    <w:lsdException w:name="toc 5" w:locked="1" w:semiHidden="0" w:uiPriority="0" w:unhideWhenUsed="0"/>
+    <w:lsdException w:name="toc 6" w:locked="1" w:semiHidden="0" w:uiPriority="0" w:unhideWhenUsed="0"/>
+    <w:lsdException w:name="toc 7" w:locked="1" w:semiHidden="0" w:uiPriority="0" w:unhideWhenUsed="0"/>
+    <w:lsdException w:name="toc 8" w:locked="1" w:semiHidden="0" w:uiPriority="0" w:unhideWhenUsed="0"/>
+    <w:lsdException w:name="toc 9" w:locked="1" w:semiHidden="0" w:uiPriority="0" w:unhideWhenUsed="0"/>
+    <w:lsdException w:name="caption" w:locked="1" w:uiPriority="0" w:qFormat="1"/>
+    <w:lsdException w:name="Title" w:locked="1" w:semiHidden="0" w:uiPriority="0" w:unhideWhenUsed="0" w:qFormat="1"/>
+    <w:lsdException w:name="Default Paragraph Font" w:locked="1" w:semiHidden="0" w:uiPriority="0" w:unhideWhenUsed="0"/>
+    <w:lsdException w:name="Subtitle" w:locked="1" w:semiHidden="0" w:uiPriority="0" w:unhideWhenUsed="0" w:qFormat="1"/>
+    <w:lsdException w:name="Strong" w:locked="1" w:semiHidden="0" w:uiPriority="0" w:unhideWhenUsed="0" w:qFormat="1"/>
+    <w:lsdException w:name="Emphasis" w:locked="1" w:semiHidden="0" w:uiPriority="0" w:unhideWhenUsed="0" w:qFormat="1"/>
+    <w:lsdException w:name="Table Grid" w:locked="1" w:semiHidden="0" w:uiPriority="59" w:unhideWhenUsed="0"/>
+    <w:lsdException w:name="Placeholder Text" w:unhideWhenUsed="0"/>
+    <w:lsdException w:name="No Spacing" w:semiHidden="0" w:uiPriority="1" w:unhideWhenUsed="0" w:qFormat="1"/>
+    <w:lsdException w:name="Light Shading" w:semiHidden="0" w:uiPriority="60" w:unhideWhenUsed="0"/>
+    <w:lsdException w:name="Light List" w:semiHidden="0" w:uiPriority="61" w:unhideWhenUsed="0"/>
+    <w:lsdException w:name="Light Grid" w:semiHidden="0" w:uiPriority="62" w:unhideWhenUsed="0"/>
+    <w:lsdException w:name="Medium Shading 1" w:semiHidden="0" w:uiPriority="63" w:unhideWhenUsed="0"/>
+    <w:lsdException w:name="Medium Shading 2" w:semiHidden="0" w:uiPriority="64" w:unhideWhenUsed="0"/>
+    <w:lsdException w:name="Medium List 1" w:semiHidden="0" w:uiPriority="65" w:unhideWhenUsed="0"/>
+    <w:lsdException w:name="Medium List 2" w:semiHidden="0" w:uiPriority="66" w:unhideWhenUsed="0"/>
+    <w:lsdException w:name="Medium Grid 1" w:semiHidden="0" w:uiPriority="67" w:unhideWhenUsed="0"/>
+    <w:lsdException w:name="Medium Grid 2" w:semiHidden="0" w:uiPriority="68" w:unhideWhenUsed="0"/>
+    <w:lsdException w:name="Medium Grid 3" w:semiHidden="0" w:uiPriority="69" w:unhideWhenUsed="0"/>
+    <w:lsdException w:name="Dark List" w:semiHidden="0" w:uiPriority="70" w:unhideWhenUsed="0"/>
+    <w:lsdException w:name="Colorful Shading" w:semiHidden="0" w:uiPriority="71" w:unhideWhenUsed="0"/>
+    <w:lsdException w:name="Colorful List" w:semiHidden="0" w:uiPriority="72" w:unhideWhenUsed="0"/>
+    <w:lsdException w:name="Colorful Grid" w:semiHidden="0" w:uiPriority="73" w:unhideWhenUsed="0"/>
+    <w:lsdException w:name="Light Shading Accent 1" w:semiHidden="0" w:uiPriority="60" w:unhideWhenUsed="0"/>
+    <w:lsdException w:name="Light List Accent 1" w:semiHidden="0" w:uiPriority="61" w:unhideWhenUsed="0"/>
+    <w:lsdException w:name="Light Grid Accent 1" w:semiHidden="0" w:uiPriority="62" w:unhideWhenUsed="0"/>
+    <w:lsdException w:name="Medium Shading 1 Accent 1" w:semiHidden="0" w:uiPriority="63" w:unhideWhenUsed="0"/>
+    <w:lsdException w:name="Medium Shading 2 Accent 1" w:semiHidden="0" w:uiPriority="64" w:unhideWhenUsed="0"/>
+    <w:lsdException w:name="Medium List 1 Accent 1" w:semiHidden="0" w:uiPriority="65" w:unhideWhenUsed="0"/>
+    <w:lsdException w:name="Revision" w:unhideWhenUsed="0"/>
+    <w:lsdException w:name="List Paragraph" w:semiHidden="0" w:uiPriority="34" w:unhideWhenUsed="0" w:qFormat="1"/>
+    <w:lsdException w:name="Quote" w:semiHidden="0" w:uiPriority="29" w:unhideWhenUsed="0" w:qFormat="1"/>
+    <w:lsdException w:name="Intense Quote" w:semiHidden="0" w:uiPriority="30" w:unhideWhenUsed="0" w:qFormat="1"/>
+    <w:lsdException w:name="Medium List 2 Accent 1" w:semiHidden="0" w:uiPriority="66" w:unhideWhenUsed="0"/>
+    <w:lsdException w:name="Medium Grid 1 Accent 1" w:semiHidden="0" w:uiPriority="67" w:unhideWhenUsed="0"/>
+    <w:lsdException w:name="Medium Grid 2 Accent 1" w:semiHidden="0" w:uiPriority="68" w:unhideWhenUsed="0"/>
+    <w:lsdException w:name="Medium Grid 3 Accent 1" w:semiHidden="0" w:uiPriority="69" w:unhideWhenUsed="0"/>
+    <w:lsdException w:name="Dark List Accent 1" w:semiHidden="0" w:uiPriority="70" w:unhideWhenUsed="0"/>
+    <w:lsdException w:name="Colorful Shading Accent 1" w:semiHidden="0" w:uiPriority="71" w:unhideWhenUsed="0"/>
+    <w:lsdException w:name="Colorful List Accent 1" w:semiHidden="0" w:uiPriority="72" w:unhideWhenUsed="0"/>
+    <w:lsdException w:name="Colorful Grid Accent 1" w:semiHidden="0" w:uiPriority="73" w:unhideWhenUsed="0"/>
+    <w:lsdException w:name="Light Shading Accent 2" w:semiHidden="0" w:uiPriority="60" w:unhideWhenUsed="0"/>
+    <w:lsdException w:name="Light List Accent 2" w:semiHidden="0" w:uiPriority="61" w:unhideWhenUsed="0"/>
+    <w:lsdException w:name="Light Grid Accent 2" w:semiHidden="0" w:uiPriority="62" w:unhideWhenUsed="0"/>
+    <w:lsdException w:name="Medium Shading 1 Accent 2" w:semiHidden="0" w:uiPriority="63" w:unhideWhenUsed="0"/>
+    <w:lsdException w:name="Medium Shading 2 Accent 2" w:semiHidden="0" w:uiPriority="64" w:unhideWhenUsed="0"/>
+    <w:lsdException w:name="Medium List 1 Accent 2" w:semiHidden="0" w:uiPriority="65" w:unhideWhenUsed="0"/>
+    <w:lsdException w:name="Medium List 2 Accent 2" w:semiHidden="0" w:uiPriority="66" w:unhideWhenUsed="0"/>
+    <w:lsdException w:name="Medium Grid 1 Accent 2" w:semiHidden="0" w:uiPriority="67" w:unhideWhenUsed="0"/>
+    <w:lsdException w:name="Medium Grid 2 Accent 2" w:semiHidden="0" w:uiPriority="68" w:unhideWhenUsed="0"/>
+    <w:lsdException w:name="Medium Grid 3 Accent 2" w:semiHidden="0" w:uiPriority="69" w:unhideWhenUsed="0"/>
+    <w:lsdException w:name="Dark List Accent 2" w:semiHidden="0" w:uiPriority="70" w:unhideWhenUsed="0"/>
+    <w:lsdException w:name="Colorful Shading Accent 2" w:semiHidden="0" w:uiPriority="71" w:unhideWhenUsed="0"/>
+    <w:lsdException w:name="Colorful List Accent 2" w:semiHidden="0" w:uiPriority="72" w:unhideWhenUsed="0"/>
+    <w:lsdException w:name="Colorful Grid Accent 2" w:semiHidden="0" w:uiPriority="73" w:unhideWhenUsed="0"/>
+    <w:lsdException w:name="Light Shading Accent 3" w:semiHidden="0" w:uiPriority="60" w:unhideWhenUsed="0"/>
+    <w:lsdException w:name="Light List Accent 3" w:semiHidden="0" w:uiPriority="61" w:unhideWhenUsed="0"/>
+    <w:lsdException w:name="Light Grid Accent 3" w:semiHidden="0" w:uiPriority="62" w:unhideWhenUsed="0"/>
+    <w:lsdException w:name="Medium Shading 1 Accent 3" w:semiHidden="0" w:uiPriority="63" w:unhideWhenUsed="0"/>
+    <w:lsdException w:name="Medium Shading 2 Accent 3" w:semiHidden="0" w:uiPriority="64" w:unhideWhenUsed="0"/>
+    <w:lsdException w:name="Medium List 1 Accent 3" w:semiHidden="0" w:uiPriority="65" w:unhideWhenUsed="0"/>
+    <w:lsdException w:name="Medium List 2 Accent 3" w:semiHidden="0" w:uiPriority="66" w:unhideWhenUsed="0"/>
+    <w:lsdException w:name="Medium Grid 1 Accent 3" w:semiHidden="0" w:uiPriority="67" w:unhideWhenUsed="0"/>
+    <w:lsdException w:name="Medium Grid 2 Accent 3" w:semiHidden="0" w:uiPriority="68" w:unhideWhenUsed="0"/>
+    <w:lsdException w:name="Medium Grid 3 Accent 3" w:semiHidden="0" w:uiPriority="69" w:unhideWhenUsed="0"/>
+    <w:lsdException w:name="Dark List Accent 3" w:semiHidden="0" w:uiPriority="70" w:unhideWhenUsed="0"/>
+    <w:lsdException w:name="Colorful Shading Accent 3" w:semiHidden="0" w:uiPriority="71" w:unhideWhenUsed="0"/>
+    <w:lsdException w:name="Colorful List Accent 3" w:semiHidden="0" w:uiPriority="72" w:unhideWhenUsed="0"/>
+    <w:lsdException w:name="Colorful Grid Accent 3" w:semiHidden="0" w:uiPriority="73" w:unhideWhenUsed="0"/>
+    <w:lsdException w:name="Light Shading Accent 4" w:semiHidden="0" w:uiPriority="60" w:unhideWhenUsed="0"/>
+    <w:lsdException w:name="Light List Accent 4" w:semiHidden="0" w:uiPriority="61" w:unhideWhenUsed="0"/>
+    <w:lsdException w:name="Light Grid Accent 4" w:semiHidden="0" w:uiPriority="62" w:unhideWhenUsed="0"/>
+    <w:lsdException w:name="Medium Shading 1 Accent 4" w:semiHidden="0" w:uiPriority="63" w:unhideWhenUsed="0"/>
+    <w:lsdException w:name="Medium Shading 2 Accent 4" w:semiHidden="0" w:uiPriority="64" w:unhideWhenUsed="0"/>
+    <w:lsdException w:name="Medium List 1 Accent 4" w:semiHidden="0" w:uiPriority="65" w:unhideWhenUsed="0"/>
+    <w:lsdException w:name="Medium List 2 Accent 4" w:semiHidden="0" w:uiPriority="66" w:unhideWhenUsed="0"/>
+    <w:lsdException w:name="Medium Grid 1 Accent 4" w:semiHidden="0" w:uiPriority="67" w:unhideWhenUsed="0"/>
+    <w:lsdException w:name="Medium Grid 2 Accent 4" w:semiHidden="0" w:uiPriority="68" w:unhideWhenUsed="0"/>
+    <w:lsdException w:name="Medium Grid 3 Accent 4" w:semiHidden="0" w:uiPriority="69" w:unhideWhenUsed="0"/>
+    <w:lsdException w:name="Dark List Accent 4" w:semiHidden="0" w:uiPriority="70" w:unhideWhenUsed="0"/>
+    <w:lsdException w:name="Colorful Shading Accent 4" w:semiHidden="0" w:uiPriority="71" w:unhideWhenUsed="0"/>
+    <w:lsdException w:name="Colorful List Accent 4" w:semiHidden="0" w:uiPriority="72" w:unhideWhenUsed="0"/>
+    <w:lsdException w:name="Colorful Grid Accent 4" w:semiHidden="0" w:uiPriority="73" w:unhideWhenUsed="0"/>
+    <w:lsdException w:name="Light Shading Accent 5" w:semiHidden="0" w:uiPriority="60" w:unhideWhenUsed="0"/>
+    <w:lsdException w:name="Light List Accent 5" w:semiHidden="0" w:uiPriority="61" w:unhideWhenUsed="0"/>
+    <w:lsdException w:name="Light Grid Accent 5" w:semiHidden="0" w:uiPriority="62" w:unhideWhenUsed="0"/>
+    <w:lsdException w:name="Medium Shading 1 Accent 5" w:semiHidden="0" w:uiPriority="63" w:unhideWhenUsed="0"/>
+    <w:lsdException w:name="Medium Shading 2 Accent 5" w:semiHidden="0" w:uiPriority="64" w:unhideWhenUsed="0"/>
+    <w:lsdException w:name="Medium List 1 Accent 5" w:semiHidden="0" w:uiPriority="65" w:unhideWhenUsed="0"/>
+    <w:lsdException w:name="Medium List 2 Accent 5" w:semiHidden="0" w:uiPriority="66" w:unhideWhenUsed="0"/>
+    <w:lsdException w:name="Medium Grid 1 Accent 5" w:semiHidden="0" w:uiPriority="67" w:unhideWhenUsed="0"/>
+    <w:lsdException w:name="Medium Grid 2 Accent 5" w:semiHidden="0" w:uiPriority="68" w:unhideWhenUsed="0"/>
+    <w:lsdException w:name="Medium Grid 3 Accent 5" w:semiHidden="0" w:uiPriority="69" w:unhideWhenUsed="0"/>
+    <w:lsdException w:name="Dark List Accent 5" w:semiHidden="0" w:uiPriority="70" w:unhideWhenUsed="0"/>
+    <w:lsdException w:name="Colorful Shading Accent 5" w:semiHidden="0" w:uiPriority="71" w:unhideWhenUsed="0"/>
+    <w:lsdException w:name="Colorful List Accent 5" w:semiHidden="0" w:uiPriority="72" w:unhideWhenUsed="0"/>
+    <w:lsdException w:name="Colorful Grid Accent 5" w:semiHidden="0" w:uiPriority="73" w:unhideWhenUsed="0"/>
+    <w:lsdException w:name="Light Shading Accent 6" w:semiHidden="0" w:uiPriority="60" w:unhideWhenUsed="0"/>
+    <w:lsdException w:name="Light List Accent 6" w:semiHidden="0" w:uiPriority="61" w:unhideWhenUsed="0"/>
+    <w:lsdException w:name="Light Grid Accent 6" w:semiHidden="0" w:uiPriority="62" w:unhideWhenUsed="0"/>
+    <w:lsdException w:name="Medium Shading 1 Accent 6" w:semiHidden="0" w:uiPriority="63" w:unhideWhenUsed="0"/>
+    <w:lsdException w:name="Medium Shading 2 Accent 6" w:semiHidden="0" w:uiPriority="64" w:unhideWhenUsed="0"/>
+    <w:lsdException w:name="Medium List 1 Accent 6" w:semiHidden="0" w:uiPriority="65" w:unhideWhenUsed="0"/>
+    <w:lsdException w:name="Medium List 2 Accent 6" w:semiHidden="0" w:uiPriority="66" w:unhideWhenUsed="0"/>
+    <w:lsdException w:name="Medium Grid 1 Accent 6" w:semiHidden="0" w:uiPriority="67" w:unhideWhenUsed="0"/>
+    <w:lsdException w:name="Medium Grid 2 Accent 6" w:semiHidden="0" w:uiPriority="68" w:unhideWhenUsed="0"/>
+    <w:lsdException w:name="Medium Grid 3 Accent 6" w:semiHidden="0" w:uiPriority="69" w:unhideWhenUsed="0"/>
+    <w:lsdException w:name="Dark List Accent 6" w:semiHidden="0" w:uiPriority="70" w:unhideWhenUsed="0"/>
+    <w:lsdException w:name="Colorful Shading Accent 6" w:semiHidden="0" w:uiPriority="71" w:unhideWhenUsed="0"/>
+    <w:lsdException w:name="Colorful List Accent 6" w:semiHidden="0" w:uiPriority="72" w:unhideWhenUsed="0"/>
+    <w:lsdException w:name="Colorful Grid Accent 6" w:semiHidden="0" w:uiPriority="73" w:unhideWhenUsed="0"/>
+    <w:lsdException w:name="Subtle Emphasis" w:semiHidden="0" w:uiPriority="19" w:unhideWhenUsed="0" w:qFormat="1"/>
+    <w:lsdException w:name="Intense Emphasis" w:semiHidden="0" w:uiPriority="21" w:unhideWhenUsed="0" w:qFormat="1"/>
+    <w:lsdException w:name="Subtle Reference" w:semiHidden="0" w:uiPriority="31" w:unhideWhenUsed="0" w:qFormat="1"/>
+    <w:lsdException w:name="Intense Reference" w:semiHidden="0" w:uiPriority="32" w:unhideWhenUsed="0" w:qFormat="1"/>
+    <w:lsdException w:name="Book Title" w:semiHidden="0" w:uiPriority="33" w:unhideWhenUsed="0" w:qFormat="1"/>
+    <w:lsdException w:name="Bibliography" w:uiPriority="37"/>
+    <w:lsdException w:name="TOC Heading" w:uiPriority="39" w:qFormat="1"/>
   </w:latentStyles>
   <w:style w:type="paragraph" w:default="1" w:styleId="Normal">
     <w:name w:val="Normal"/>
@@ -35770,6 +34944,7 @@
       <w:szCs w:val="22"/>
     </w:rPr>
     <w:tblPr>
+      <w:tblInd w:w="0" w:type="dxa"/>
       <w:tblBorders>
         <w:top w:val="single" w:sz="4" w:space="0" w:color="auto"/>
         <w:left w:val="single" w:sz="4" w:space="0" w:color="auto"/>
@@ -35778,6 +34953,12 @@
         <w:insideH w:val="single" w:sz="4" w:space="0" w:color="auto"/>
         <w:insideV w:val="single" w:sz="4" w:space="0" w:color="auto"/>
       </w:tblBorders>
+      <w:tblCellMar>
+        <w:top w:w="0" w:type="dxa"/>
+        <w:left w:w="108" w:type="dxa"/>
+        <w:bottom w:w="0" w:type="dxa"/>
+        <w:right w:w="108" w:type="dxa"/>
+      </w:tblCellMar>
     </w:tblPr>
   </w:style>
   <w:style w:type="character" w:customStyle="1" w:styleId="ListParagraphChar">
@@ -35805,7 +34986,6 @@
     <w:tblPr>
       <w:tblStyleRowBandSize w:val="1"/>
       <w:tblStyleColBandSize w:val="1"/>
-      <w:tblInd w:w="0" w:type="nil"/>
       <w:tblBorders>
         <w:top w:val="single" w:sz="4" w:space="0" w:color="666666"/>
         <w:left w:val="single" w:sz="4" w:space="0" w:color="666666"/>
@@ -35814,6 +34994,782 @@
         <w:insideH w:val="single" w:sz="4" w:space="0" w:color="666666"/>
         <w:insideV w:val="single" w:sz="4" w:space="0" w:color="666666"/>
       </w:tblBorders>
+      <w:tblCellMar>
+        <w:top w:w="0" w:type="dxa"/>
+        <w:left w:w="108" w:type="dxa"/>
+        <w:bottom w:w="0" w:type="dxa"/>
+        <w:right w:w="108" w:type="dxa"/>
+      </w:tblCellMar>
+    </w:tblPr>
+    <w:tblStylePr w:type="firstRow">
+      <w:rPr>
+        <w:b/>
+        <w:bCs/>
+        <w:color w:val="FFFFFF"/>
+      </w:rPr>
+      <w:tblPr/>
+      <w:tcPr>
+        <w:tcBorders>
+          <w:top w:val="single" w:sz="4" w:space="0" w:color="000000"/>
+          <w:left w:val="single" w:sz="4" w:space="0" w:color="000000"/>
+          <w:bottom w:val="single" w:sz="4" w:space="0" w:color="000000"/>
+          <w:right w:val="single" w:sz="4" w:space="0" w:color="000000"/>
+          <w:insideH w:val="nil"/>
+          <w:insideV w:val="nil"/>
+        </w:tcBorders>
+        <w:shd w:val="clear" w:color="auto" w:fill="000000"/>
+      </w:tcPr>
+    </w:tblStylePr>
+    <w:tblStylePr w:type="lastRow">
+      <w:rPr>
+        <w:b/>
+        <w:bCs/>
+      </w:rPr>
+      <w:tblPr/>
+      <w:tcPr>
+        <w:tcBorders>
+          <w:top w:val="double" w:sz="4" w:space="0" w:color="000000"/>
+        </w:tcBorders>
+      </w:tcPr>
+    </w:tblStylePr>
+    <w:tblStylePr w:type="firstCol">
+      <w:rPr>
+        <w:b/>
+        <w:bCs/>
+      </w:rPr>
+    </w:tblStylePr>
+    <w:tblStylePr w:type="lastCol">
+      <w:rPr>
+        <w:b/>
+        <w:bCs/>
+      </w:rPr>
+    </w:tblStylePr>
+    <w:tblStylePr w:type="band1Vert">
+      <w:tblPr/>
+      <w:tcPr>
+        <w:shd w:val="clear" w:color="auto" w:fill="CCCCCC"/>
+      </w:tcPr>
+    </w:tblStylePr>
+    <w:tblStylePr w:type="band1Horz">
+      <w:tblPr/>
+      <w:tcPr>
+        <w:shd w:val="clear" w:color="auto" w:fill="CCCCCC"/>
+      </w:tcPr>
+    </w:tblStylePr>
+  </w:style>
+</w:styles>
+</file>
+
+<file path=word/stylesWithEffects.xml><?xml version="1.0" encoding="utf-8"?>
+<w:styles xmlns:wpc="http://schemas.microsoft.com/office/word/2010/wordprocessingCanvas" xmlns:mc="http://schemas.openxmlformats.org/markup-compatibility/2006" xmlns:o="urn:schemas-microsoft-com:office:office" xmlns:r="http://schemas.openxmlformats.org/officeDocument/2006/relationships" xmlns:m="http://schemas.openxmlformats.org/officeDocument/2006/math" xmlns:v="urn:schemas-microsoft-com:vml" xmlns:wp14="http://schemas.microsoft.com/office/word/2010/wordprocessingDrawing" xmlns:wp="http://schemas.openxmlformats.org/drawingml/2006/wordprocessingDrawing" xmlns:w10="urn:schemas-microsoft-com:office:word" xmlns:w="http://schemas.openxmlformats.org/wordprocessingml/2006/main" xmlns:w14="http://schemas.microsoft.com/office/word/2010/wordml" xmlns:wpg="http://schemas.microsoft.com/office/word/2010/wordprocessingGroup" xmlns:wpi="http://schemas.microsoft.com/office/word/2010/wordprocessingInk" xmlns:wne="http://schemas.microsoft.com/office/word/2006/wordml" xmlns:wps="http://schemas.microsoft.com/office/word/2010/wordprocessingShape" mc:Ignorable="w14 wp14">
+  <w:docDefaults>
+    <w:rPrDefault>
+      <w:rPr>
+        <w:rFonts w:ascii="Calibri" w:eastAsia="Calibri" w:hAnsi="Calibri" w:cs="Arial"/>
+        <w:lang w:val="en-US" w:eastAsia="en-US" w:bidi="ar-SA"/>
+      </w:rPr>
+    </w:rPrDefault>
+    <w:pPrDefault/>
+  </w:docDefaults>
+  <w:latentStyles w:defLockedState="0" w:defUIPriority="99" w:defSemiHidden="1" w:defUnhideWhenUsed="1" w:defQFormat="0" w:count="267">
+    <w:lsdException w:name="Normal" w:locked="1" w:semiHidden="0" w:uiPriority="0" w:unhideWhenUsed="0" w:qFormat="1"/>
+    <w:lsdException w:name="heading 1" w:locked="1" w:semiHidden="0" w:uiPriority="0" w:unhideWhenUsed="0" w:qFormat="1"/>
+    <w:lsdException w:name="heading 2" w:locked="1" w:uiPriority="0" w:qFormat="1"/>
+    <w:lsdException w:name="heading 3" w:locked="1" w:uiPriority="0" w:qFormat="1"/>
+    <w:lsdException w:name="heading 4" w:locked="1" w:uiPriority="0" w:qFormat="1"/>
+    <w:lsdException w:name="heading 5" w:locked="1" w:uiPriority="0" w:qFormat="1"/>
+    <w:lsdException w:name="heading 6" w:locked="1" w:uiPriority="0" w:qFormat="1"/>
+    <w:lsdException w:name="heading 7" w:locked="1" w:uiPriority="0" w:qFormat="1"/>
+    <w:lsdException w:name="heading 8" w:locked="1" w:uiPriority="0" w:qFormat="1"/>
+    <w:lsdException w:name="heading 9" w:locked="1" w:uiPriority="0" w:qFormat="1"/>
+    <w:lsdException w:name="toc 1" w:locked="1" w:semiHidden="0" w:uiPriority="39" w:unhideWhenUsed="0"/>
+    <w:lsdException w:name="toc 2" w:locked="1" w:semiHidden="0" w:uiPriority="39" w:unhideWhenUsed="0"/>
+    <w:lsdException w:name="toc 3" w:locked="1" w:semiHidden="0" w:uiPriority="39" w:unhideWhenUsed="0"/>
+    <w:lsdException w:name="toc 4" w:locked="1" w:semiHidden="0" w:uiPriority="39" w:unhideWhenUsed="0"/>
+    <w:lsdException w:name="toc 5" w:locked="1" w:semiHidden="0" w:uiPriority="0" w:unhideWhenUsed="0"/>
+    <w:lsdException w:name="toc 6" w:locked="1" w:semiHidden="0" w:uiPriority="0" w:unhideWhenUsed="0"/>
+    <w:lsdException w:name="toc 7" w:locked="1" w:semiHidden="0" w:uiPriority="0" w:unhideWhenUsed="0"/>
+    <w:lsdException w:name="toc 8" w:locked="1" w:semiHidden="0" w:uiPriority="0" w:unhideWhenUsed="0"/>
+    <w:lsdException w:name="toc 9" w:locked="1" w:semiHidden="0" w:uiPriority="0" w:unhideWhenUsed="0"/>
+    <w:lsdException w:name="caption" w:locked="1" w:uiPriority="0" w:qFormat="1"/>
+    <w:lsdException w:name="Title" w:locked="1" w:semiHidden="0" w:uiPriority="0" w:unhideWhenUsed="0" w:qFormat="1"/>
+    <w:lsdException w:name="Default Paragraph Font" w:locked="1" w:semiHidden="0" w:uiPriority="0" w:unhideWhenUsed="0"/>
+    <w:lsdException w:name="Subtitle" w:locked="1" w:semiHidden="0" w:uiPriority="0" w:unhideWhenUsed="0" w:qFormat="1"/>
+    <w:lsdException w:name="Strong" w:locked="1" w:semiHidden="0" w:uiPriority="0" w:unhideWhenUsed="0" w:qFormat="1"/>
+    <w:lsdException w:name="Emphasis" w:locked="1" w:semiHidden="0" w:uiPriority="0" w:unhideWhenUsed="0" w:qFormat="1"/>
+    <w:lsdException w:name="Table Grid" w:locked="1" w:semiHidden="0" w:uiPriority="59" w:unhideWhenUsed="0"/>
+    <w:lsdException w:name="Placeholder Text" w:unhideWhenUsed="0"/>
+    <w:lsdException w:name="No Spacing" w:semiHidden="0" w:uiPriority="1" w:unhideWhenUsed="0" w:qFormat="1"/>
+    <w:lsdException w:name="Light Shading" w:semiHidden="0" w:uiPriority="60" w:unhideWhenUsed="0"/>
+    <w:lsdException w:name="Light List" w:semiHidden="0" w:uiPriority="61" w:unhideWhenUsed="0"/>
+    <w:lsdException w:name="Light Grid" w:semiHidden="0" w:uiPriority="62" w:unhideWhenUsed="0"/>
+    <w:lsdException w:name="Medium Shading 1" w:semiHidden="0" w:uiPriority="63" w:unhideWhenUsed="0"/>
+    <w:lsdException w:name="Medium Shading 2" w:semiHidden="0" w:uiPriority="64" w:unhideWhenUsed="0"/>
+    <w:lsdException w:name="Medium List 1" w:semiHidden="0" w:uiPriority="65" w:unhideWhenUsed="0"/>
+    <w:lsdException w:name="Medium List 2" w:semiHidden="0" w:uiPriority="66" w:unhideWhenUsed="0"/>
+    <w:lsdException w:name="Medium Grid 1" w:semiHidden="0" w:uiPriority="67" w:unhideWhenUsed="0"/>
+    <w:lsdException w:name="Medium Grid 2" w:semiHidden="0" w:uiPriority="68" w:unhideWhenUsed="0"/>
+    <w:lsdException w:name="Medium Grid 3" w:semiHidden="0" w:uiPriority="69" w:unhideWhenUsed="0"/>
+    <w:lsdException w:name="Dark List" w:semiHidden="0" w:uiPriority="70" w:unhideWhenUsed="0"/>
+    <w:lsdException w:name="Colorful Shading" w:semiHidden="0" w:uiPriority="71" w:unhideWhenUsed="0"/>
+    <w:lsdException w:name="Colorful List" w:semiHidden="0" w:uiPriority="72" w:unhideWhenUsed="0"/>
+    <w:lsdException w:name="Colorful Grid" w:semiHidden="0" w:uiPriority="73" w:unhideWhenUsed="0"/>
+    <w:lsdException w:name="Light Shading Accent 1" w:semiHidden="0" w:uiPriority="60" w:unhideWhenUsed="0"/>
+    <w:lsdException w:name="Light List Accent 1" w:semiHidden="0" w:uiPriority="61" w:unhideWhenUsed="0"/>
+    <w:lsdException w:name="Light Grid Accent 1" w:semiHidden="0" w:uiPriority="62" w:unhideWhenUsed="0"/>
+    <w:lsdException w:name="Medium Shading 1 Accent 1" w:semiHidden="0" w:uiPriority="63" w:unhideWhenUsed="0"/>
+    <w:lsdException w:name="Medium Shading 2 Accent 1" w:semiHidden="0" w:uiPriority="64" w:unhideWhenUsed="0"/>
+    <w:lsdException w:name="Medium List 1 Accent 1" w:semiHidden="0" w:uiPriority="65" w:unhideWhenUsed="0"/>
+    <w:lsdException w:name="Revision" w:unhideWhenUsed="0"/>
+    <w:lsdException w:name="List Paragraph" w:semiHidden="0" w:uiPriority="34" w:unhideWhenUsed="0" w:qFormat="1"/>
+    <w:lsdException w:name="Quote" w:semiHidden="0" w:uiPriority="29" w:unhideWhenUsed="0" w:qFormat="1"/>
+    <w:lsdException w:name="Intense Quote" w:semiHidden="0" w:uiPriority="30" w:unhideWhenUsed="0" w:qFormat="1"/>
+    <w:lsdException w:name="Medium List 2 Accent 1" w:semiHidden="0" w:uiPriority="66" w:unhideWhenUsed="0"/>
+    <w:lsdException w:name="Medium Grid 1 Accent 1" w:semiHidden="0" w:uiPriority="67" w:unhideWhenUsed="0"/>
+    <w:lsdException w:name="Medium Grid 2 Accent 1" w:semiHidden="0" w:uiPriority="68" w:unhideWhenUsed="0"/>
+    <w:lsdException w:name="Medium Grid 3 Accent 1" w:semiHidden="0" w:uiPriority="69" w:unhideWhenUsed="0"/>
+    <w:lsdException w:name="Dark List Accent 1" w:semiHidden="0" w:uiPriority="70" w:unhideWhenUsed="0"/>
+    <w:lsdException w:name="Colorful Shading Accent 1" w:semiHidden="0" w:uiPriority="71" w:unhideWhenUsed="0"/>
+    <w:lsdException w:name="Colorful List Accent 1" w:semiHidden="0" w:uiPriority="72" w:unhideWhenUsed="0"/>
+    <w:lsdException w:name="Colorful Grid Accent 1" w:semiHidden="0" w:uiPriority="73" w:unhideWhenUsed="0"/>
+    <w:lsdException w:name="Light Shading Accent 2" w:semiHidden="0" w:uiPriority="60" w:unhideWhenUsed="0"/>
+    <w:lsdException w:name="Light List Accent 2" w:semiHidden="0" w:uiPriority="61" w:unhideWhenUsed="0"/>
+    <w:lsdException w:name="Light Grid Accent 2" w:semiHidden="0" w:uiPriority="62" w:unhideWhenUsed="0"/>
+    <w:lsdException w:name="Medium Shading 1 Accent 2" w:semiHidden="0" w:uiPriority="63" w:unhideWhenUsed="0"/>
+    <w:lsdException w:name="Medium Shading 2 Accent 2" w:semiHidden="0" w:uiPriority="64" w:unhideWhenUsed="0"/>
+    <w:lsdException w:name="Medium List 1 Accent 2" w:semiHidden="0" w:uiPriority="65" w:unhideWhenUsed="0"/>
+    <w:lsdException w:name="Medium List 2 Accent 2" w:semiHidden="0" w:uiPriority="66" w:unhideWhenUsed="0"/>
+    <w:lsdException w:name="Medium Grid 1 Accent 2" w:semiHidden="0" w:uiPriority="67" w:unhideWhenUsed="0"/>
+    <w:lsdException w:name="Medium Grid 2 Accent 2" w:semiHidden="0" w:uiPriority="68" w:unhideWhenUsed="0"/>
+    <w:lsdException w:name="Medium Grid 3 Accent 2" w:semiHidden="0" w:uiPriority="69" w:unhideWhenUsed="0"/>
+    <w:lsdException w:name="Dark List Accent 2" w:semiHidden="0" w:uiPriority="70" w:unhideWhenUsed="0"/>
+    <w:lsdException w:name="Colorful Shading Accent 2" w:semiHidden="0" w:uiPriority="71" w:unhideWhenUsed="0"/>
+    <w:lsdException w:name="Colorful List Accent 2" w:semiHidden="0" w:uiPriority="72" w:unhideWhenUsed="0"/>
+    <w:lsdException w:name="Colorful Grid Accent 2" w:semiHidden="0" w:uiPriority="73" w:unhideWhenUsed="0"/>
+    <w:lsdException w:name="Light Shading Accent 3" w:semiHidden="0" w:uiPriority="60" w:unhideWhenUsed="0"/>
+    <w:lsdException w:name="Light List Accent 3" w:semiHidden="0" w:uiPriority="61" w:unhideWhenUsed="0"/>
+    <w:lsdException w:name="Light Grid Accent 3" w:semiHidden="0" w:uiPriority="62" w:unhideWhenUsed="0"/>
+    <w:lsdException w:name="Medium Shading 1 Accent 3" w:semiHidden="0" w:uiPriority="63" w:unhideWhenUsed="0"/>
+    <w:lsdException w:name="Medium Shading 2 Accent 3" w:semiHidden="0" w:uiPriority="64" w:unhideWhenUsed="0"/>
+    <w:lsdException w:name="Medium List 1 Accent 3" w:semiHidden="0" w:uiPriority="65" w:unhideWhenUsed="0"/>
+    <w:lsdException w:name="Medium List 2 Accent 3" w:semiHidden="0" w:uiPriority="66" w:unhideWhenUsed="0"/>
+    <w:lsdException w:name="Medium Grid 1 Accent 3" w:semiHidden="0" w:uiPriority="67" w:unhideWhenUsed="0"/>
+    <w:lsdException w:name="Medium Grid 2 Accent 3" w:semiHidden="0" w:uiPriority="68" w:unhideWhenUsed="0"/>
+    <w:lsdException w:name="Medium Grid 3 Accent 3" w:semiHidden="0" w:uiPriority="69" w:unhideWhenUsed="0"/>
+    <w:lsdException w:name="Dark List Accent 3" w:semiHidden="0" w:uiPriority="70" w:unhideWhenUsed="0"/>
+    <w:lsdException w:name="Colorful Shading Accent 3" w:semiHidden="0" w:uiPriority="71" w:unhideWhenUsed="0"/>
+    <w:lsdException w:name="Colorful List Accent 3" w:semiHidden="0" w:uiPriority="72" w:unhideWhenUsed="0"/>
+    <w:lsdException w:name="Colorful Grid Accent 3" w:semiHidden="0" w:uiPriority="73" w:unhideWhenUsed="0"/>
+    <w:lsdException w:name="Light Shading Accent 4" w:semiHidden="0" w:uiPriority="60" w:unhideWhenUsed="0"/>
+    <w:lsdException w:name="Light List Accent 4" w:semiHidden="0" w:uiPriority="61" w:unhideWhenUsed="0"/>
+    <w:lsdException w:name="Light Grid Accent 4" w:semiHidden="0" w:uiPriority="62" w:unhideWhenUsed="0"/>
+    <w:lsdException w:name="Medium Shading 1 Accent 4" w:semiHidden="0" w:uiPriority="63" w:unhideWhenUsed="0"/>
+    <w:lsdException w:name="Medium Shading 2 Accent 4" w:semiHidden="0" w:uiPriority="64" w:unhideWhenUsed="0"/>
+    <w:lsdException w:name="Medium List 1 Accent 4" w:semiHidden="0" w:uiPriority="65" w:unhideWhenUsed="0"/>
+    <w:lsdException w:name="Medium List 2 Accent 4" w:semiHidden="0" w:uiPriority="66" w:unhideWhenUsed="0"/>
+    <w:lsdException w:name="Medium Grid 1 Accent 4" w:semiHidden="0" w:uiPriority="67" w:unhideWhenUsed="0"/>
+    <w:lsdException w:name="Medium Grid 2 Accent 4" w:semiHidden="0" w:uiPriority="68" w:unhideWhenUsed="0"/>
+    <w:lsdException w:name="Medium Grid 3 Accent 4" w:semiHidden="0" w:uiPriority="69" w:unhideWhenUsed="0"/>
+    <w:lsdException w:name="Dark List Accent 4" w:semiHidden="0" w:uiPriority="70" w:unhideWhenUsed="0"/>
+    <w:lsdException w:name="Colorful Shading Accent 4" w:semiHidden="0" w:uiPriority="71" w:unhideWhenUsed="0"/>
+    <w:lsdException w:name="Colorful List Accent 4" w:semiHidden="0" w:uiPriority="72" w:unhideWhenUsed="0"/>
+    <w:lsdException w:name="Colorful Grid Accent 4" w:semiHidden="0" w:uiPriority="73" w:unhideWhenUsed="0"/>
+    <w:lsdException w:name="Light Shading Accent 5" w:semiHidden="0" w:uiPriority="60" w:unhideWhenUsed="0"/>
+    <w:lsdException w:name="Light List Accent 5" w:semiHidden="0" w:uiPriority="61" w:unhideWhenUsed="0"/>
+    <w:lsdException w:name="Light Grid Accent 5" w:semiHidden="0" w:uiPriority="62" w:unhideWhenUsed="0"/>
+    <w:lsdException w:name="Medium Shading 1 Accent 5" w:semiHidden="0" w:uiPriority="63" w:unhideWhenUsed="0"/>
+    <w:lsdException w:name="Medium Shading 2 Accent 5" w:semiHidden="0" w:uiPriority="64" w:unhideWhenUsed="0"/>
+    <w:lsdException w:name="Medium List 1 Accent 5" w:semiHidden="0" w:uiPriority="65" w:unhideWhenUsed="0"/>
+    <w:lsdException w:name="Medium List 2 Accent 5" w:semiHidden="0" w:uiPriority="66" w:unhideWhenUsed="0"/>
+    <w:lsdException w:name="Medium Grid 1 Accent 5" w:semiHidden="0" w:uiPriority="67" w:unhideWhenUsed="0"/>
+    <w:lsdException w:name="Medium Grid 2 Accent 5" w:semiHidden="0" w:uiPriority="68" w:unhideWhenUsed="0"/>
+    <w:lsdException w:name="Medium Grid 3 Accent 5" w:semiHidden="0" w:uiPriority="69" w:unhideWhenUsed="0"/>
+    <w:lsdException w:name="Dark List Accent 5" w:semiHidden="0" w:uiPriority="70" w:unhideWhenUsed="0"/>
+    <w:lsdException w:name="Colorful Shading Accent 5" w:semiHidden="0" w:uiPriority="71" w:unhideWhenUsed="0"/>
+    <w:lsdException w:name="Colorful List Accent 5" w:semiHidden="0" w:uiPriority="72" w:unhideWhenUsed="0"/>
+    <w:lsdException w:name="Colorful Grid Accent 5" w:semiHidden="0" w:uiPriority="73" w:unhideWhenUsed="0"/>
+    <w:lsdException w:name="Light Shading Accent 6" w:semiHidden="0" w:uiPriority="60" w:unhideWhenUsed="0"/>
+    <w:lsdException w:name="Light List Accent 6" w:semiHidden="0" w:uiPriority="61" w:unhideWhenUsed="0"/>
+    <w:lsdException w:name="Light Grid Accent 6" w:semiHidden="0" w:uiPriority="62" w:unhideWhenUsed="0"/>
+    <w:lsdException w:name="Medium Shading 1 Accent 6" w:semiHidden="0" w:uiPriority="63" w:unhideWhenUsed="0"/>
+    <w:lsdException w:name="Medium Shading 2 Accent 6" w:semiHidden="0" w:uiPriority="64" w:unhideWhenUsed="0"/>
+    <w:lsdException w:name="Medium List 1 Accent 6" w:semiHidden="0" w:uiPriority="65" w:unhideWhenUsed="0"/>
+    <w:lsdException w:name="Medium List 2 Accent 6" w:semiHidden="0" w:uiPriority="66" w:unhideWhenUsed="0"/>
+    <w:lsdException w:name="Medium Grid 1 Accent 6" w:semiHidden="0" w:uiPriority="67" w:unhideWhenUsed="0"/>
+    <w:lsdException w:name="Medium Grid 2 Accent 6" w:semiHidden="0" w:uiPriority="68" w:unhideWhenUsed="0"/>
+    <w:lsdException w:name="Medium Grid 3 Accent 6" w:semiHidden="0" w:uiPriority="69" w:unhideWhenUsed="0"/>
+    <w:lsdException w:name="Dark List Accent 6" w:semiHidden="0" w:uiPriority="70" w:unhideWhenUsed="0"/>
+    <w:lsdException w:name="Colorful Shading Accent 6" w:semiHidden="0" w:uiPriority="71" w:unhideWhenUsed="0"/>
+    <w:lsdException w:name="Colorful List Accent 6" w:semiHidden="0" w:uiPriority="72" w:unhideWhenUsed="0"/>
+    <w:lsdException w:name="Colorful Grid Accent 6" w:semiHidden="0" w:uiPriority="73" w:unhideWhenUsed="0"/>
+    <w:lsdException w:name="Subtle Emphasis" w:semiHidden="0" w:uiPriority="19" w:unhideWhenUsed="0" w:qFormat="1"/>
+    <w:lsdException w:name="Intense Emphasis" w:semiHidden="0" w:uiPriority="21" w:unhideWhenUsed="0" w:qFormat="1"/>
+    <w:lsdException w:name="Subtle Reference" w:semiHidden="0" w:uiPriority="31" w:unhideWhenUsed="0" w:qFormat="1"/>
+    <w:lsdException w:name="Intense Reference" w:semiHidden="0" w:uiPriority="32" w:unhideWhenUsed="0" w:qFormat="1"/>
+    <w:lsdException w:name="Book Title" w:semiHidden="0" w:uiPriority="33" w:unhideWhenUsed="0" w:qFormat="1"/>
+    <w:lsdException w:name="Bibliography" w:uiPriority="37"/>
+    <w:lsdException w:name="TOC Heading" w:uiPriority="39" w:qFormat="1"/>
+  </w:latentStyles>
+  <w:style w:type="paragraph" w:default="1" w:styleId="Normal">
+    <w:name w:val="Normal"/>
+    <w:qFormat/>
+    <w:rsid w:val="00582A2A"/>
+    <w:pPr>
+      <w:spacing w:after="200" w:line="276" w:lineRule="auto"/>
+    </w:pPr>
+    <w:rPr>
+      <w:sz w:val="22"/>
+      <w:szCs w:val="22"/>
+      <w:lang w:bidi="ur-PK"/>
+    </w:rPr>
+  </w:style>
+  <w:style w:type="paragraph" w:styleId="Heading1">
+    <w:name w:val="heading 1"/>
+    <w:basedOn w:val="Normal"/>
+    <w:next w:val="Normal"/>
+    <w:link w:val="Heading1Char"/>
+    <w:qFormat/>
+    <w:locked/>
+    <w:rsid w:val="00236F78"/>
+    <w:pPr>
+      <w:keepNext/>
+      <w:spacing w:after="0" w:line="240" w:lineRule="auto"/>
+      <w:outlineLvl w:val="0"/>
+    </w:pPr>
+    <w:rPr>
+      <w:rFonts w:ascii="Times New Roman" w:eastAsia="Times New Roman" w:hAnsi="Times New Roman" w:cs="Times New Roman"/>
+      <w:b/>
+      <w:sz w:val="24"/>
+      <w:szCs w:val="20"/>
+      <w:lang w:bidi="ar-SA"/>
+    </w:rPr>
+  </w:style>
+  <w:style w:type="paragraph" w:styleId="Heading2">
+    <w:name w:val="heading 2"/>
+    <w:basedOn w:val="Normal"/>
+    <w:next w:val="Normal"/>
+    <w:link w:val="Heading2Char"/>
+    <w:unhideWhenUsed/>
+    <w:qFormat/>
+    <w:locked/>
+    <w:rsid w:val="006D21A1"/>
+    <w:pPr>
+      <w:keepNext/>
+      <w:keepLines/>
+      <w:spacing w:before="40" w:after="0"/>
+      <w:outlineLvl w:val="1"/>
+    </w:pPr>
+    <w:rPr>
+      <w:rFonts w:asciiTheme="majorHAnsi" w:eastAsiaTheme="majorEastAsia" w:hAnsiTheme="majorHAnsi" w:cstheme="majorBidi"/>
+      <w:color w:val="365F91" w:themeColor="accent1" w:themeShade="BF"/>
+      <w:sz w:val="26"/>
+      <w:szCs w:val="26"/>
+    </w:rPr>
+  </w:style>
+  <w:style w:type="paragraph" w:styleId="Heading3">
+    <w:name w:val="heading 3"/>
+    <w:basedOn w:val="Normal"/>
+    <w:next w:val="Normal"/>
+    <w:link w:val="Heading3Char"/>
+    <w:unhideWhenUsed/>
+    <w:qFormat/>
+    <w:locked/>
+    <w:rsid w:val="00250591"/>
+    <w:pPr>
+      <w:keepNext/>
+      <w:keepLines/>
+      <w:spacing w:before="40" w:after="0"/>
+      <w:outlineLvl w:val="2"/>
+    </w:pPr>
+    <w:rPr>
+      <w:rFonts w:asciiTheme="majorHAnsi" w:eastAsiaTheme="majorEastAsia" w:hAnsiTheme="majorHAnsi" w:cstheme="majorBidi"/>
+      <w:color w:val="243F60" w:themeColor="accent1" w:themeShade="7F"/>
+      <w:sz w:val="24"/>
+      <w:szCs w:val="24"/>
+    </w:rPr>
+  </w:style>
+  <w:style w:type="paragraph" w:styleId="Heading4">
+    <w:name w:val="heading 4"/>
+    <w:basedOn w:val="Normal"/>
+    <w:next w:val="Normal"/>
+    <w:link w:val="Heading4Char"/>
+    <w:unhideWhenUsed/>
+    <w:qFormat/>
+    <w:locked/>
+    <w:rsid w:val="00250591"/>
+    <w:pPr>
+      <w:keepNext/>
+      <w:keepLines/>
+      <w:spacing w:before="40" w:after="0"/>
+      <w:outlineLvl w:val="3"/>
+    </w:pPr>
+    <w:rPr>
+      <w:rFonts w:asciiTheme="majorHAnsi" w:eastAsiaTheme="majorEastAsia" w:hAnsiTheme="majorHAnsi" w:cstheme="majorBidi"/>
+      <w:i/>
+      <w:iCs/>
+      <w:color w:val="365F91" w:themeColor="accent1" w:themeShade="BF"/>
+    </w:rPr>
+  </w:style>
+  <w:style w:type="paragraph" w:styleId="Heading5">
+    <w:name w:val="heading 5"/>
+    <w:basedOn w:val="Normal"/>
+    <w:next w:val="Normal"/>
+    <w:link w:val="Heading5Char"/>
+    <w:semiHidden/>
+    <w:unhideWhenUsed/>
+    <w:qFormat/>
+    <w:locked/>
+    <w:rsid w:val="00FD18AF"/>
+    <w:pPr>
+      <w:keepNext/>
+      <w:keepLines/>
+      <w:spacing w:before="200" w:after="0"/>
+      <w:outlineLvl w:val="4"/>
+    </w:pPr>
+    <w:rPr>
+      <w:rFonts w:asciiTheme="majorHAnsi" w:eastAsiaTheme="majorEastAsia" w:hAnsiTheme="majorHAnsi" w:cstheme="majorBidi"/>
+      <w:color w:val="243F60" w:themeColor="accent1" w:themeShade="7F"/>
+    </w:rPr>
+  </w:style>
+  <w:style w:type="character" w:default="1" w:styleId="DefaultParagraphFont">
+    <w:name w:val="Default Paragraph Font"/>
+    <w:uiPriority w:val="1"/>
+    <w:semiHidden/>
+    <w:unhideWhenUsed/>
+  </w:style>
+  <w:style w:type="table" w:default="1" w:styleId="TableNormal">
+    <w:name w:val="Normal Table"/>
+    <w:uiPriority w:val="99"/>
+    <w:semiHidden/>
+    <w:unhideWhenUsed/>
+    <w:tblPr>
+      <w:tblInd w:w="0" w:type="dxa"/>
+      <w:tblCellMar>
+        <w:top w:w="0" w:type="dxa"/>
+        <w:left w:w="108" w:type="dxa"/>
+        <w:bottom w:w="0" w:type="dxa"/>
+        <w:right w:w="108" w:type="dxa"/>
+      </w:tblCellMar>
+    </w:tblPr>
+  </w:style>
+  <w:style w:type="numbering" w:default="1" w:styleId="NoList">
+    <w:name w:val="No List"/>
+    <w:uiPriority w:val="99"/>
+    <w:semiHidden/>
+    <w:unhideWhenUsed/>
+  </w:style>
+  <w:style w:type="character" w:styleId="Hyperlink">
+    <w:name w:val="Hyperlink"/>
+    <w:basedOn w:val="DefaultParagraphFont"/>
+    <w:uiPriority w:val="99"/>
+    <w:rsid w:val="00896890"/>
+    <w:rPr>
+      <w:rFonts w:cs="Times New Roman"/>
+      <w:color w:val="0000FF"/>
+      <w:u w:val="single"/>
+    </w:rPr>
+  </w:style>
+  <w:style w:type="paragraph" w:customStyle="1" w:styleId="Default">
+    <w:name w:val="Default"/>
+    <w:uiPriority w:val="99"/>
+    <w:rsid w:val="00896890"/>
+    <w:pPr>
+      <w:autoSpaceDE w:val="0"/>
+      <w:autoSpaceDN w:val="0"/>
+      <w:adjustRightInd w:val="0"/>
+    </w:pPr>
+    <w:rPr>
+      <w:rFonts w:ascii="Verdana" w:hAnsi="Verdana" w:cs="Verdana"/>
+      <w:color w:val="000000"/>
+      <w:sz w:val="24"/>
+      <w:szCs w:val="24"/>
+    </w:rPr>
+  </w:style>
+  <w:style w:type="paragraph" w:styleId="ListParagraph">
+    <w:name w:val="List Paragraph"/>
+    <w:basedOn w:val="Normal"/>
+    <w:link w:val="ListParagraphChar"/>
+    <w:uiPriority w:val="34"/>
+    <w:qFormat/>
+    <w:rsid w:val="00D06EFA"/>
+    <w:pPr>
+      <w:ind w:left="720"/>
+      <w:contextualSpacing/>
+    </w:pPr>
+  </w:style>
+  <w:style w:type="paragraph" w:styleId="Header">
+    <w:name w:val="header"/>
+    <w:basedOn w:val="Normal"/>
+    <w:link w:val="HeaderChar"/>
+    <w:uiPriority w:val="99"/>
+    <w:semiHidden/>
+    <w:rsid w:val="00B86F4D"/>
+    <w:pPr>
+      <w:tabs>
+        <w:tab w:val="center" w:pos="4680"/>
+        <w:tab w:val="right" w:pos="9360"/>
+      </w:tabs>
+      <w:spacing w:after="0" w:line="240" w:lineRule="auto"/>
+    </w:pPr>
+  </w:style>
+  <w:style w:type="character" w:customStyle="1" w:styleId="HeaderChar">
+    <w:name w:val="Header Char"/>
+    <w:basedOn w:val="DefaultParagraphFont"/>
+    <w:link w:val="Header"/>
+    <w:uiPriority w:val="99"/>
+    <w:semiHidden/>
+    <w:locked/>
+    <w:rsid w:val="00B86F4D"/>
+    <w:rPr>
+      <w:rFonts w:cs="Times New Roman"/>
+      <w:lang w:bidi="ur-PK"/>
+    </w:rPr>
+  </w:style>
+  <w:style w:type="paragraph" w:styleId="Footer">
+    <w:name w:val="footer"/>
+    <w:basedOn w:val="Normal"/>
+    <w:link w:val="FooterChar"/>
+    <w:uiPriority w:val="99"/>
+    <w:semiHidden/>
+    <w:rsid w:val="00B86F4D"/>
+    <w:pPr>
+      <w:tabs>
+        <w:tab w:val="center" w:pos="4680"/>
+        <w:tab w:val="right" w:pos="9360"/>
+      </w:tabs>
+      <w:spacing w:after="0" w:line="240" w:lineRule="auto"/>
+    </w:pPr>
+  </w:style>
+  <w:style w:type="character" w:customStyle="1" w:styleId="FooterChar">
+    <w:name w:val="Footer Char"/>
+    <w:basedOn w:val="DefaultParagraphFont"/>
+    <w:link w:val="Footer"/>
+    <w:uiPriority w:val="99"/>
+    <w:semiHidden/>
+    <w:locked/>
+    <w:rsid w:val="00B86F4D"/>
+    <w:rPr>
+      <w:rFonts w:cs="Times New Roman"/>
+      <w:lang w:bidi="ur-PK"/>
+    </w:rPr>
+  </w:style>
+  <w:style w:type="character" w:customStyle="1" w:styleId="Heading1Char">
+    <w:name w:val="Heading 1 Char"/>
+    <w:basedOn w:val="DefaultParagraphFont"/>
+    <w:link w:val="Heading1"/>
+    <w:rsid w:val="00236F78"/>
+    <w:rPr>
+      <w:rFonts w:ascii="Times New Roman" w:eastAsia="Times New Roman" w:hAnsi="Times New Roman" w:cs="Times New Roman"/>
+      <w:b/>
+      <w:sz w:val="24"/>
+      <w:szCs w:val="20"/>
+    </w:rPr>
+  </w:style>
+  <w:style w:type="paragraph" w:styleId="Title">
+    <w:name w:val="Title"/>
+    <w:basedOn w:val="Normal"/>
+    <w:link w:val="TitleChar"/>
+    <w:qFormat/>
+    <w:locked/>
+    <w:rsid w:val="00236F78"/>
+    <w:pPr>
+      <w:spacing w:after="0" w:line="240" w:lineRule="auto"/>
+      <w:jc w:val="center"/>
+    </w:pPr>
+    <w:rPr>
+      <w:rFonts w:ascii="Arial Narrow" w:eastAsia="Times New Roman" w:hAnsi="Arial Narrow" w:cs="Times New Roman"/>
+      <w:b/>
+      <w:sz w:val="24"/>
+      <w:szCs w:val="24"/>
+      <w:lang w:bidi="ar-SA"/>
+    </w:rPr>
+  </w:style>
+  <w:style w:type="character" w:customStyle="1" w:styleId="TitleChar">
+    <w:name w:val="Title Char"/>
+    <w:basedOn w:val="DefaultParagraphFont"/>
+    <w:link w:val="Title"/>
+    <w:rsid w:val="00236F78"/>
+    <w:rPr>
+      <w:rFonts w:ascii="Arial Narrow" w:eastAsia="Times New Roman" w:hAnsi="Arial Narrow" w:cs="Times New Roman"/>
+      <w:b/>
+      <w:sz w:val="24"/>
+      <w:szCs w:val="24"/>
+    </w:rPr>
+  </w:style>
+  <w:style w:type="paragraph" w:styleId="BalloonText">
+    <w:name w:val="Balloon Text"/>
+    <w:basedOn w:val="Normal"/>
+    <w:link w:val="BalloonTextChar"/>
+    <w:uiPriority w:val="99"/>
+    <w:semiHidden/>
+    <w:unhideWhenUsed/>
+    <w:rsid w:val="00236F78"/>
+    <w:pPr>
+      <w:spacing w:after="0" w:line="240" w:lineRule="auto"/>
+    </w:pPr>
+    <w:rPr>
+      <w:rFonts w:ascii="Tahoma" w:hAnsi="Tahoma" w:cs="Tahoma"/>
+      <w:sz w:val="16"/>
+      <w:szCs w:val="16"/>
+    </w:rPr>
+  </w:style>
+  <w:style w:type="character" w:customStyle="1" w:styleId="BalloonTextChar">
+    <w:name w:val="Balloon Text Char"/>
+    <w:basedOn w:val="DefaultParagraphFont"/>
+    <w:link w:val="BalloonText"/>
+    <w:uiPriority w:val="99"/>
+    <w:semiHidden/>
+    <w:rsid w:val="00236F78"/>
+    <w:rPr>
+      <w:rFonts w:ascii="Tahoma" w:hAnsi="Tahoma" w:cs="Tahoma"/>
+      <w:sz w:val="16"/>
+      <w:szCs w:val="16"/>
+      <w:lang w:bidi="ur-PK"/>
+    </w:rPr>
+  </w:style>
+  <w:style w:type="paragraph" w:customStyle="1" w:styleId="doctext">
+    <w:name w:val="doctext"/>
+    <w:basedOn w:val="Normal"/>
+    <w:rsid w:val="00FD18AF"/>
+    <w:pPr>
+      <w:spacing w:before="100" w:beforeAutospacing="1" w:after="100" w:afterAutospacing="1" w:line="240" w:lineRule="auto"/>
+    </w:pPr>
+    <w:rPr>
+      <w:rFonts w:ascii="Times New Roman" w:eastAsia="Times New Roman" w:hAnsi="Times New Roman" w:cs="Times New Roman"/>
+      <w:sz w:val="24"/>
+      <w:szCs w:val="24"/>
+      <w:lang w:bidi="ar-SA"/>
+    </w:rPr>
+  </w:style>
+  <w:style w:type="character" w:customStyle="1" w:styleId="Heading5Char">
+    <w:name w:val="Heading 5 Char"/>
+    <w:basedOn w:val="DefaultParagraphFont"/>
+    <w:link w:val="Heading5"/>
+    <w:semiHidden/>
+    <w:rsid w:val="00FD18AF"/>
+    <w:rPr>
+      <w:rFonts w:asciiTheme="majorHAnsi" w:eastAsiaTheme="majorEastAsia" w:hAnsiTheme="majorHAnsi" w:cstheme="majorBidi"/>
+      <w:color w:val="243F60" w:themeColor="accent1" w:themeShade="7F"/>
+      <w:sz w:val="22"/>
+      <w:szCs w:val="22"/>
+      <w:lang w:bidi="ur-PK"/>
+    </w:rPr>
+  </w:style>
+  <w:style w:type="character" w:customStyle="1" w:styleId="docemphstrong">
+    <w:name w:val="docemphstrong"/>
+    <w:basedOn w:val="DefaultParagraphFont"/>
+    <w:rsid w:val="00FD18AF"/>
+  </w:style>
+  <w:style w:type="paragraph" w:customStyle="1" w:styleId="doclist">
+    <w:name w:val="doclist"/>
+    <w:basedOn w:val="Normal"/>
+    <w:rsid w:val="0038416B"/>
+    <w:pPr>
+      <w:spacing w:before="100" w:beforeAutospacing="1" w:after="100" w:afterAutospacing="1" w:line="240" w:lineRule="auto"/>
+    </w:pPr>
+    <w:rPr>
+      <w:rFonts w:ascii="Times New Roman" w:eastAsia="Times New Roman" w:hAnsi="Times New Roman" w:cs="Times New Roman"/>
+      <w:sz w:val="24"/>
+      <w:szCs w:val="24"/>
+      <w:lang w:bidi="ar-SA"/>
+    </w:rPr>
+  </w:style>
+  <w:style w:type="character" w:customStyle="1" w:styleId="Heading2Char">
+    <w:name w:val="Heading 2 Char"/>
+    <w:basedOn w:val="DefaultParagraphFont"/>
+    <w:link w:val="Heading2"/>
+    <w:rsid w:val="006D21A1"/>
+    <w:rPr>
+      <w:rFonts w:asciiTheme="majorHAnsi" w:eastAsiaTheme="majorEastAsia" w:hAnsiTheme="majorHAnsi" w:cstheme="majorBidi"/>
+      <w:color w:val="365F91" w:themeColor="accent1" w:themeShade="BF"/>
+      <w:sz w:val="26"/>
+      <w:szCs w:val="26"/>
+      <w:lang w:bidi="ur-PK"/>
+    </w:rPr>
+  </w:style>
+  <w:style w:type="character" w:customStyle="1" w:styleId="Heading3Char">
+    <w:name w:val="Heading 3 Char"/>
+    <w:basedOn w:val="DefaultParagraphFont"/>
+    <w:link w:val="Heading3"/>
+    <w:rsid w:val="00250591"/>
+    <w:rPr>
+      <w:rFonts w:asciiTheme="majorHAnsi" w:eastAsiaTheme="majorEastAsia" w:hAnsiTheme="majorHAnsi" w:cstheme="majorBidi"/>
+      <w:color w:val="243F60" w:themeColor="accent1" w:themeShade="7F"/>
+      <w:sz w:val="24"/>
+      <w:szCs w:val="24"/>
+      <w:lang w:bidi="ur-PK"/>
+    </w:rPr>
+  </w:style>
+  <w:style w:type="character" w:customStyle="1" w:styleId="Heading4Char">
+    <w:name w:val="Heading 4 Char"/>
+    <w:basedOn w:val="DefaultParagraphFont"/>
+    <w:link w:val="Heading4"/>
+    <w:rsid w:val="00250591"/>
+    <w:rPr>
+      <w:rFonts w:asciiTheme="majorHAnsi" w:eastAsiaTheme="majorEastAsia" w:hAnsiTheme="majorHAnsi" w:cstheme="majorBidi"/>
+      <w:i/>
+      <w:iCs/>
+      <w:color w:val="365F91" w:themeColor="accent1" w:themeShade="BF"/>
+      <w:sz w:val="22"/>
+      <w:szCs w:val="22"/>
+      <w:lang w:bidi="ur-PK"/>
+    </w:rPr>
+  </w:style>
+  <w:style w:type="character" w:customStyle="1" w:styleId="doctext1">
+    <w:name w:val="doctext1"/>
+    <w:basedOn w:val="DefaultParagraphFont"/>
+    <w:rsid w:val="00250591"/>
+  </w:style>
+  <w:style w:type="character" w:customStyle="1" w:styleId="docemphroman">
+    <w:name w:val="docemphroman"/>
+    <w:basedOn w:val="DefaultParagraphFont"/>
+    <w:rsid w:val="00250591"/>
+  </w:style>
+  <w:style w:type="character" w:customStyle="1" w:styleId="docemphasis">
+    <w:name w:val="docemphasis"/>
+    <w:basedOn w:val="DefaultParagraphFont"/>
+    <w:rsid w:val="00250591"/>
+  </w:style>
+  <w:style w:type="paragraph" w:styleId="TOC1">
+    <w:name w:val="toc 1"/>
+    <w:basedOn w:val="Normal"/>
+    <w:next w:val="Normal"/>
+    <w:autoRedefine/>
+    <w:uiPriority w:val="39"/>
+    <w:locked/>
+    <w:rsid w:val="00427A6B"/>
+    <w:pPr>
+      <w:spacing w:after="100"/>
+    </w:pPr>
+  </w:style>
+  <w:style w:type="paragraph" w:styleId="TOC2">
+    <w:name w:val="toc 2"/>
+    <w:basedOn w:val="Normal"/>
+    <w:next w:val="Normal"/>
+    <w:autoRedefine/>
+    <w:uiPriority w:val="39"/>
+    <w:locked/>
+    <w:rsid w:val="00427A6B"/>
+    <w:pPr>
+      <w:spacing w:after="100"/>
+      <w:ind w:left="220"/>
+    </w:pPr>
+  </w:style>
+  <w:style w:type="paragraph" w:styleId="TOC3">
+    <w:name w:val="toc 3"/>
+    <w:basedOn w:val="Normal"/>
+    <w:next w:val="Normal"/>
+    <w:autoRedefine/>
+    <w:uiPriority w:val="39"/>
+    <w:locked/>
+    <w:rsid w:val="00427A6B"/>
+    <w:pPr>
+      <w:spacing w:after="100"/>
+      <w:ind w:left="440"/>
+    </w:pPr>
+  </w:style>
+  <w:style w:type="paragraph" w:styleId="TOC4">
+    <w:name w:val="toc 4"/>
+    <w:basedOn w:val="Normal"/>
+    <w:next w:val="Normal"/>
+    <w:autoRedefine/>
+    <w:uiPriority w:val="39"/>
+    <w:locked/>
+    <w:rsid w:val="00427A6B"/>
+    <w:pPr>
+      <w:spacing w:after="100"/>
+      <w:ind w:left="660"/>
+    </w:pPr>
+  </w:style>
+  <w:style w:type="paragraph" w:styleId="TOCHeading">
+    <w:name w:val="TOC Heading"/>
+    <w:basedOn w:val="Heading1"/>
+    <w:next w:val="Normal"/>
+    <w:uiPriority w:val="39"/>
+    <w:unhideWhenUsed/>
+    <w:qFormat/>
+    <w:rsid w:val="001639AC"/>
+    <w:pPr>
+      <w:keepLines/>
+      <w:spacing w:before="240" w:line="259" w:lineRule="auto"/>
+      <w:outlineLvl w:val="9"/>
+    </w:pPr>
+    <w:rPr>
+      <w:rFonts w:asciiTheme="majorHAnsi" w:eastAsiaTheme="majorEastAsia" w:hAnsiTheme="majorHAnsi" w:cstheme="majorBidi"/>
+      <w:b w:val="0"/>
+      <w:color w:val="365F91" w:themeColor="accent1" w:themeShade="BF"/>
+      <w:sz w:val="32"/>
+      <w:szCs w:val="32"/>
+    </w:rPr>
+  </w:style>
+  <w:style w:type="table" w:styleId="TableGrid">
+    <w:name w:val="Table Grid"/>
+    <w:basedOn w:val="TableNormal"/>
+    <w:uiPriority w:val="59"/>
+    <w:locked/>
+    <w:rsid w:val="00244A5D"/>
+    <w:rPr>
+      <w:rFonts w:asciiTheme="minorHAnsi" w:eastAsiaTheme="minorHAnsi" w:hAnsiTheme="minorHAnsi" w:cstheme="minorBidi"/>
+      <w:sz w:val="22"/>
+      <w:szCs w:val="22"/>
+    </w:rPr>
+    <w:tblPr>
+      <w:tblInd w:w="0" w:type="dxa"/>
+      <w:tblBorders>
+        <w:top w:val="single" w:sz="4" w:space="0" w:color="auto"/>
+        <w:left w:val="single" w:sz="4" w:space="0" w:color="auto"/>
+        <w:bottom w:val="single" w:sz="4" w:space="0" w:color="auto"/>
+        <w:right w:val="single" w:sz="4" w:space="0" w:color="auto"/>
+        <w:insideH w:val="single" w:sz="4" w:space="0" w:color="auto"/>
+        <w:insideV w:val="single" w:sz="4" w:space="0" w:color="auto"/>
+      </w:tblBorders>
+      <w:tblCellMar>
+        <w:top w:w="0" w:type="dxa"/>
+        <w:left w:w="108" w:type="dxa"/>
+        <w:bottom w:w="0" w:type="dxa"/>
+        <w:right w:w="108" w:type="dxa"/>
+      </w:tblCellMar>
+    </w:tblPr>
+  </w:style>
+  <w:style w:type="character" w:customStyle="1" w:styleId="ListParagraphChar">
+    <w:name w:val="List Paragraph Char"/>
+    <w:link w:val="ListParagraph"/>
+    <w:uiPriority w:val="34"/>
+    <w:locked/>
+    <w:rsid w:val="00FE17EF"/>
+    <w:rPr>
+      <w:sz w:val="22"/>
+      <w:szCs w:val="22"/>
+      <w:lang w:bidi="ur-PK"/>
+    </w:rPr>
+  </w:style>
+  <w:style w:type="table" w:customStyle="1" w:styleId="GridTable41">
+    <w:name w:val="Grid Table 41"/>
+    <w:basedOn w:val="TableNormal"/>
+    <w:uiPriority w:val="49"/>
+    <w:rsid w:val="00FE17EF"/>
+    <w:rPr>
+      <w:rFonts w:cs="SimSun"/>
+      <w:sz w:val="22"/>
+      <w:szCs w:val="22"/>
+    </w:rPr>
+    <w:tblPr>
+      <w:tblStyleRowBandSize w:val="1"/>
+      <w:tblStyleColBandSize w:val="1"/>
+      <w:tblBorders>
+        <w:top w:val="single" w:sz="4" w:space="0" w:color="666666"/>
+        <w:left w:val="single" w:sz="4" w:space="0" w:color="666666"/>
+        <w:bottom w:val="single" w:sz="4" w:space="0" w:color="666666"/>
+        <w:right w:val="single" w:sz="4" w:space="0" w:color="666666"/>
+        <w:insideH w:val="single" w:sz="4" w:space="0" w:color="666666"/>
+        <w:insideV w:val="single" w:sz="4" w:space="0" w:color="666666"/>
+      </w:tblBorders>
+      <w:tblCellMar>
+        <w:top w:w="0" w:type="dxa"/>
+        <w:left w:w="108" w:type="dxa"/>
+        <w:bottom w:w="0" w:type="dxa"/>
+        <w:right w:w="108" w:type="dxa"/>
+      </w:tblCellMar>
     </w:tblPr>
     <w:tblStylePr w:type="firstRow">
       <w:rPr>
@@ -36162,7 +36118,7 @@
 </file>
 
 <file path=customXml/itemProps1.xml><?xml version="1.0" encoding="utf-8"?>
-<ds:datastoreItem xmlns:ds="http://schemas.openxmlformats.org/officeDocument/2006/customXml" ds:itemID="{337D2DA0-A227-488A-A8C6-E290853D2144}">
+<ds:datastoreItem xmlns:ds="http://schemas.openxmlformats.org/officeDocument/2006/customXml" ds:itemID="{76CC0C69-5517-4288-A595-F2DD2A47C1EE}">
   <ds:schemaRefs>
     <ds:schemaRef ds:uri="http://schemas.openxmlformats.org/officeDocument/2006/bibliography"/>
   </ds:schemaRefs>

</xml_diff>